<commit_message>
Complete Section 2.3 Partecipants
</commit_message>
<xml_diff>
--- a/Copia di Experiment 02 - Template.docx
+++ b/Copia di Experiment 02 - Template.docx
@@ -1913,7 +1913,76 @@
         <w:rPr>
           <w:color w:val="auto"/>
         </w:rPr>
-        <w:t xml:space="preserve">Moreover, it follows a Multi-Factorial Design, since we have more than one independent variable in the study. </w:t>
+        <w:t xml:space="preserve">Moreover, </w:t>
+      </w:r>
+      <w:r>
+        <w:rPr>
+          <w:color w:val="auto"/>
+        </w:rPr>
+        <w:t xml:space="preserve">the  study employs a </w:t>
+      </w:r>
+      <w:r>
+        <w:rPr>
+          <w:color w:val="auto"/>
+        </w:rPr>
+        <w:t xml:space="preserve">Multi-Factorial Design, </w:t>
+      </w:r>
+      <w:r>
+        <w:rPr>
+          <w:color w:val="auto"/>
+        </w:rPr>
+        <w:t>as it includes</w:t>
+      </w:r>
+      <w:r>
+        <w:rPr>
+          <w:color w:val="auto"/>
+        </w:rPr>
+        <w:t xml:space="preserve"> more than one independent variable, </w:t>
+      </w:r>
+      <w:r>
+        <w:rPr>
+          <w:color w:val="auto"/>
+        </w:rPr>
+        <w:t>and a Within Subject Design, since each participant is exposed to</w:t>
+      </w:r>
+    </w:p>
+    <w:p>
+      <w:pPr>
+        <w:pStyle w:val="LOnormal"/>
+        <w:rPr>
+          <w:color w:val="auto"/>
+        </w:rPr>
+      </w:pPr>
+      <w:r>
+        <w:rPr>
+          <w:color w:val="auto"/>
+        </w:rPr>
+        <w:t>all experimental conditions.</w:t>
+      </w:r>
+    </w:p>
+    <w:p>
+      <w:pPr>
+        <w:pStyle w:val="LOnormal"/>
+        <w:rPr>
+          <w:color w:val="auto"/>
+        </w:rPr>
+      </w:pPr>
+      <w:r>
+        <w:rPr/>
+      </w:r>
+    </w:p>
+    <w:p>
+      <w:pPr>
+        <w:pStyle w:val="LOnormal"/>
+        <w:rPr>
+          <w:color w:val="auto"/>
+        </w:rPr>
+      </w:pPr>
+      <w:r>
+        <w:rPr>
+          <w:color w:val="auto"/>
+        </w:rPr>
+        <w:t>// TODO, add the figure of the permutation of the group.</w:t>
       </w:r>
     </w:p>
     <w:p>
@@ -1928,6 +1997,147 @@
       <w:r>
         <w:rPr/>
         <w:t>2.3 Participants</w:t>
+      </w:r>
+    </w:p>
+    <w:p>
+      <w:pPr>
+        <w:pStyle w:val="LOnormal"/>
+        <w:rPr/>
+      </w:pPr>
+      <w:r>
+        <w:rPr>
+          <w:sz w:val="22"/>
+          <w:szCs w:val="22"/>
+        </w:rPr>
+        <w:t>The participants in the experiment consisted of 30 individuals (15 males and 15 females) with an average age of 32 years (range: 20–50 years) and diverse professional backgrounds.</w:t>
+      </w:r>
+    </w:p>
+    <w:p>
+      <w:pPr>
+        <w:pStyle w:val="LOnormal"/>
+        <w:rPr/>
+      </w:pPr>
+      <w:r>
+        <w:rPr>
+          <w:sz w:val="22"/>
+          <w:szCs w:val="22"/>
+        </w:rPr>
+        <w:t>The participants were categorized into groups based on two key criteria:</w:t>
+      </w:r>
+      <w:r>
+        <w:rPr>
+          <w:sz w:val="22"/>
+          <w:szCs w:val="22"/>
+        </w:rPr>
+        <w:t xml:space="preserve"> </w:t>
+      </w:r>
+      <w:r>
+        <w:rPr>
+          <w:sz w:val="22"/>
+          <w:szCs w:val="22"/>
+        </w:rPr>
+        <w:t>programming experience and age</w:t>
+      </w:r>
+      <w:r>
+        <w:rPr>
+          <w:sz w:val="22"/>
+          <w:szCs w:val="22"/>
+        </w:rPr>
+        <w:t xml:space="preserve">. Regarding programming experience, participants were divided into two groups: those with </w:t>
+      </w:r>
+      <w:r>
+        <w:rPr>
+          <w:sz w:val="22"/>
+          <w:szCs w:val="22"/>
+        </w:rPr>
+        <w:t xml:space="preserve">low experience </w:t>
+      </w:r>
+      <w:r>
+        <w:rPr>
+          <w:sz w:val="22"/>
+          <w:szCs w:val="22"/>
+        </w:rPr>
+        <w:t xml:space="preserve">(no prior programming experience) and those with </w:t>
+      </w:r>
+      <w:r>
+        <w:rPr>
+          <w:sz w:val="22"/>
+          <w:szCs w:val="22"/>
+        </w:rPr>
+        <w:t>high experience</w:t>
+      </w:r>
+      <w:r>
+        <w:rPr>
+          <w:sz w:val="22"/>
+          <w:szCs w:val="22"/>
+        </w:rPr>
+        <w:t xml:space="preserve"> (two or more years of programming experience). Similarly, participants were also categorized by age into two groups: </w:t>
+      </w:r>
+      <w:r>
+        <w:rPr>
+          <w:sz w:val="22"/>
+          <w:szCs w:val="22"/>
+        </w:rPr>
+        <w:t>low age</w:t>
+      </w:r>
+      <w:r>
+        <w:rPr>
+          <w:sz w:val="22"/>
+          <w:szCs w:val="22"/>
+        </w:rPr>
+        <w:t xml:space="preserve"> (under 40 years old) and </w:t>
+      </w:r>
+      <w:r>
+        <w:rPr>
+          <w:sz w:val="22"/>
+          <w:szCs w:val="22"/>
+        </w:rPr>
+        <w:t>high age</w:t>
+      </w:r>
+      <w:r>
+        <w:rPr>
+          <w:sz w:val="22"/>
+          <w:szCs w:val="22"/>
+        </w:rPr>
+        <w:t xml:space="preserve"> (40 years or older).</w:t>
+      </w:r>
+    </w:p>
+    <w:p>
+      <w:pPr>
+        <w:pStyle w:val="LOnormal"/>
+        <w:rPr/>
+      </w:pPr>
+      <w:r>
+        <w:rPr>
+          <w:sz w:val="22"/>
+          <w:szCs w:val="22"/>
+        </w:rPr>
+        <w:t>Recruitment was primarily conducted through direct contact with personal connections, including classmates, parents, and other students without expertise in informatics.</w:t>
+      </w:r>
+    </w:p>
+    <w:p>
+      <w:pPr>
+        <w:pStyle w:val="TextBody"/>
+        <w:rPr/>
+      </w:pPr>
+      <w:r>
+        <w:rPr/>
+        <w:t>As the study followed a Within-Subject Design, all participants were exposed to all experimental conditions and completed the entire set of tasks using the tool.</w:t>
+      </w:r>
+    </w:p>
+    <w:p>
+      <w:pPr>
+        <w:pStyle w:val="LOnormal"/>
+        <w:rPr>
+          <w:sz w:val="22"/>
+          <w:szCs w:val="22"/>
+        </w:rPr>
+      </w:pPr>
+      <w:r>
+        <w:rPr>
+          <w:sz w:val="24"/>
+          <w:szCs w:val="24"/>
+        </w:rPr>
       </w:r>
     </w:p>
     <w:p>

</xml_diff>

<commit_message>
completed section 2.4 Apparatus and Materials
</commit_message>
<xml_diff>
--- a/Copia di Experiment 02 - Template.docx
+++ b/Copia di Experiment 02 - Template.docx
@@ -1913,62 +1913,34 @@
         <w:rPr>
           <w:color w:val="auto"/>
         </w:rPr>
-        <w:t xml:space="preserve">Moreover, </w:t>
-      </w:r>
-      <w:r>
+        <w:t>Moreover, the  study employs a Multi-Factorial Design, as it includes more than one independent variable, and a Within Subject Design, since each participant is exposed to</w:t>
+      </w:r>
+    </w:p>
+    <w:p>
+      <w:pPr>
+        <w:pStyle w:val="LOnormal"/>
         <w:rPr>
           <w:color w:val="auto"/>
         </w:rPr>
-        <w:t xml:space="preserve">the  study employs a </w:t>
-      </w:r>
+      </w:pPr>
       <w:r>
         <w:rPr>
           <w:color w:val="auto"/>
         </w:rPr>
-        <w:t xml:space="preserve">Multi-Factorial Design, </w:t>
-      </w:r>
-      <w:r>
+        <w:t>all experimental conditions.</w:t>
+      </w:r>
+    </w:p>
+    <w:p>
+      <w:pPr>
+        <w:pStyle w:val="LOnormal"/>
         <w:rPr>
           <w:color w:val="auto"/>
         </w:rPr>
-        <w:t>as it includes</w:t>
-      </w:r>
+      </w:pPr>
       <w:r>
         <w:rPr>
           <w:color w:val="auto"/>
         </w:rPr>
-        <w:t xml:space="preserve"> more than one independent variable, </w:t>
-      </w:r>
-      <w:r>
-        <w:rPr>
-          <w:color w:val="auto"/>
-        </w:rPr>
-        <w:t>and a Within Subject Design, since each participant is exposed to</w:t>
-      </w:r>
-    </w:p>
-    <w:p>
-      <w:pPr>
-        <w:pStyle w:val="LOnormal"/>
-        <w:rPr>
-          <w:color w:val="auto"/>
-        </w:rPr>
-      </w:pPr>
-      <w:r>
-        <w:rPr>
-          <w:color w:val="auto"/>
-        </w:rPr>
-        <w:t>all experimental conditions.</w:t>
-      </w:r>
-    </w:p>
-    <w:p>
-      <w:pPr>
-        <w:pStyle w:val="LOnormal"/>
-        <w:rPr>
-          <w:color w:val="auto"/>
-        </w:rPr>
-      </w:pPr>
-      <w:r>
-        <w:rPr/>
       </w:r>
     </w:p>
     <w:p>
@@ -2022,122 +1994,45 @@
           <w:sz w:val="22"/>
           <w:szCs w:val="22"/>
         </w:rPr>
-        <w:t>The participants were categorized into groups based on two key criteria:</w:t>
-      </w:r>
+        <w:t>The participants were categorized into groups based on two key criteria: programming experience and age. Regarding programming experience, participants were divided into two groups: those with low experience (no prior programming experience) and those with high experience (two or more years of programming experience). Similarly, participants were also categorized by age into two groups: low age (under 40 years old) and high age (40 years or older).</w:t>
+      </w:r>
+    </w:p>
+    <w:p>
+      <w:pPr>
+        <w:pStyle w:val="LOnormal"/>
+        <w:rPr/>
+      </w:pPr>
       <w:r>
         <w:rPr>
           <w:sz w:val="22"/>
           <w:szCs w:val="22"/>
         </w:rPr>
-        <w:t xml:space="preserve"> </w:t>
-      </w:r>
-      <w:r>
+        <w:t>Recruitment was primarily conducted through direct contact with personal connections, including classmates, parents, and other students without expertise in informatics.</w:t>
+      </w:r>
+    </w:p>
+    <w:p>
+      <w:pPr>
+        <w:pStyle w:val="TextBody"/>
+        <w:rPr/>
+      </w:pPr>
+      <w:r>
+        <w:rPr/>
+        <w:t>As the study followed a Within-Subject Design, all participants were exposed to all experimental conditions and completed the entire set of tasks using the tool.</w:t>
+      </w:r>
+    </w:p>
+    <w:p>
+      <w:pPr>
+        <w:pStyle w:val="LOnormal"/>
         <w:rPr>
           <w:sz w:val="22"/>
           <w:szCs w:val="22"/>
         </w:rPr>
-        <w:t>programming experience and age</w:t>
-      </w:r>
+      </w:pPr>
       <w:r>
         <w:rPr>
           <w:sz w:val="22"/>
           <w:szCs w:val="22"/>
         </w:rPr>
-        <w:t xml:space="preserve">. Regarding programming experience, participants were divided into two groups: those with </w:t>
-      </w:r>
-      <w:r>
-        <w:rPr>
-          <w:sz w:val="22"/>
-          <w:szCs w:val="22"/>
-        </w:rPr>
-        <w:t xml:space="preserve">low experience </w:t>
-      </w:r>
-      <w:r>
-        <w:rPr>
-          <w:sz w:val="22"/>
-          <w:szCs w:val="22"/>
-        </w:rPr>
-        <w:t xml:space="preserve">(no prior programming experience) and those with </w:t>
-      </w:r>
-      <w:r>
-        <w:rPr>
-          <w:sz w:val="22"/>
-          <w:szCs w:val="22"/>
-        </w:rPr>
-        <w:t>high experience</w:t>
-      </w:r>
-      <w:r>
-        <w:rPr>
-          <w:sz w:val="22"/>
-          <w:szCs w:val="22"/>
-        </w:rPr>
-        <w:t xml:space="preserve"> (two or more years of programming experience). Similarly, participants were also categorized by age into two groups: </w:t>
-      </w:r>
-      <w:r>
-        <w:rPr>
-          <w:sz w:val="22"/>
-          <w:szCs w:val="22"/>
-        </w:rPr>
-        <w:t>low age</w:t>
-      </w:r>
-      <w:r>
-        <w:rPr>
-          <w:sz w:val="22"/>
-          <w:szCs w:val="22"/>
-        </w:rPr>
-        <w:t xml:space="preserve"> (under 40 years old) and </w:t>
-      </w:r>
-      <w:r>
-        <w:rPr>
-          <w:sz w:val="22"/>
-          <w:szCs w:val="22"/>
-        </w:rPr>
-        <w:t>high age</w:t>
-      </w:r>
-      <w:r>
-        <w:rPr>
-          <w:sz w:val="22"/>
-          <w:szCs w:val="22"/>
-        </w:rPr>
-        <w:t xml:space="preserve"> (40 years or older).</w:t>
-      </w:r>
-    </w:p>
-    <w:p>
-      <w:pPr>
-        <w:pStyle w:val="LOnormal"/>
-        <w:rPr/>
-      </w:pPr>
-      <w:r>
-        <w:rPr>
-          <w:sz w:val="22"/>
-          <w:szCs w:val="22"/>
-        </w:rPr>
-        <w:t>Recruitment was primarily conducted through direct contact with personal connections, including classmates, parents, and other students without expertise in informatics.</w:t>
-      </w:r>
-    </w:p>
-    <w:p>
-      <w:pPr>
-        <w:pStyle w:val="TextBody"/>
-        <w:rPr/>
-      </w:pPr>
-      <w:r>
-        <w:rPr/>
-        <w:t>As the study followed a Within-Subject Design, all participants were exposed to all experimental conditions and completed the entire set of tasks using the tool.</w:t>
-      </w:r>
-    </w:p>
-    <w:p>
-      <w:pPr>
-        <w:pStyle w:val="LOnormal"/>
-        <w:rPr>
-          <w:sz w:val="22"/>
-          <w:szCs w:val="22"/>
-        </w:rPr>
-      </w:pPr>
-      <w:r>
-        <w:rPr>
-          <w:sz w:val="24"/>
-          <w:szCs w:val="24"/>
-        </w:rPr>
       </w:r>
     </w:p>
     <w:p>
@@ -2164,6 +2059,91 @@
       <w:r>
         <w:rPr/>
         <w:t>2.4 Apparatus and Materials</w:t>
+      </w:r>
+    </w:p>
+    <w:p>
+      <w:pPr>
+        <w:pStyle w:val="TextBody"/>
+        <w:pageBreakBefore w:val="false"/>
+        <w:rPr>
+          <w:color w:val="auto"/>
+        </w:rPr>
+      </w:pPr>
+      <w:r>
+        <w:rPr/>
+        <w:t xml:space="preserve">The experiment utilized several key tools and components. </w:t>
+      </w:r>
+    </w:p>
+    <w:p>
+      <w:pPr>
+        <w:pStyle w:val="TextBody"/>
+        <w:rPr>
+          <w:color w:val="auto"/>
+        </w:rPr>
+      </w:pPr>
+      <w:r>
+        <w:rPr/>
+        <w:t xml:space="preserve">The programming environment was based on React version 18.3.1, a JavaScript library designed for building user interfaces. Papa Parse (version 5.4.1) was employed to facilitate the conversion of data into CSV format for analysis. </w:t>
+      </w:r>
+    </w:p>
+    <w:p>
+      <w:pPr>
+        <w:pStyle w:val="TextBody"/>
+        <w:rPr>
+          <w:color w:val="auto"/>
+        </w:rPr>
+      </w:pPr>
+      <w:r>
+        <w:rPr/>
+        <w:t xml:space="preserve">Time measurements were handled using the </w:t>
+      </w:r>
+      <w:r>
+        <w:rPr>
+          <w:rStyle w:val="SourceText"/>
+        </w:rPr>
+        <w:t>Date.now()</w:t>
+      </w:r>
+      <w:r>
+        <w:rPr/>
+        <w:t xml:space="preserve"> function, a built-in JavaScript feature that provides millisecond-level precision.</w:t>
+      </w:r>
+    </w:p>
+    <w:p>
+      <w:pPr>
+        <w:pStyle w:val="TextBody"/>
+        <w:rPr>
+          <w:color w:val="auto"/>
+        </w:rPr>
+      </w:pPr>
+      <w:r>
+        <w:rPr/>
+        <w:t xml:space="preserve">The execution platform for the experiment was a browser environment, specifically Google Chrome version 131.0.6778.139. Data storage and management were facilitated through React's Context API, which ensured consistent capture and availability of experimental results for export as CSV files. </w:t>
+      </w:r>
+    </w:p>
+    <w:p>
+      <w:pPr>
+        <w:pStyle w:val="LOnormal"/>
+        <w:rPr>
+          <w:color w:val="auto"/>
+        </w:rPr>
+      </w:pPr>
+      <w:r>
+        <w:rPr>
+          <w:color w:val="auto"/>
+        </w:rPr>
+      </w:r>
+    </w:p>
+    <w:p>
+      <w:pPr>
+        <w:pStyle w:val="LOnormal"/>
+        <w:rPr>
+          <w:color w:val="auto"/>
+        </w:rPr>
+      </w:pPr>
+      <w:r>
+        <w:rPr>
+          <w:color w:val="auto"/>
+        </w:rPr>
       </w:r>
     </w:p>
     <w:p>
@@ -3007,6 +2987,13 @@
     <w:rPr>
       <w:b/>
       <w:bCs/>
+    </w:rPr>
+  </w:style>
+  <w:style w:type="character" w:styleId="SourceText">
+    <w:name w:val="Source Text"/>
+    <w:qFormat/>
+    <w:rPr>
+      <w:rFonts w:ascii="Liberation Mono" w:hAnsi="Liberation Mono" w:eastAsia="Noto Sans Mono CJK SC" w:cs="Liberation Mono"/>
     </w:rPr>
   </w:style>
   <w:style w:type="paragraph" w:styleId="Heading">

</xml_diff>

<commit_message>
Complete section 2.5 Procedure
</commit_message>
<xml_diff>
--- a/Copia di Experiment 02 - Template.docx
+++ b/Copia di Experiment 02 - Template.docx
@@ -2105,7 +2105,15 @@
       </w:r>
       <w:r>
         <w:rPr/>
-        <w:t xml:space="preserve"> function, a built-in JavaScript feature that provides millisecond-level precision.</w:t>
+        <w:t xml:space="preserve"> function, a built-in JavaScript f</w:t>
+      </w:r>
+      <w:r>
+        <w:rPr/>
+        <w:t>unction</w:t>
+      </w:r>
+      <w:r>
+        <w:rPr/>
+        <w:t xml:space="preserve"> that provides millisecond-level precision.</w:t>
       </w:r>
     </w:p>
     <w:p>
@@ -2170,6 +2178,82 @@
       <w:r>
         <w:rPr/>
         <w:t>2.5 Procedure</w:t>
+      </w:r>
+    </w:p>
+    <w:p>
+      <w:pPr>
+        <w:pStyle w:val="LOnormal"/>
+        <w:rPr/>
+      </w:pPr>
+      <w:r>
+        <w:rPr/>
+      </w:r>
+    </w:p>
+    <w:p>
+      <w:pPr>
+        <w:pStyle w:val="TextBody"/>
+        <w:rPr/>
+      </w:pPr>
+      <w:r>
+        <w:rPr/>
+        <w:t xml:space="preserve">The experiment is conducted using a web-based tool designed to guide a participant through a series of tasks. Each session involves a single participant, with the total duration varying based on the time the participant requires to complete all tasks. </w:t>
+      </w:r>
+    </w:p>
+    <w:p>
+      <w:pPr>
+        <w:pStyle w:val="TextBody"/>
+        <w:rPr/>
+      </w:pPr>
+      <w:r>
+        <w:rPr/>
+        <w:t>The session begins with the participant accessing a welcome page on the tool. This page provides clear instructions about the experiment's goal and an overview of the tasks the participant is expected to perform. The participant is informed that their task is to identify matching identifiers from a list and that their performance, in terms of time, is recorded.</w:t>
+      </w:r>
+    </w:p>
+    <w:p>
+      <w:pPr>
+        <w:pStyle w:val="TextBody"/>
+        <w:rPr/>
+      </w:pPr>
+      <w:r>
+        <w:rPr/>
+        <w:t xml:space="preserve">After reading the instructions, the participant completes a short form to provide demographic information, including age, gender, and years of programming experience. </w:t>
+      </w:r>
+    </w:p>
+    <w:p>
+      <w:pPr>
+        <w:pStyle w:val="TextBody"/>
+        <w:rPr/>
+      </w:pPr>
+      <w:r>
+        <w:rPr/>
+        <w:t>Following the demographic data collection, the participant proceeds to the task execution phase. The participant is presented with a total of 20 tasks, evenly and randomly distributed between camelCase and kebab-case identifiers. For each task, a short sentence consisting of two to four words, such as "move south," is displayed. Afterward, a list of four identifiers is shown, one of which corresponds to the given sentence while the other three serve as distractors. For example, after displaying "move south," the identifiers might include "move-source," "move-south" (the correct answer), "more-south," and "mover-sound." The participant is required to select the correct identifier as quickly and accurately as possible.</w:t>
+      </w:r>
+    </w:p>
+    <w:p>
+      <w:pPr>
+        <w:pStyle w:val="TextBody"/>
+        <w:rPr/>
+      </w:pPr>
+      <w:r>
+        <w:rPr/>
+        <w:t xml:space="preserve">The tool automatically records the time taken by the participant to make each </w:t>
+      </w:r>
+      <w:r>
+        <w:rPr/>
+        <w:t xml:space="preserve">correct </w:t>
+      </w:r>
+      <w:r>
+        <w:rPr/>
+        <w:t>selection, measured in milliseconds. Once all 20 tasks are completed, the tool displays a completion message to the participant. The results, including task performance data and demographic information, are stored in a CSV file for later analysis.</w:t>
+      </w:r>
+    </w:p>
+    <w:p>
+      <w:pPr>
+        <w:pStyle w:val="LOnormal"/>
+        <w:rPr/>
+      </w:pPr>
+      <w:r>
+        <w:rPr/>
       </w:r>
     </w:p>
     <w:p>

</xml_diff>

<commit_message>
Completed section 3.1 and 3.2 of Measurments
</commit_message>
<xml_diff>
--- a/Copia di Experiment 02 - Template.docx
+++ b/Copia di Experiment 02 - Template.docx
@@ -1259,7 +1259,13 @@
               <w:rPr>
                 <w:color w:val="B7B7B7"/>
               </w:rPr>
-              <w:t>High: two or more years of programming experience</w:t>
+              <w:t xml:space="preserve">High: </w:t>
+            </w:r>
+            <w:r>
+              <w:rPr>
+                <w:color w:val="B7B7B7"/>
+              </w:rPr>
+              <w:t>intermidiate or advanced</w:t>
             </w:r>
           </w:p>
           <w:p>
@@ -1275,7 +1281,13 @@
               <w:rPr>
                 <w:color w:val="B7B7B7"/>
               </w:rPr>
-              <w:t>Low: less than two years of programming experience</w:t>
+              <w:t xml:space="preserve">Low: </w:t>
+            </w:r>
+            <w:r>
+              <w:rPr>
+                <w:color w:val="B7B7B7"/>
+              </w:rPr>
+              <w:t>beginner</w:t>
             </w:r>
           </w:p>
         </w:tc>
@@ -2105,15 +2117,7 @@
       </w:r>
       <w:r>
         <w:rPr/>
-        <w:t xml:space="preserve"> function, a built-in JavaScript f</w:t>
-      </w:r>
-      <w:r>
-        <w:rPr/>
-        <w:t>unction</w:t>
-      </w:r>
-      <w:r>
-        <w:rPr/>
-        <w:t xml:space="preserve"> that provides millisecond-level precision.</w:t>
+        <w:t xml:space="preserve"> function, a built-in JavaScript function that provides millisecond-level precision.</w:t>
       </w:r>
     </w:p>
     <w:p>
@@ -2236,15 +2240,7 @@
       </w:pPr>
       <w:r>
         <w:rPr/>
-        <w:t xml:space="preserve">The tool automatically records the time taken by the participant to make each </w:t>
-      </w:r>
-      <w:r>
-        <w:rPr/>
-        <w:t xml:space="preserve">correct </w:t>
-      </w:r>
-      <w:r>
-        <w:rPr/>
-        <w:t>selection, measured in milliseconds. Once all 20 tasks are completed, the tool displays a completion message to the participant. The results, including task performance data and demographic information, are stored in a CSV file for later analysis.</w:t>
+        <w:t>The tool automatically records the time taken by the participant to make each correct selection, measured in milliseconds. Once all 20 tasks are completed, the tool displays a completion message to the participant. The results, including task performance data and demographic information, are stored in a CSV file for later analysis.</w:t>
       </w:r>
     </w:p>
     <w:p>
@@ -2294,6 +2290,324 @@
     </w:p>
     <w:p>
       <w:pPr>
+        <w:pStyle w:val="TextBody"/>
+        <w:rPr>
+          <w:color w:val="B7B7B7"/>
+        </w:rPr>
+      </w:pPr>
+      <w:r>
+        <w:rPr/>
+        <w:t xml:space="preserve">This subsection presents a visual summary of the experimental results. To ensure clarity and insight, the data is organized into a series of </w:t>
+      </w:r>
+      <w:r>
+        <w:rPr/>
+        <w:t xml:space="preserve">box </w:t>
+      </w:r>
+      <w:r>
+        <w:rPr/>
+        <w:t xml:space="preserve">plots that highlight the reading performance for </w:t>
+      </w:r>
+      <w:r>
+        <w:rPr>
+          <w:rStyle w:val="SourceText"/>
+        </w:rPr>
+        <w:t>camelCase</w:t>
+      </w:r>
+      <w:r>
+        <w:rPr/>
+        <w:t xml:space="preserve"> and </w:t>
+      </w:r>
+      <w:r>
+        <w:rPr>
+          <w:rStyle w:val="SourceText"/>
+        </w:rPr>
+        <w:t>kebab-case</w:t>
+      </w:r>
+      <w:r>
+        <w:rPr/>
+        <w:t xml:space="preserve"> across the entire population and all collected samples. By including the plot for the entire population, the visualizations not only highlight the influence of blocking variables (programming experience and age) but also provide a comprehensive view of the overall trends and outcomes of the experiment.</w:t>
+      </w:r>
+    </w:p>
+    <w:p>
+      <w:pPr>
+        <w:pStyle w:val="TextBody"/>
+        <w:rPr>
+          <w:color w:val="B7B7B7"/>
+        </w:rPr>
+      </w:pPr>
+      <w:r>
+        <w:rPr/>
+        <w:t>The figures are as follows:</w:t>
+      </w:r>
+    </w:p>
+    <w:p>
+      <w:pPr>
+        <w:pStyle w:val="TextBody"/>
+        <w:numPr>
+          <w:ilvl w:val="0"/>
+          <w:numId w:val="1"/>
+        </w:numPr>
+        <w:tabs>
+          <w:tab w:val="clear" w:pos="720"/>
+          <w:tab w:val="left" w:pos="0" w:leader="none"/>
+        </w:tabs>
+        <w:spacing w:before="0" w:after="0"/>
+        <w:ind w:left="707" w:hanging="283"/>
+        <w:rPr>
+          <w:color w:val="B7B7B7"/>
+        </w:rPr>
+      </w:pPr>
+      <w:r>
+        <w:rPr>
+          <w:rStyle w:val="StrongEmphasis"/>
+        </w:rPr>
+        <w:t>Figure 1</w:t>
+      </w:r>
+      <w:r>
+        <w:rPr/>
+        <w:t xml:space="preserve">: Comparison of </w:t>
+      </w:r>
+      <w:r>
+        <w:rPr>
+          <w:rStyle w:val="SourceText"/>
+        </w:rPr>
+        <w:t>camelCase</w:t>
+      </w:r>
+      <w:r>
+        <w:rPr/>
+        <w:t xml:space="preserve"> and </w:t>
+      </w:r>
+      <w:r>
+        <w:rPr>
+          <w:rStyle w:val="SourceText"/>
+        </w:rPr>
+        <w:t>kebab-case</w:t>
+      </w:r>
+      <w:r>
+        <w:rPr/>
+        <w:t xml:space="preserve"> performance across all participants.</w:t>
+      </w:r>
+    </w:p>
+    <w:p>
+      <w:pPr>
+        <w:pStyle w:val="TextBody"/>
+        <w:numPr>
+          <w:ilvl w:val="0"/>
+          <w:numId w:val="1"/>
+        </w:numPr>
+        <w:tabs>
+          <w:tab w:val="clear" w:pos="720"/>
+          <w:tab w:val="left" w:pos="0" w:leader="none"/>
+        </w:tabs>
+        <w:spacing w:before="0" w:after="0"/>
+        <w:ind w:left="707" w:hanging="283"/>
+        <w:rPr>
+          <w:color w:val="B7B7B7"/>
+        </w:rPr>
+      </w:pPr>
+      <w:r>
+        <w:rPr>
+          <w:rStyle w:val="StrongEmphasis"/>
+        </w:rPr>
+        <w:t>Figure 2</w:t>
+      </w:r>
+      <w:r>
+        <w:rPr/>
+        <w:t xml:space="preserve">: Comparison of </w:t>
+      </w:r>
+      <w:r>
+        <w:rPr>
+          <w:rStyle w:val="SourceText"/>
+        </w:rPr>
+        <w:t>camelCase</w:t>
+      </w:r>
+      <w:r>
+        <w:rPr/>
+        <w:t xml:space="preserve"> and </w:t>
+      </w:r>
+      <w:r>
+        <w:rPr>
+          <w:rStyle w:val="SourceText"/>
+        </w:rPr>
+        <w:t>kebab-case</w:t>
+      </w:r>
+      <w:r>
+        <w:rPr/>
+        <w:t xml:space="preserve"> performance among participants with high programming experience.</w:t>
+      </w:r>
+    </w:p>
+    <w:p>
+      <w:pPr>
+        <w:pStyle w:val="TextBody"/>
+        <w:numPr>
+          <w:ilvl w:val="0"/>
+          <w:numId w:val="1"/>
+        </w:numPr>
+        <w:tabs>
+          <w:tab w:val="clear" w:pos="720"/>
+          <w:tab w:val="left" w:pos="0" w:leader="none"/>
+        </w:tabs>
+        <w:spacing w:before="0" w:after="0"/>
+        <w:ind w:left="707" w:hanging="283"/>
+        <w:rPr>
+          <w:color w:val="B7B7B7"/>
+        </w:rPr>
+      </w:pPr>
+      <w:r>
+        <w:rPr>
+          <w:rStyle w:val="StrongEmphasis"/>
+        </w:rPr>
+        <w:t>Figure 3</w:t>
+      </w:r>
+      <w:r>
+        <w:rPr/>
+        <w:t xml:space="preserve">: Comparison of </w:t>
+      </w:r>
+      <w:r>
+        <w:rPr>
+          <w:rStyle w:val="SourceText"/>
+        </w:rPr>
+        <w:t>camelCase</w:t>
+      </w:r>
+      <w:r>
+        <w:rPr/>
+        <w:t xml:space="preserve"> and </w:t>
+      </w:r>
+      <w:r>
+        <w:rPr>
+          <w:rStyle w:val="SourceText"/>
+        </w:rPr>
+        <w:t>kebab-case</w:t>
+      </w:r>
+      <w:r>
+        <w:rPr/>
+        <w:t xml:space="preserve"> performance among participants with low programming experience.</w:t>
+      </w:r>
+    </w:p>
+    <w:p>
+      <w:pPr>
+        <w:pStyle w:val="TextBody"/>
+        <w:numPr>
+          <w:ilvl w:val="0"/>
+          <w:numId w:val="1"/>
+        </w:numPr>
+        <w:tabs>
+          <w:tab w:val="clear" w:pos="720"/>
+          <w:tab w:val="left" w:pos="0" w:leader="none"/>
+        </w:tabs>
+        <w:spacing w:before="0" w:after="0"/>
+        <w:ind w:left="707" w:hanging="283"/>
+        <w:rPr>
+          <w:color w:val="B7B7B7"/>
+        </w:rPr>
+      </w:pPr>
+      <w:r>
+        <w:rPr>
+          <w:rStyle w:val="StrongEmphasis"/>
+        </w:rPr>
+        <w:t>Figure 4</w:t>
+      </w:r>
+      <w:r>
+        <w:rPr/>
+        <w:t xml:space="preserve">: Comparison of </w:t>
+      </w:r>
+      <w:r>
+        <w:rPr>
+          <w:rStyle w:val="SourceText"/>
+        </w:rPr>
+        <w:t>camelCase</w:t>
+      </w:r>
+      <w:r>
+        <w:rPr/>
+        <w:t xml:space="preserve"> and </w:t>
+      </w:r>
+      <w:r>
+        <w:rPr>
+          <w:rStyle w:val="SourceText"/>
+        </w:rPr>
+        <w:t>kebab-case</w:t>
+      </w:r>
+      <w:r>
+        <w:rPr/>
+        <w:t xml:space="preserve"> performance among participants under 40 years of age (low age).</w:t>
+      </w:r>
+    </w:p>
+    <w:p>
+      <w:pPr>
+        <w:pStyle w:val="TextBody"/>
+        <w:numPr>
+          <w:ilvl w:val="0"/>
+          <w:numId w:val="1"/>
+        </w:numPr>
+        <w:tabs>
+          <w:tab w:val="clear" w:pos="720"/>
+          <w:tab w:val="left" w:pos="0" w:leader="none"/>
+        </w:tabs>
+        <w:ind w:left="707" w:hanging="283"/>
+        <w:rPr>
+          <w:color w:val="B7B7B7"/>
+        </w:rPr>
+      </w:pPr>
+      <w:r>
+        <w:rPr>
+          <w:rStyle w:val="StrongEmphasis"/>
+        </w:rPr>
+        <w:t>Figure 5</w:t>
+      </w:r>
+      <w:r>
+        <w:rPr/>
+        <w:t xml:space="preserve">: Comparison of </w:t>
+      </w:r>
+      <w:r>
+        <w:rPr>
+          <w:rStyle w:val="SourceText"/>
+        </w:rPr>
+        <w:t>camelCase</w:t>
+      </w:r>
+      <w:r>
+        <w:rPr/>
+        <w:t xml:space="preserve"> and </w:t>
+      </w:r>
+      <w:r>
+        <w:rPr>
+          <w:rStyle w:val="SourceText"/>
+        </w:rPr>
+        <w:t>kebab-case</w:t>
+      </w:r>
+      <w:r>
+        <w:rPr/>
+        <w:t xml:space="preserve"> performance among participants aged 40 and above (high age ).</w:t>
+      </w:r>
+    </w:p>
+    <w:p>
+      <w:pPr>
+        <w:pStyle w:val="TextBody"/>
+        <w:rPr>
+          <w:color w:val="B7B7B7"/>
+        </w:rPr>
+      </w:pPr>
+      <w:r>
+        <w:rPr/>
+      </w:r>
+    </w:p>
+    <w:p>
+      <w:pPr>
+        <w:pStyle w:val="TextBody"/>
+        <w:rPr>
+          <w:color w:val="B7B7B7"/>
+        </w:rPr>
+      </w:pPr>
+      <w:r>
+        <w:rPr/>
+        <w:t xml:space="preserve">// </w:t>
+      </w:r>
+      <w:r>
+        <w:rPr/>
+        <w:t>TODO It can be very interesting to add also histograms to show the distribution of the data</w:t>
+      </w:r>
+    </w:p>
+    <w:p>
+      <w:pPr>
         <w:pStyle w:val="LOnormal"/>
         <w:rPr>
           <w:color w:val="B7B7B7"/>
@@ -2408,6 +2722,441 @@
       <w:r>
         <w:rPr/>
         <w:t>3.2 Descriptive Statistics</w:t>
+      </w:r>
+    </w:p>
+    <w:p>
+      <w:pPr>
+        <w:pStyle w:val="LOnormal"/>
+        <w:rPr/>
+      </w:pPr>
+      <w:r>
+        <w:rPr/>
+      </w:r>
+    </w:p>
+    <w:p>
+      <w:pPr>
+        <w:pStyle w:val="LOnormal"/>
+        <w:rPr>
+          <w:b w:val="false"/>
+          <w:b w:val="false"/>
+          <w:bCs w:val="false"/>
+        </w:rPr>
+      </w:pPr>
+      <w:r>
+        <w:rPr>
+          <w:b w:val="false"/>
+          <w:bCs w:val="false"/>
+        </w:rPr>
+        <w:t>The following section provides a detailed overview of the descriptive statistics computed for the experiment. These statistics, calculated for both the entire population and the individual samples, include the minimum, first quartile (Q1), median, third quartile (Q3), maximum, mean, and standard deviation.</w:t>
+      </w:r>
+    </w:p>
+    <w:p>
+      <w:pPr>
+        <w:pStyle w:val="LOnormal"/>
+        <w:rPr>
+          <w:b w:val="false"/>
+          <w:b w:val="false"/>
+          <w:bCs w:val="false"/>
+        </w:rPr>
+      </w:pPr>
+      <w:r>
+        <w:rPr>
+          <w:b w:val="false"/>
+          <w:bCs w:val="false"/>
+        </w:rPr>
+        <w:t xml:space="preserve">The minimum is the smallest value in a data set. The first quartile (also known as Q1) is the value below which 25% of the data falls. The median is the middle value of the data (when it is ordered from smallest to largest). The third quartile (also known as Q3) is the below which 75% of the data falls, and the maximum is the highest value in the set. </w:t>
+      </w:r>
+    </w:p>
+    <w:p>
+      <w:pPr>
+        <w:pStyle w:val="LOnormal"/>
+        <w:rPr>
+          <w:b w:val="false"/>
+          <w:b w:val="false"/>
+          <w:bCs w:val="false"/>
+        </w:rPr>
+      </w:pPr>
+      <w:r>
+        <w:rPr>
+          <w:b w:val="false"/>
+          <w:bCs w:val="false"/>
+        </w:rPr>
+        <w:t>The mean, or average, is calculated by summing all the values in the data set and dividing by the total number of observations, offering an overall indication of the data's center. Finally, the standard deviation measures the spread or dispersion of the data around the mean, indicating how much the individual values deviate from the average.</w:t>
+      </w:r>
+    </w:p>
+    <w:p>
+      <w:pPr>
+        <w:pStyle w:val="LOnormal"/>
+        <w:rPr>
+          <w:b w:val="false"/>
+          <w:b w:val="false"/>
+          <w:bCs w:val="false"/>
+        </w:rPr>
+      </w:pPr>
+      <w:r>
+        <w:rPr>
+          <w:b w:val="false"/>
+          <w:bCs w:val="false"/>
+        </w:rPr>
+        <w:t xml:space="preserve">The </w:t>
+      </w:r>
+      <w:r>
+        <w:rPr>
+          <w:b w:val="false"/>
+          <w:bCs w:val="false"/>
+        </w:rPr>
+        <w:t xml:space="preserve">computed descriptive </w:t>
+      </w:r>
+      <w:r>
+        <w:rPr>
+          <w:b w:val="false"/>
+          <w:bCs w:val="false"/>
+        </w:rPr>
+        <w:t>statistics are reported below:</w:t>
+      </w:r>
+    </w:p>
+    <w:p>
+      <w:pPr>
+        <w:pStyle w:val="LOnormal"/>
+        <w:rPr>
+          <w:b w:val="false"/>
+          <w:b w:val="false"/>
+          <w:bCs w:val="false"/>
+        </w:rPr>
+      </w:pPr>
+      <w:r>
+        <w:rPr/>
+      </w:r>
+    </w:p>
+    <w:p>
+      <w:pPr>
+        <w:pStyle w:val="TextBody"/>
+        <w:spacing w:before="0" w:after="0"/>
+        <w:rPr>
+          <w:color w:val="B7B7B7"/>
+        </w:rPr>
+      </w:pPr>
+      <w:r>
+        <w:rPr>
+          <w:b w:val="false"/>
+          <w:bCs w:val="false"/>
+        </w:rPr>
+        <w:tab/>
+      </w:r>
+      <w:r>
+        <w:rPr>
+          <w:rStyle w:val="StrongEmphasis"/>
+        </w:rPr>
+        <w:t>Table 1</w:t>
+      </w:r>
+      <w:r>
+        <w:rPr>
+          <w:b w:val="false"/>
+          <w:bCs w:val="false"/>
+        </w:rPr>
+        <w:t xml:space="preserve">: </w:t>
+      </w:r>
+      <w:r>
+        <w:rPr>
+          <w:b w:val="false"/>
+          <w:bCs w:val="false"/>
+        </w:rPr>
+        <w:t>Descriptive</w:t>
+      </w:r>
+      <w:r>
+        <w:rPr>
+          <w:b w:val="false"/>
+          <w:bCs w:val="false"/>
+        </w:rPr>
+        <w:t xml:space="preserve"> statistics for </w:t>
+      </w:r>
+      <w:r>
+        <w:rPr>
+          <w:rStyle w:val="SourceText"/>
+          <w:b w:val="false"/>
+          <w:bCs w:val="false"/>
+        </w:rPr>
+        <w:t>camelCase</w:t>
+      </w:r>
+      <w:r>
+        <w:rPr>
+          <w:b w:val="false"/>
+          <w:bCs w:val="false"/>
+        </w:rPr>
+        <w:t xml:space="preserve"> and </w:t>
+      </w:r>
+      <w:r>
+        <w:rPr>
+          <w:rStyle w:val="SourceText"/>
+          <w:b w:val="false"/>
+          <w:bCs w:val="false"/>
+        </w:rPr>
+        <w:t>kebab-case</w:t>
+      </w:r>
+      <w:r>
+        <w:rPr>
+          <w:b w:val="false"/>
+          <w:bCs w:val="false"/>
+        </w:rPr>
+        <w:t xml:space="preserve"> performance across </w:t>
+        <w:tab/>
+        <w:t>all participants.</w:t>
+      </w:r>
+    </w:p>
+    <w:p>
+      <w:pPr>
+        <w:pStyle w:val="TextBody"/>
+        <w:numPr>
+          <w:ilvl w:val="0"/>
+          <w:numId w:val="2"/>
+        </w:numPr>
+        <w:tabs>
+          <w:tab w:val="clear" w:pos="720"/>
+          <w:tab w:val="left" w:pos="0" w:leader="none"/>
+        </w:tabs>
+        <w:spacing w:before="0" w:after="0"/>
+        <w:ind w:left="720" w:hanging="283"/>
+        <w:rPr>
+          <w:color w:val="B7B7B7"/>
+        </w:rPr>
+      </w:pPr>
+      <w:r>
+        <w:rPr>
+          <w:rStyle w:val="StrongEmphasis"/>
+        </w:rPr>
+        <w:t>Table 2</w:t>
+      </w:r>
+      <w:r>
+        <w:rPr/>
+        <w:t xml:space="preserve">: </w:t>
+      </w:r>
+      <w:r>
+        <w:rPr>
+          <w:b w:val="false"/>
+          <w:bCs w:val="false"/>
+        </w:rPr>
+        <w:t>Descriptive</w:t>
+      </w:r>
+      <w:r>
+        <w:rPr/>
+        <w:t xml:space="preserve"> statistics for </w:t>
+      </w:r>
+      <w:r>
+        <w:rPr>
+          <w:rStyle w:val="SourceText"/>
+        </w:rPr>
+        <w:t>camelCase</w:t>
+      </w:r>
+      <w:r>
+        <w:rPr/>
+        <w:t xml:space="preserve"> and </w:t>
+      </w:r>
+      <w:r>
+        <w:rPr>
+          <w:rStyle w:val="SourceText"/>
+        </w:rPr>
+        <w:t>kebab-case</w:t>
+      </w:r>
+      <w:r>
+        <w:rPr/>
+        <w:t xml:space="preserve"> performance among participants with high programming experience.</w:t>
+      </w:r>
+    </w:p>
+    <w:p>
+      <w:pPr>
+        <w:pStyle w:val="TextBody"/>
+        <w:numPr>
+          <w:ilvl w:val="0"/>
+          <w:numId w:val="3"/>
+        </w:numPr>
+        <w:tabs>
+          <w:tab w:val="clear" w:pos="720"/>
+          <w:tab w:val="left" w:pos="0" w:leader="none"/>
+        </w:tabs>
+        <w:spacing w:before="0" w:after="0"/>
+        <w:ind w:left="720" w:hanging="283"/>
+        <w:rPr>
+          <w:color w:val="B7B7B7"/>
+        </w:rPr>
+      </w:pPr>
+      <w:r>
+        <w:rPr>
+          <w:rStyle w:val="StrongEmphasis"/>
+        </w:rPr>
+        <w:t>Table 3</w:t>
+      </w:r>
+      <w:r>
+        <w:rPr/>
+        <w:t xml:space="preserve">: </w:t>
+      </w:r>
+      <w:r>
+        <w:rPr>
+          <w:b w:val="false"/>
+          <w:bCs w:val="false"/>
+        </w:rPr>
+        <w:t>Descriptive</w:t>
+      </w:r>
+      <w:r>
+        <w:rPr/>
+        <w:t xml:space="preserve"> statistics for </w:t>
+      </w:r>
+      <w:r>
+        <w:rPr>
+          <w:rStyle w:val="SourceText"/>
+        </w:rPr>
+        <w:t>camelCase</w:t>
+      </w:r>
+      <w:r>
+        <w:rPr/>
+        <w:t xml:space="preserve"> and </w:t>
+      </w:r>
+      <w:r>
+        <w:rPr>
+          <w:rStyle w:val="SourceText"/>
+        </w:rPr>
+        <w:t>kebab-case</w:t>
+      </w:r>
+      <w:r>
+        <w:rPr/>
+        <w:t xml:space="preserve"> performance among participants with low programming experience.</w:t>
+      </w:r>
+    </w:p>
+    <w:p>
+      <w:pPr>
+        <w:pStyle w:val="TextBody"/>
+        <w:numPr>
+          <w:ilvl w:val="0"/>
+          <w:numId w:val="4"/>
+        </w:numPr>
+        <w:tabs>
+          <w:tab w:val="clear" w:pos="720"/>
+          <w:tab w:val="left" w:pos="0" w:leader="none"/>
+        </w:tabs>
+        <w:spacing w:before="0" w:after="0"/>
+        <w:ind w:left="720" w:hanging="283"/>
+        <w:rPr>
+          <w:color w:val="B7B7B7"/>
+        </w:rPr>
+      </w:pPr>
+      <w:r>
+        <w:rPr>
+          <w:rStyle w:val="StrongEmphasis"/>
+        </w:rPr>
+        <w:t>Table 4</w:t>
+      </w:r>
+      <w:r>
+        <w:rPr/>
+        <w:t xml:space="preserve">: </w:t>
+      </w:r>
+      <w:r>
+        <w:rPr>
+          <w:b w:val="false"/>
+          <w:bCs w:val="false"/>
+        </w:rPr>
+        <w:t>Descriptive</w:t>
+      </w:r>
+      <w:r>
+        <w:rPr/>
+        <w:t xml:space="preserve"> statistics for </w:t>
+      </w:r>
+      <w:r>
+        <w:rPr>
+          <w:rStyle w:val="SourceText"/>
+        </w:rPr>
+        <w:t>camelCase</w:t>
+      </w:r>
+      <w:r>
+        <w:rPr/>
+        <w:t xml:space="preserve"> and </w:t>
+      </w:r>
+      <w:r>
+        <w:rPr>
+          <w:rStyle w:val="SourceText"/>
+        </w:rPr>
+        <w:t>kebab-case</w:t>
+      </w:r>
+      <w:r>
+        <w:rPr/>
+        <w:t xml:space="preserve"> performance among participants under 40 years of age (low age</w:t>
+      </w:r>
+      <w:r>
+        <w:rPr/>
+        <w:t>)</w:t>
+      </w:r>
+      <w:r>
+        <w:rPr/>
+        <w:t>.</w:t>
+      </w:r>
+    </w:p>
+    <w:p>
+      <w:pPr>
+        <w:pStyle w:val="TextBody"/>
+        <w:numPr>
+          <w:ilvl w:val="0"/>
+          <w:numId w:val="5"/>
+        </w:numPr>
+        <w:tabs>
+          <w:tab w:val="clear" w:pos="720"/>
+          <w:tab w:val="left" w:pos="0" w:leader="none"/>
+        </w:tabs>
+        <w:ind w:left="720" w:hanging="283"/>
+        <w:rPr>
+          <w:color w:val="B7B7B7"/>
+        </w:rPr>
+      </w:pPr>
+      <w:r>
+        <w:rPr>
+          <w:rStyle w:val="StrongEmphasis"/>
+        </w:rPr>
+        <w:t>Table 5</w:t>
+      </w:r>
+      <w:r>
+        <w:rPr/>
+        <w:t xml:space="preserve">: </w:t>
+      </w:r>
+      <w:r>
+        <w:rPr>
+          <w:b w:val="false"/>
+          <w:bCs w:val="false"/>
+        </w:rPr>
+        <w:t>Descriptive</w:t>
+      </w:r>
+      <w:r>
+        <w:rPr/>
+        <w:t xml:space="preserve"> statistics for </w:t>
+      </w:r>
+      <w:r>
+        <w:rPr>
+          <w:rStyle w:val="SourceText"/>
+        </w:rPr>
+        <w:t>camelCase</w:t>
+      </w:r>
+      <w:r>
+        <w:rPr/>
+        <w:t xml:space="preserve"> and </w:t>
+      </w:r>
+      <w:r>
+        <w:rPr>
+          <w:rStyle w:val="SourceText"/>
+        </w:rPr>
+        <w:t>kebab-case</w:t>
+      </w:r>
+      <w:r>
+        <w:rPr/>
+        <w:t xml:space="preserve"> performance among participants aged 40 and above (high age).</w:t>
+      </w:r>
+    </w:p>
+    <w:p>
+      <w:pPr>
+        <w:pStyle w:val="LOnormal"/>
+        <w:rPr>
+          <w:b w:val="false"/>
+          <w:b w:val="false"/>
+          <w:bCs w:val="false"/>
+        </w:rPr>
+      </w:pPr>
+      <w:r>
+        <w:rPr/>
       </w:r>
     </w:p>
     <w:p>
@@ -2925,6 +3674,737 @@
     </w:sectPr>
   </w:body>
 </w:document>
+</file>
+
+<file path=word/numbering.xml><?xml version="1.0" encoding="utf-8"?>
+<w:numbering xmlns:w="http://schemas.openxmlformats.org/wordprocessingml/2006/main" xmlns:o="urn:schemas-microsoft-com:office:office" xmlns:r="http://schemas.openxmlformats.org/officeDocument/2006/relationships" xmlns:v="urn:schemas-microsoft-com:vml">
+  <w:abstractNum w:abstractNumId="1">
+    <w:lvl w:ilvl="0">
+      <w:start w:val="1"/>
+      <w:numFmt w:val="bullet"/>
+      <w:lvlText w:val=""/>
+      <w:lvlJc w:val="left"/>
+      <w:pPr>
+        <w:tabs>
+          <w:tab w:val="num" w:pos="707"/>
+        </w:tabs>
+        <w:ind w:left="707" w:hanging="283"/>
+      </w:pPr>
+      <w:rPr>
+        <w:rFonts w:ascii="Symbol" w:hAnsi="Symbol" w:cs="Symbol" w:hint="default"/>
+      </w:rPr>
+    </w:lvl>
+    <w:lvl w:ilvl="1">
+      <w:start w:val="1"/>
+      <w:numFmt w:val="bullet"/>
+      <w:lvlText w:val=""/>
+      <w:lvlJc w:val="left"/>
+      <w:pPr>
+        <w:tabs>
+          <w:tab w:val="num" w:pos="1414"/>
+        </w:tabs>
+        <w:ind w:left="1414" w:hanging="283"/>
+      </w:pPr>
+      <w:rPr>
+        <w:rFonts w:ascii="Symbol" w:hAnsi="Symbol" w:cs="Symbol" w:hint="default"/>
+      </w:rPr>
+    </w:lvl>
+    <w:lvl w:ilvl="2">
+      <w:start w:val="1"/>
+      <w:numFmt w:val="bullet"/>
+      <w:lvlText w:val=""/>
+      <w:lvlJc w:val="left"/>
+      <w:pPr>
+        <w:tabs>
+          <w:tab w:val="num" w:pos="2121"/>
+        </w:tabs>
+        <w:ind w:left="2121" w:hanging="283"/>
+      </w:pPr>
+      <w:rPr>
+        <w:rFonts w:ascii="Symbol" w:hAnsi="Symbol" w:cs="Symbol" w:hint="default"/>
+      </w:rPr>
+    </w:lvl>
+    <w:lvl w:ilvl="3">
+      <w:start w:val="1"/>
+      <w:numFmt w:val="bullet"/>
+      <w:lvlText w:val=""/>
+      <w:lvlJc w:val="left"/>
+      <w:pPr>
+        <w:tabs>
+          <w:tab w:val="num" w:pos="2828"/>
+        </w:tabs>
+        <w:ind w:left="2828" w:hanging="283"/>
+      </w:pPr>
+      <w:rPr>
+        <w:rFonts w:ascii="Symbol" w:hAnsi="Symbol" w:cs="Symbol" w:hint="default"/>
+      </w:rPr>
+    </w:lvl>
+    <w:lvl w:ilvl="4">
+      <w:start w:val="1"/>
+      <w:numFmt w:val="bullet"/>
+      <w:lvlText w:val=""/>
+      <w:lvlJc w:val="left"/>
+      <w:pPr>
+        <w:tabs>
+          <w:tab w:val="num" w:pos="3535"/>
+        </w:tabs>
+        <w:ind w:left="3535" w:hanging="283"/>
+      </w:pPr>
+      <w:rPr>
+        <w:rFonts w:ascii="Symbol" w:hAnsi="Symbol" w:cs="Symbol" w:hint="default"/>
+      </w:rPr>
+    </w:lvl>
+    <w:lvl w:ilvl="5">
+      <w:start w:val="1"/>
+      <w:numFmt w:val="bullet"/>
+      <w:lvlText w:val=""/>
+      <w:lvlJc w:val="left"/>
+      <w:pPr>
+        <w:tabs>
+          <w:tab w:val="num" w:pos="4242"/>
+        </w:tabs>
+        <w:ind w:left="4242" w:hanging="283"/>
+      </w:pPr>
+      <w:rPr>
+        <w:rFonts w:ascii="Symbol" w:hAnsi="Symbol" w:cs="Symbol" w:hint="default"/>
+      </w:rPr>
+    </w:lvl>
+    <w:lvl w:ilvl="6">
+      <w:start w:val="1"/>
+      <w:numFmt w:val="bullet"/>
+      <w:lvlText w:val=""/>
+      <w:lvlJc w:val="left"/>
+      <w:pPr>
+        <w:tabs>
+          <w:tab w:val="num" w:pos="4949"/>
+        </w:tabs>
+        <w:ind w:left="4949" w:hanging="283"/>
+      </w:pPr>
+      <w:rPr>
+        <w:rFonts w:ascii="Symbol" w:hAnsi="Symbol" w:cs="Symbol" w:hint="default"/>
+      </w:rPr>
+    </w:lvl>
+    <w:lvl w:ilvl="7">
+      <w:start w:val="1"/>
+      <w:numFmt w:val="bullet"/>
+      <w:lvlText w:val=""/>
+      <w:lvlJc w:val="left"/>
+      <w:pPr>
+        <w:tabs>
+          <w:tab w:val="num" w:pos="5656"/>
+        </w:tabs>
+        <w:ind w:left="5656" w:hanging="283"/>
+      </w:pPr>
+      <w:rPr>
+        <w:rFonts w:ascii="Symbol" w:hAnsi="Symbol" w:cs="Symbol" w:hint="default"/>
+      </w:rPr>
+    </w:lvl>
+    <w:lvl w:ilvl="8">
+      <w:start w:val="1"/>
+      <w:numFmt w:val="bullet"/>
+      <w:lvlText w:val=""/>
+      <w:lvlJc w:val="left"/>
+      <w:pPr>
+        <w:tabs>
+          <w:tab w:val="num" w:pos="6363"/>
+        </w:tabs>
+        <w:ind w:left="6363" w:hanging="283"/>
+      </w:pPr>
+      <w:rPr>
+        <w:rFonts w:ascii="Symbol" w:hAnsi="Symbol" w:cs="Symbol" w:hint="default"/>
+      </w:rPr>
+    </w:lvl>
+  </w:abstractNum>
+  <w:abstractNum w:abstractNumId="2">
+    <w:lvl w:ilvl="0">
+      <w:start w:val="1"/>
+      <w:numFmt w:val="bullet"/>
+      <w:lvlText w:val=""/>
+      <w:lvlJc w:val="left"/>
+      <w:pPr>
+        <w:tabs>
+          <w:tab w:val="num" w:pos="720"/>
+        </w:tabs>
+        <w:ind w:left="720" w:hanging="283"/>
+      </w:pPr>
+      <w:rPr>
+        <w:rFonts w:ascii="Symbol" w:hAnsi="Symbol" w:cs="Symbol" w:hint="default"/>
+      </w:rPr>
+    </w:lvl>
+    <w:lvl w:ilvl="1">
+      <w:start w:val="1"/>
+      <w:numFmt w:val="decimal"/>
+      <w:lvlText w:val="%2."/>
+      <w:lvlJc w:val="left"/>
+      <w:pPr>
+        <w:tabs>
+          <w:tab w:val="num" w:pos="1080"/>
+        </w:tabs>
+        <w:ind w:left="1080" w:hanging="360"/>
+      </w:pPr>
+    </w:lvl>
+    <w:lvl w:ilvl="2">
+      <w:start w:val="1"/>
+      <w:numFmt w:val="decimal"/>
+      <w:lvlText w:val="%3."/>
+      <w:lvlJc w:val="left"/>
+      <w:pPr>
+        <w:tabs>
+          <w:tab w:val="num" w:pos="1440"/>
+        </w:tabs>
+        <w:ind w:left="1440" w:hanging="360"/>
+      </w:pPr>
+    </w:lvl>
+    <w:lvl w:ilvl="3">
+      <w:start w:val="1"/>
+      <w:numFmt w:val="decimal"/>
+      <w:lvlText w:val="%4."/>
+      <w:lvlJc w:val="left"/>
+      <w:pPr>
+        <w:tabs>
+          <w:tab w:val="num" w:pos="1800"/>
+        </w:tabs>
+        <w:ind w:left="1800" w:hanging="360"/>
+      </w:pPr>
+    </w:lvl>
+    <w:lvl w:ilvl="4">
+      <w:start w:val="1"/>
+      <w:numFmt w:val="decimal"/>
+      <w:lvlText w:val="%5."/>
+      <w:lvlJc w:val="left"/>
+      <w:pPr>
+        <w:tabs>
+          <w:tab w:val="num" w:pos="2160"/>
+        </w:tabs>
+        <w:ind w:left="2160" w:hanging="360"/>
+      </w:pPr>
+    </w:lvl>
+    <w:lvl w:ilvl="5">
+      <w:start w:val="1"/>
+      <w:numFmt w:val="decimal"/>
+      <w:lvlText w:val="%6."/>
+      <w:lvlJc w:val="left"/>
+      <w:pPr>
+        <w:tabs>
+          <w:tab w:val="num" w:pos="2520"/>
+        </w:tabs>
+        <w:ind w:left="2520" w:hanging="360"/>
+      </w:pPr>
+    </w:lvl>
+    <w:lvl w:ilvl="6">
+      <w:start w:val="1"/>
+      <w:numFmt w:val="decimal"/>
+      <w:lvlText w:val="%7."/>
+      <w:lvlJc w:val="left"/>
+      <w:pPr>
+        <w:tabs>
+          <w:tab w:val="num" w:pos="2880"/>
+        </w:tabs>
+        <w:ind w:left="2880" w:hanging="360"/>
+      </w:pPr>
+    </w:lvl>
+    <w:lvl w:ilvl="7">
+      <w:start w:val="1"/>
+      <w:numFmt w:val="decimal"/>
+      <w:lvlText w:val="%8."/>
+      <w:lvlJc w:val="left"/>
+      <w:pPr>
+        <w:tabs>
+          <w:tab w:val="num" w:pos="3240"/>
+        </w:tabs>
+        <w:ind w:left="3240" w:hanging="360"/>
+      </w:pPr>
+    </w:lvl>
+    <w:lvl w:ilvl="8">
+      <w:start w:val="1"/>
+      <w:numFmt w:val="decimal"/>
+      <w:lvlText w:val="%9."/>
+      <w:lvlJc w:val="left"/>
+      <w:pPr>
+        <w:tabs>
+          <w:tab w:val="num" w:pos="3600"/>
+        </w:tabs>
+        <w:ind w:left="3600" w:hanging="360"/>
+      </w:pPr>
+    </w:lvl>
+  </w:abstractNum>
+  <w:abstractNum w:abstractNumId="3">
+    <w:lvl w:ilvl="0">
+      <w:start w:val="1"/>
+      <w:numFmt w:val="bullet"/>
+      <w:lvlText w:val=""/>
+      <w:lvlJc w:val="left"/>
+      <w:pPr>
+        <w:tabs>
+          <w:tab w:val="num" w:pos="720"/>
+        </w:tabs>
+        <w:ind w:left="720" w:hanging="283"/>
+      </w:pPr>
+      <w:rPr>
+        <w:rFonts w:ascii="Symbol" w:hAnsi="Symbol" w:cs="Symbol" w:hint="default"/>
+      </w:rPr>
+    </w:lvl>
+    <w:lvl w:ilvl="1">
+      <w:start w:val="1"/>
+      <w:numFmt w:val="decimal"/>
+      <w:lvlText w:val="%2."/>
+      <w:lvlJc w:val="left"/>
+      <w:pPr>
+        <w:tabs>
+          <w:tab w:val="num" w:pos="1080"/>
+        </w:tabs>
+        <w:ind w:left="1080" w:hanging="360"/>
+      </w:pPr>
+    </w:lvl>
+    <w:lvl w:ilvl="2">
+      <w:start w:val="1"/>
+      <w:numFmt w:val="decimal"/>
+      <w:lvlText w:val="%3."/>
+      <w:lvlJc w:val="left"/>
+      <w:pPr>
+        <w:tabs>
+          <w:tab w:val="num" w:pos="1440"/>
+        </w:tabs>
+        <w:ind w:left="1440" w:hanging="360"/>
+      </w:pPr>
+    </w:lvl>
+    <w:lvl w:ilvl="3">
+      <w:start w:val="1"/>
+      <w:numFmt w:val="decimal"/>
+      <w:lvlText w:val="%4."/>
+      <w:lvlJc w:val="left"/>
+      <w:pPr>
+        <w:tabs>
+          <w:tab w:val="num" w:pos="1800"/>
+        </w:tabs>
+        <w:ind w:left="1800" w:hanging="360"/>
+      </w:pPr>
+    </w:lvl>
+    <w:lvl w:ilvl="4">
+      <w:start w:val="1"/>
+      <w:numFmt w:val="decimal"/>
+      <w:lvlText w:val="%5."/>
+      <w:lvlJc w:val="left"/>
+      <w:pPr>
+        <w:tabs>
+          <w:tab w:val="num" w:pos="2160"/>
+        </w:tabs>
+        <w:ind w:left="2160" w:hanging="360"/>
+      </w:pPr>
+    </w:lvl>
+    <w:lvl w:ilvl="5">
+      <w:start w:val="1"/>
+      <w:numFmt w:val="decimal"/>
+      <w:lvlText w:val="%6."/>
+      <w:lvlJc w:val="left"/>
+      <w:pPr>
+        <w:tabs>
+          <w:tab w:val="num" w:pos="2520"/>
+        </w:tabs>
+        <w:ind w:left="2520" w:hanging="360"/>
+      </w:pPr>
+    </w:lvl>
+    <w:lvl w:ilvl="6">
+      <w:start w:val="1"/>
+      <w:numFmt w:val="decimal"/>
+      <w:lvlText w:val="%7."/>
+      <w:lvlJc w:val="left"/>
+      <w:pPr>
+        <w:tabs>
+          <w:tab w:val="num" w:pos="2880"/>
+        </w:tabs>
+        <w:ind w:left="2880" w:hanging="360"/>
+      </w:pPr>
+    </w:lvl>
+    <w:lvl w:ilvl="7">
+      <w:start w:val="1"/>
+      <w:numFmt w:val="decimal"/>
+      <w:lvlText w:val="%8."/>
+      <w:lvlJc w:val="left"/>
+      <w:pPr>
+        <w:tabs>
+          <w:tab w:val="num" w:pos="3240"/>
+        </w:tabs>
+        <w:ind w:left="3240" w:hanging="360"/>
+      </w:pPr>
+    </w:lvl>
+    <w:lvl w:ilvl="8">
+      <w:start w:val="1"/>
+      <w:numFmt w:val="decimal"/>
+      <w:lvlText w:val="%9."/>
+      <w:lvlJc w:val="left"/>
+      <w:pPr>
+        <w:tabs>
+          <w:tab w:val="num" w:pos="3600"/>
+        </w:tabs>
+        <w:ind w:left="3600" w:hanging="360"/>
+      </w:pPr>
+    </w:lvl>
+  </w:abstractNum>
+  <w:abstractNum w:abstractNumId="4">
+    <w:lvl w:ilvl="0">
+      <w:start w:val="1"/>
+      <w:numFmt w:val="bullet"/>
+      <w:lvlText w:val=""/>
+      <w:lvlJc w:val="left"/>
+      <w:pPr>
+        <w:tabs>
+          <w:tab w:val="num" w:pos="720"/>
+        </w:tabs>
+        <w:ind w:left="720" w:hanging="283"/>
+      </w:pPr>
+      <w:rPr>
+        <w:rFonts w:ascii="Symbol" w:hAnsi="Symbol" w:cs="Symbol" w:hint="default"/>
+      </w:rPr>
+    </w:lvl>
+    <w:lvl w:ilvl="1">
+      <w:start w:val="1"/>
+      <w:numFmt w:val="decimal"/>
+      <w:lvlText w:val="%2."/>
+      <w:lvlJc w:val="left"/>
+      <w:pPr>
+        <w:tabs>
+          <w:tab w:val="num" w:pos="1080"/>
+        </w:tabs>
+        <w:ind w:left="1080" w:hanging="360"/>
+      </w:pPr>
+    </w:lvl>
+    <w:lvl w:ilvl="2">
+      <w:start w:val="1"/>
+      <w:numFmt w:val="decimal"/>
+      <w:lvlText w:val="%3."/>
+      <w:lvlJc w:val="left"/>
+      <w:pPr>
+        <w:tabs>
+          <w:tab w:val="num" w:pos="1440"/>
+        </w:tabs>
+        <w:ind w:left="1440" w:hanging="360"/>
+      </w:pPr>
+    </w:lvl>
+    <w:lvl w:ilvl="3">
+      <w:start w:val="1"/>
+      <w:numFmt w:val="decimal"/>
+      <w:lvlText w:val="%4."/>
+      <w:lvlJc w:val="left"/>
+      <w:pPr>
+        <w:tabs>
+          <w:tab w:val="num" w:pos="1800"/>
+        </w:tabs>
+        <w:ind w:left="1800" w:hanging="360"/>
+      </w:pPr>
+    </w:lvl>
+    <w:lvl w:ilvl="4">
+      <w:start w:val="1"/>
+      <w:numFmt w:val="decimal"/>
+      <w:lvlText w:val="%5."/>
+      <w:lvlJc w:val="left"/>
+      <w:pPr>
+        <w:tabs>
+          <w:tab w:val="num" w:pos="2160"/>
+        </w:tabs>
+        <w:ind w:left="2160" w:hanging="360"/>
+      </w:pPr>
+    </w:lvl>
+    <w:lvl w:ilvl="5">
+      <w:start w:val="1"/>
+      <w:numFmt w:val="decimal"/>
+      <w:lvlText w:val="%6."/>
+      <w:lvlJc w:val="left"/>
+      <w:pPr>
+        <w:tabs>
+          <w:tab w:val="num" w:pos="2520"/>
+        </w:tabs>
+        <w:ind w:left="2520" w:hanging="360"/>
+      </w:pPr>
+    </w:lvl>
+    <w:lvl w:ilvl="6">
+      <w:start w:val="1"/>
+      <w:numFmt w:val="decimal"/>
+      <w:lvlText w:val="%7."/>
+      <w:lvlJc w:val="left"/>
+      <w:pPr>
+        <w:tabs>
+          <w:tab w:val="num" w:pos="2880"/>
+        </w:tabs>
+        <w:ind w:left="2880" w:hanging="360"/>
+      </w:pPr>
+    </w:lvl>
+    <w:lvl w:ilvl="7">
+      <w:start w:val="1"/>
+      <w:numFmt w:val="decimal"/>
+      <w:lvlText w:val="%8."/>
+      <w:lvlJc w:val="left"/>
+      <w:pPr>
+        <w:tabs>
+          <w:tab w:val="num" w:pos="3240"/>
+        </w:tabs>
+        <w:ind w:left="3240" w:hanging="360"/>
+      </w:pPr>
+    </w:lvl>
+    <w:lvl w:ilvl="8">
+      <w:start w:val="1"/>
+      <w:numFmt w:val="decimal"/>
+      <w:lvlText w:val="%9."/>
+      <w:lvlJc w:val="left"/>
+      <w:pPr>
+        <w:tabs>
+          <w:tab w:val="num" w:pos="3600"/>
+        </w:tabs>
+        <w:ind w:left="3600" w:hanging="360"/>
+      </w:pPr>
+    </w:lvl>
+  </w:abstractNum>
+  <w:abstractNum w:abstractNumId="5">
+    <w:lvl w:ilvl="0">
+      <w:start w:val="1"/>
+      <w:numFmt w:val="bullet"/>
+      <w:lvlText w:val=""/>
+      <w:lvlJc w:val="left"/>
+      <w:pPr>
+        <w:tabs>
+          <w:tab w:val="num" w:pos="720"/>
+        </w:tabs>
+        <w:ind w:left="720" w:hanging="283"/>
+      </w:pPr>
+      <w:rPr>
+        <w:rFonts w:ascii="Symbol" w:hAnsi="Symbol" w:cs="Symbol" w:hint="default"/>
+      </w:rPr>
+    </w:lvl>
+    <w:lvl w:ilvl="1">
+      <w:start w:val="1"/>
+      <w:numFmt w:val="decimal"/>
+      <w:lvlText w:val="%2."/>
+      <w:lvlJc w:val="left"/>
+      <w:pPr>
+        <w:tabs>
+          <w:tab w:val="num" w:pos="1080"/>
+        </w:tabs>
+        <w:ind w:left="1080" w:hanging="360"/>
+      </w:pPr>
+    </w:lvl>
+    <w:lvl w:ilvl="2">
+      <w:start w:val="1"/>
+      <w:numFmt w:val="decimal"/>
+      <w:lvlText w:val="%3."/>
+      <w:lvlJc w:val="left"/>
+      <w:pPr>
+        <w:tabs>
+          <w:tab w:val="num" w:pos="1440"/>
+        </w:tabs>
+        <w:ind w:left="1440" w:hanging="360"/>
+      </w:pPr>
+    </w:lvl>
+    <w:lvl w:ilvl="3">
+      <w:start w:val="1"/>
+      <w:numFmt w:val="decimal"/>
+      <w:lvlText w:val="%4."/>
+      <w:lvlJc w:val="left"/>
+      <w:pPr>
+        <w:tabs>
+          <w:tab w:val="num" w:pos="1800"/>
+        </w:tabs>
+        <w:ind w:left="1800" w:hanging="360"/>
+      </w:pPr>
+    </w:lvl>
+    <w:lvl w:ilvl="4">
+      <w:start w:val="1"/>
+      <w:numFmt w:val="decimal"/>
+      <w:lvlText w:val="%5."/>
+      <w:lvlJc w:val="left"/>
+      <w:pPr>
+        <w:tabs>
+          <w:tab w:val="num" w:pos="2160"/>
+        </w:tabs>
+        <w:ind w:left="2160" w:hanging="360"/>
+      </w:pPr>
+    </w:lvl>
+    <w:lvl w:ilvl="5">
+      <w:start w:val="1"/>
+      <w:numFmt w:val="decimal"/>
+      <w:lvlText w:val="%6."/>
+      <w:lvlJc w:val="left"/>
+      <w:pPr>
+        <w:tabs>
+          <w:tab w:val="num" w:pos="2520"/>
+        </w:tabs>
+        <w:ind w:left="2520" w:hanging="360"/>
+      </w:pPr>
+    </w:lvl>
+    <w:lvl w:ilvl="6">
+      <w:start w:val="1"/>
+      <w:numFmt w:val="decimal"/>
+      <w:lvlText w:val="%7."/>
+      <w:lvlJc w:val="left"/>
+      <w:pPr>
+        <w:tabs>
+          <w:tab w:val="num" w:pos="2880"/>
+        </w:tabs>
+        <w:ind w:left="2880" w:hanging="360"/>
+      </w:pPr>
+    </w:lvl>
+    <w:lvl w:ilvl="7">
+      <w:start w:val="1"/>
+      <w:numFmt w:val="decimal"/>
+      <w:lvlText w:val="%8."/>
+      <w:lvlJc w:val="left"/>
+      <w:pPr>
+        <w:tabs>
+          <w:tab w:val="num" w:pos="3240"/>
+        </w:tabs>
+        <w:ind w:left="3240" w:hanging="360"/>
+      </w:pPr>
+    </w:lvl>
+    <w:lvl w:ilvl="8">
+      <w:start w:val="1"/>
+      <w:numFmt w:val="decimal"/>
+      <w:lvlText w:val="%9."/>
+      <w:lvlJc w:val="left"/>
+      <w:pPr>
+        <w:tabs>
+          <w:tab w:val="num" w:pos="3600"/>
+        </w:tabs>
+        <w:ind w:left="3600" w:hanging="360"/>
+      </w:pPr>
+    </w:lvl>
+  </w:abstractNum>
+  <w:abstractNum w:abstractNumId="6">
+    <w:lvl w:ilvl="0">
+      <w:start w:val="1"/>
+      <w:numFmt w:val="none"/>
+      <w:suff w:val="nothing"/>
+      <w:lvlText w:val=""/>
+      <w:lvlJc w:val="left"/>
+      <w:pPr>
+        <w:tabs>
+          <w:tab w:val="num" w:pos="0"/>
+        </w:tabs>
+        <w:ind w:left="0" w:hanging="0"/>
+      </w:pPr>
+    </w:lvl>
+    <w:lvl w:ilvl="1">
+      <w:start w:val="1"/>
+      <w:numFmt w:val="none"/>
+      <w:suff w:val="nothing"/>
+      <w:lvlText w:val=""/>
+      <w:lvlJc w:val="left"/>
+      <w:pPr>
+        <w:tabs>
+          <w:tab w:val="num" w:pos="0"/>
+        </w:tabs>
+        <w:ind w:left="0" w:hanging="0"/>
+      </w:pPr>
+    </w:lvl>
+    <w:lvl w:ilvl="2">
+      <w:start w:val="1"/>
+      <w:numFmt w:val="none"/>
+      <w:suff w:val="nothing"/>
+      <w:lvlText w:val=""/>
+      <w:lvlJc w:val="left"/>
+      <w:pPr>
+        <w:tabs>
+          <w:tab w:val="num" w:pos="0"/>
+        </w:tabs>
+        <w:ind w:left="0" w:hanging="0"/>
+      </w:pPr>
+    </w:lvl>
+    <w:lvl w:ilvl="3">
+      <w:start w:val="1"/>
+      <w:numFmt w:val="none"/>
+      <w:suff w:val="nothing"/>
+      <w:lvlText w:val=""/>
+      <w:lvlJc w:val="left"/>
+      <w:pPr>
+        <w:tabs>
+          <w:tab w:val="num" w:pos="0"/>
+        </w:tabs>
+        <w:ind w:left="0" w:hanging="0"/>
+      </w:pPr>
+    </w:lvl>
+    <w:lvl w:ilvl="4">
+      <w:start w:val="1"/>
+      <w:numFmt w:val="none"/>
+      <w:suff w:val="nothing"/>
+      <w:lvlText w:val=""/>
+      <w:lvlJc w:val="left"/>
+      <w:pPr>
+        <w:tabs>
+          <w:tab w:val="num" w:pos="0"/>
+        </w:tabs>
+        <w:ind w:left="0" w:hanging="0"/>
+      </w:pPr>
+    </w:lvl>
+    <w:lvl w:ilvl="5">
+      <w:start w:val="1"/>
+      <w:numFmt w:val="none"/>
+      <w:suff w:val="nothing"/>
+      <w:lvlText w:val=""/>
+      <w:lvlJc w:val="left"/>
+      <w:pPr>
+        <w:tabs>
+          <w:tab w:val="num" w:pos="0"/>
+        </w:tabs>
+        <w:ind w:left="0" w:hanging="0"/>
+      </w:pPr>
+    </w:lvl>
+    <w:lvl w:ilvl="6">
+      <w:start w:val="1"/>
+      <w:numFmt w:val="none"/>
+      <w:suff w:val="nothing"/>
+      <w:lvlText w:val=""/>
+      <w:lvlJc w:val="left"/>
+      <w:pPr>
+        <w:tabs>
+          <w:tab w:val="num" w:pos="0"/>
+        </w:tabs>
+        <w:ind w:left="0" w:hanging="0"/>
+      </w:pPr>
+    </w:lvl>
+    <w:lvl w:ilvl="7">
+      <w:start w:val="1"/>
+      <w:numFmt w:val="none"/>
+      <w:suff w:val="nothing"/>
+      <w:lvlText w:val=""/>
+      <w:lvlJc w:val="left"/>
+      <w:pPr>
+        <w:tabs>
+          <w:tab w:val="num" w:pos="0"/>
+        </w:tabs>
+        <w:ind w:left="0" w:hanging="0"/>
+      </w:pPr>
+    </w:lvl>
+    <w:lvl w:ilvl="8">
+      <w:start w:val="1"/>
+      <w:numFmt w:val="none"/>
+      <w:suff w:val="nothing"/>
+      <w:lvlText w:val=""/>
+      <w:lvlJc w:val="left"/>
+      <w:pPr>
+        <w:tabs>
+          <w:tab w:val="num" w:pos="0"/>
+        </w:tabs>
+        <w:ind w:left="0" w:hanging="0"/>
+      </w:pPr>
+    </w:lvl>
+  </w:abstractNum>
+  <w:num w:numId="1">
+    <w:abstractNumId w:val="1"/>
+  </w:num>
+  <w:num w:numId="2">
+    <w:abstractNumId w:val="2"/>
+  </w:num>
+  <w:num w:numId="3">
+    <w:abstractNumId w:val="3"/>
+  </w:num>
+  <w:num w:numId="4">
+    <w:abstractNumId w:val="4"/>
+  </w:num>
+  <w:num w:numId="5">
+    <w:abstractNumId w:val="5"/>
+  </w:num>
+  <w:num w:numId="6">
+    <w:abstractNumId w:val="6"/>
+  </w:num>
+</w:numbering>
 </file>
 
 <file path=word/styles.xml><?xml version="1.0" encoding="utf-8"?>
@@ -3078,6 +4558,13 @@
     <w:qFormat/>
     <w:rPr>
       <w:rFonts w:ascii="Liberation Mono" w:hAnsi="Liberation Mono" w:eastAsia="Noto Sans Mono CJK SC" w:cs="Liberation Mono"/>
+    </w:rPr>
+  </w:style>
+  <w:style w:type="character" w:styleId="Bullets">
+    <w:name w:val="Bullets"/>
+    <w:qFormat/>
+    <w:rPr>
+      <w:rFonts w:ascii="OpenSymbol" w:hAnsi="OpenSymbol" w:eastAsia="OpenSymbol" w:cs="OpenSymbol"/>
     </w:rPr>
   </w:style>
   <w:style w:type="paragraph" w:styleId="Heading">

</xml_diff>

<commit_message>
Compleated section 3 Measurments
</commit_message>
<xml_diff>
--- a/Copia di Experiment 02 - Template.docx
+++ b/Copia di Experiment 02 - Template.docx
@@ -1259,13 +1259,7 @@
               <w:rPr>
                 <w:color w:val="B7B7B7"/>
               </w:rPr>
-              <w:t xml:space="preserve">High: </w:t>
-            </w:r>
-            <w:r>
-              <w:rPr>
-                <w:color w:val="B7B7B7"/>
-              </w:rPr>
-              <w:t>intermidiate or advanced</w:t>
+              <w:t>High: intermidiate or advanced</w:t>
             </w:r>
           </w:p>
           <w:p>
@@ -1281,13 +1275,7 @@
               <w:rPr>
                 <w:color w:val="B7B7B7"/>
               </w:rPr>
-              <w:t xml:space="preserve">Low: </w:t>
-            </w:r>
-            <w:r>
-              <w:rPr>
-                <w:color w:val="B7B7B7"/>
-              </w:rPr>
-              <w:t>beginner</w:t>
+              <w:t>Low: beginner</w:t>
             </w:r>
           </w:p>
         </w:tc>
@@ -2297,15 +2285,7 @@
       </w:pPr>
       <w:r>
         <w:rPr/>
-        <w:t xml:space="preserve">This subsection presents a visual summary of the experimental results. To ensure clarity and insight, the data is organized into a series of </w:t>
-      </w:r>
-      <w:r>
-        <w:rPr/>
-        <w:t xml:space="preserve">box </w:t>
-      </w:r>
-      <w:r>
-        <w:rPr/>
-        <w:t xml:space="preserve">plots that highlight the reading performance for </w:t>
+        <w:t xml:space="preserve">This subsection presents a visual summary of the experimental results. To ensure clarity and insight, the data is organized into a series of box plots that highlight the reading performance for </w:t>
       </w:r>
       <w:r>
         <w:rPr>
@@ -2587,7 +2567,9 @@
         </w:rPr>
       </w:pPr>
       <w:r>
-        <w:rPr/>
+        <w:rPr>
+          <w:color w:val="B7B7B7"/>
+        </w:rPr>
       </w:r>
     </w:p>
     <w:p>
@@ -2599,11 +2581,7 @@
       </w:pPr>
       <w:r>
         <w:rPr/>
-        <w:t xml:space="preserve">// </w:t>
-      </w:r>
-      <w:r>
-        <w:rPr/>
-        <w:t>TODO It can be very interesting to add also histograms to show the distribution of the data</w:t>
+        <w:t>// TODO It can be very interesting to add also histograms to show the distribution of the data</w:t>
       </w:r>
     </w:p>
     <w:p>
@@ -2798,21 +2776,7 @@
           <w:b w:val="false"/>
           <w:bCs w:val="false"/>
         </w:rPr>
-        <w:t xml:space="preserve">The </w:t>
-      </w:r>
-      <w:r>
-        <w:rPr>
-          <w:b w:val="false"/>
-          <w:bCs w:val="false"/>
-        </w:rPr>
-        <w:t xml:space="preserve">computed descriptive </w:t>
-      </w:r>
-      <w:r>
-        <w:rPr>
-          <w:b w:val="false"/>
-          <w:bCs w:val="false"/>
-        </w:rPr>
-        <w:t>statistics are reported below:</w:t>
+        <w:t>The computed descriptive statistics are reported below:</w:t>
       </w:r>
     </w:p>
     <w:p>
@@ -2825,7 +2789,10 @@
         </w:rPr>
       </w:pPr>
       <w:r>
-        <w:rPr/>
+        <w:rPr>
+          <w:b w:val="false"/>
+          <w:bCs w:val="false"/>
+        </w:rPr>
       </w:r>
     </w:p>
     <w:p>
@@ -2854,21 +2821,7 @@
           <w:b w:val="false"/>
           <w:bCs w:val="false"/>
         </w:rPr>
-        <w:t xml:space="preserve">: </w:t>
-      </w:r>
-      <w:r>
-        <w:rPr>
-          <w:b w:val="false"/>
-          <w:bCs w:val="false"/>
-        </w:rPr>
-        <w:t>Descriptive</w:t>
-      </w:r>
-      <w:r>
-        <w:rPr>
-          <w:b w:val="false"/>
-          <w:bCs w:val="false"/>
-        </w:rPr>
-        <w:t xml:space="preserve"> statistics for </w:t>
+        <w:t xml:space="preserve">: Descriptive statistics for </w:t>
       </w:r>
       <w:r>
         <w:rPr>
@@ -3077,15 +3030,7 @@
       </w:r>
       <w:r>
         <w:rPr/>
-        <w:t xml:space="preserve"> performance among participants under 40 years of age (low age</w:t>
-      </w:r>
-      <w:r>
-        <w:rPr/>
-        <w:t>)</w:t>
-      </w:r>
-      <w:r>
-        <w:rPr/>
-        <w:t>.</w:t>
+        <w:t xml:space="preserve"> performance among participants under 40 years of age (low age).</w:t>
       </w:r>
     </w:p>
     <w:p>
@@ -3156,7 +3101,10 @@
         </w:rPr>
       </w:pPr>
       <w:r>
-        <w:rPr/>
+        <w:rPr>
+          <w:b w:val="false"/>
+          <w:bCs w:val="false"/>
+        </w:rPr>
       </w:r>
     </w:p>
     <w:p>
@@ -3330,6 +3278,224 @@
       <w:r>
         <w:rPr/>
         <w:t>3.3 Inferential Statistics</w:t>
+      </w:r>
+    </w:p>
+    <w:p>
+      <w:pPr>
+        <w:pStyle w:val="LOnormal"/>
+        <w:rPr>
+          <w:color w:val="B7B7B7"/>
+        </w:rPr>
+      </w:pPr>
+      <w:r>
+        <w:rPr>
+          <w:b w:val="false"/>
+          <w:bCs w:val="false"/>
+        </w:rPr>
+        <w:t>The following section presents a detailed overview of the inferential statistics computed using the Independent Samples T-Test . These statistics, calculated exclusively for the entire population, include the t-statistic (t), degrees of freedom (df), and p-value (p). In addition to the computed inferential statistics, the descriptive measures Cohen’s d and the standard error of Cohen’s d (SE Cohen’s d) are also included as associated descriptive statistics.</w:t>
+      </w:r>
+    </w:p>
+    <w:p>
+      <w:pPr>
+        <w:pStyle w:val="LOnormal"/>
+        <w:rPr>
+          <w:color w:val="B7B7B7"/>
+        </w:rPr>
+      </w:pPr>
+      <w:r>
+        <w:rPr/>
+      </w:r>
+    </w:p>
+    <w:p>
+      <w:pPr>
+        <w:pStyle w:val="TextBody"/>
+        <w:rPr>
+          <w:color w:val="B7B7B7"/>
+        </w:rPr>
+      </w:pPr>
+      <w:r>
+        <w:rPr>
+          <w:b w:val="false"/>
+          <w:bCs w:val="false"/>
+        </w:rPr>
+        <w:t>T</w:t>
+      </w:r>
+      <w:r>
+        <w:rPr>
+          <w:b w:val="false"/>
+          <w:bCs w:val="false"/>
+        </w:rPr>
+        <w:t xml:space="preserve">he t-statistic (t) measures the size of the difference between the two groups (camelCase and kebab-case) relative to the variation in the data. A larger absolute value of t suggests a greater difference between the groups. The degrees of freedom (df) indicate the amount of information available for estimating the population parameters, which is influenced by the sample size. The p-value (p) represents the probability of observing the </w:t>
+      </w:r>
+      <w:r>
+        <w:rPr>
+          <w:b w:val="false"/>
+          <w:bCs w:val="false"/>
+        </w:rPr>
+        <w:t xml:space="preserve">current </w:t>
+      </w:r>
+      <w:r>
+        <w:rPr>
+          <w:b w:val="false"/>
+          <w:bCs w:val="false"/>
+        </w:rPr>
+        <w:t xml:space="preserve">data under the assumption that the </w:t>
+      </w:r>
+      <w:r>
+        <w:rPr>
+          <w:b w:val="false"/>
+          <w:bCs w:val="false"/>
+        </w:rPr>
+        <w:t xml:space="preserve">null hypothesis </w:t>
+      </w:r>
+      <w:r>
+        <w:rPr>
+          <w:b w:val="false"/>
+          <w:bCs w:val="false"/>
+        </w:rPr>
+        <w:t xml:space="preserve">is true. </w:t>
+      </w:r>
+    </w:p>
+    <w:p>
+      <w:pPr>
+        <w:pStyle w:val="TextBody"/>
+        <w:rPr>
+          <w:color w:val="B7B7B7"/>
+        </w:rPr>
+      </w:pPr>
+      <w:r>
+        <w:rPr/>
+        <w:t>Cohen’s d quantifies the size of the difference between the groups in terms of standard deviations, offering an indication of the practical significance of the difference. The standard error of Cohen’s d (SE Cohen’s d) reflects the precision of this effect size estimate, with smaller values indicating greater confidence in the measure.</w:t>
+      </w:r>
+    </w:p>
+    <w:p>
+      <w:pPr>
+        <w:pStyle w:val="LOnormal"/>
+        <w:rPr>
+          <w:b w:val="false"/>
+          <w:b w:val="false"/>
+          <w:bCs w:val="false"/>
+        </w:rPr>
+      </w:pPr>
+      <w:r>
+        <w:rPr>
+          <w:b w:val="false"/>
+          <w:bCs w:val="false"/>
+        </w:rPr>
+        <w:t>The computed inferential statistics, along with the associated descriptive measures Cohen’s d and SE Cohen’s d, are presented below:</w:t>
+      </w:r>
+    </w:p>
+    <w:p>
+      <w:pPr>
+        <w:pStyle w:val="LOnormal"/>
+        <w:rPr>
+          <w:b w:val="false"/>
+          <w:b w:val="false"/>
+          <w:bCs w:val="false"/>
+        </w:rPr>
+      </w:pPr>
+      <w:r>
+        <w:rPr>
+          <w:b w:val="false"/>
+          <w:bCs w:val="false"/>
+        </w:rPr>
+      </w:r>
+    </w:p>
+    <w:p>
+      <w:pPr>
+        <w:pStyle w:val="TextBody"/>
+        <w:spacing w:before="0" w:after="0"/>
+        <w:rPr>
+          <w:color w:val="B7B7B7"/>
+        </w:rPr>
+      </w:pPr>
+      <w:r>
+        <w:rPr>
+          <w:b w:val="false"/>
+          <w:bCs w:val="false"/>
+        </w:rPr>
+        <w:tab/>
+      </w:r>
+      <w:r>
+        <w:rPr>
+          <w:rStyle w:val="StrongEmphasis"/>
+        </w:rPr>
+        <w:t>Table 1</w:t>
+      </w:r>
+      <w:r>
+        <w:rPr>
+          <w:b w:val="false"/>
+          <w:bCs w:val="false"/>
+        </w:rPr>
+        <w:t xml:space="preserve">: </w:t>
+      </w:r>
+      <w:r>
+        <w:rPr>
+          <w:b w:val="false"/>
+          <w:bCs w:val="false"/>
+        </w:rPr>
+        <w:t>Inferential</w:t>
+      </w:r>
+      <w:r>
+        <w:rPr>
+          <w:b w:val="false"/>
+          <w:bCs w:val="false"/>
+        </w:rPr>
+        <w:t xml:space="preserve"> statistics for </w:t>
+      </w:r>
+      <w:r>
+        <w:rPr>
+          <w:rStyle w:val="SourceText"/>
+          <w:b w:val="false"/>
+          <w:bCs w:val="false"/>
+        </w:rPr>
+        <w:t>camelCase</w:t>
+      </w:r>
+      <w:r>
+        <w:rPr>
+          <w:b w:val="false"/>
+          <w:bCs w:val="false"/>
+        </w:rPr>
+        <w:t xml:space="preserve"> and </w:t>
+      </w:r>
+      <w:r>
+        <w:rPr>
+          <w:rStyle w:val="SourceText"/>
+          <w:b w:val="false"/>
+          <w:bCs w:val="false"/>
+        </w:rPr>
+        <w:t>kebab-case</w:t>
+      </w:r>
+      <w:r>
+        <w:rPr>
+          <w:b w:val="false"/>
+          <w:bCs w:val="false"/>
+        </w:rPr>
+        <w:t xml:space="preserve"> performance across </w:t>
+        <w:tab/>
+        <w:t>all participants.</w:t>
+      </w:r>
+    </w:p>
+    <w:p>
+      <w:pPr>
+        <w:pStyle w:val="LOnormal"/>
+        <w:rPr>
+          <w:color w:val="B7B7B7"/>
+        </w:rPr>
+      </w:pPr>
+      <w:r>
+        <w:rPr/>
+      </w:r>
+    </w:p>
+    <w:p>
+      <w:pPr>
+        <w:pStyle w:val="LOnormal"/>
+        <w:rPr>
+          <w:color w:val="B7B7B7"/>
+        </w:rPr>
+      </w:pPr>
+      <w:r>
+        <w:rPr/>
       </w:r>
     </w:p>
     <w:p>

</xml_diff>

<commit_message>
finish section 4.1 Discussion Hypothesis and results
</commit_message>
<xml_diff>
--- a/Copia di Experiment 02 - Template.docx
+++ b/Copia di Experiment 02 - Template.docx
@@ -1932,33 +1932,6 @@
     </w:p>
     <w:p>
       <w:pPr>
-        <w:pStyle w:val="LOnormal"/>
-        <w:rPr>
-          <w:color w:val="auto"/>
-        </w:rPr>
-      </w:pPr>
-      <w:r>
-        <w:rPr>
-          <w:color w:val="auto"/>
-        </w:rPr>
-      </w:r>
-    </w:p>
-    <w:p>
-      <w:pPr>
-        <w:pStyle w:val="LOnormal"/>
-        <w:rPr>
-          <w:color w:val="auto"/>
-        </w:rPr>
-      </w:pPr>
-      <w:r>
-        <w:rPr>
-          <w:color w:val="auto"/>
-        </w:rPr>
-        <w:t>// TODO, add the figure of the permutation of the group.</w:t>
-      </w:r>
-    </w:p>
-    <w:p>
-      <w:pPr>
         <w:pStyle w:val="Heading2"/>
         <w:rPr>
           <w:color w:val="B7B7B7"/>
@@ -3303,7 +3276,9 @@
         </w:rPr>
       </w:pPr>
       <w:r>
-        <w:rPr/>
+        <w:rPr>
+          <w:color w:val="B7B7B7"/>
+        </w:rPr>
       </w:r>
     </w:p>
     <w:p>
@@ -3318,42 +3293,7 @@
           <w:b w:val="false"/>
           <w:bCs w:val="false"/>
         </w:rPr>
-        <w:t>T</w:t>
-      </w:r>
-      <w:r>
-        <w:rPr>
-          <w:b w:val="false"/>
-          <w:bCs w:val="false"/>
-        </w:rPr>
-        <w:t xml:space="preserve">he t-statistic (t) measures the size of the difference between the two groups (camelCase and kebab-case) relative to the variation in the data. A larger absolute value of t suggests a greater difference between the groups. The degrees of freedom (df) indicate the amount of information available for estimating the population parameters, which is influenced by the sample size. The p-value (p) represents the probability of observing the </w:t>
-      </w:r>
-      <w:r>
-        <w:rPr>
-          <w:b w:val="false"/>
-          <w:bCs w:val="false"/>
-        </w:rPr>
-        <w:t xml:space="preserve">current </w:t>
-      </w:r>
-      <w:r>
-        <w:rPr>
-          <w:b w:val="false"/>
-          <w:bCs w:val="false"/>
-        </w:rPr>
-        <w:t xml:space="preserve">data under the assumption that the </w:t>
-      </w:r>
-      <w:r>
-        <w:rPr>
-          <w:b w:val="false"/>
-          <w:bCs w:val="false"/>
-        </w:rPr>
-        <w:t xml:space="preserve">null hypothesis </w:t>
-      </w:r>
-      <w:r>
-        <w:rPr>
-          <w:b w:val="false"/>
-          <w:bCs w:val="false"/>
-        </w:rPr>
-        <w:t xml:space="preserve">is true. </w:t>
+        <w:t xml:space="preserve">The t-statistic (t) measures the size of the difference between the two groups (camelCase and kebab-case) relative to the variation in the data. A larger absolute value of t suggests a greater difference between the groups. The degrees of freedom (df) indicate the amount of information available for estimating the population parameters, which is influenced by the sample size. The p-value (p) represents the probability of observing the current data under the assumption that the null hypothesis is true. </w:t>
       </w:r>
     </w:p>
     <w:p>
@@ -3427,21 +3367,7 @@
           <w:b w:val="false"/>
           <w:bCs w:val="false"/>
         </w:rPr>
-        <w:t xml:space="preserve">: </w:t>
-      </w:r>
-      <w:r>
-        <w:rPr>
-          <w:b w:val="false"/>
-          <w:bCs w:val="false"/>
-        </w:rPr>
-        <w:t>Inferential</w:t>
-      </w:r>
-      <w:r>
-        <w:rPr>
-          <w:b w:val="false"/>
-          <w:bCs w:val="false"/>
-        </w:rPr>
-        <w:t xml:space="preserve"> statistics for </w:t>
+        <w:t xml:space="preserve">: Inferential statistics for </w:t>
       </w:r>
       <w:r>
         <w:rPr>
@@ -3484,18 +3410,22 @@
         </w:rPr>
       </w:pPr>
       <w:r>
-        <w:rPr/>
-      </w:r>
-    </w:p>
-    <w:p>
-      <w:pPr>
-        <w:pStyle w:val="LOnormal"/>
-        <w:rPr>
-          <w:color w:val="B7B7B7"/>
-        </w:rPr>
-      </w:pPr>
-      <w:r>
-        <w:rPr/>
+        <w:rPr>
+          <w:color w:val="B7B7B7"/>
+        </w:rPr>
+      </w:r>
+    </w:p>
+    <w:p>
+      <w:pPr>
+        <w:pStyle w:val="LOnormal"/>
+        <w:rPr>
+          <w:color w:val="B7B7B7"/>
+        </w:rPr>
+      </w:pPr>
+      <w:r>
+        <w:rPr>
+          <w:color w:val="B7B7B7"/>
+        </w:rPr>
       </w:r>
     </w:p>
     <w:p>
@@ -3574,6 +3504,144 @@
       <w:r>
         <w:rPr/>
         <w:t>4.1 Compare Hypothesis to Results</w:t>
+      </w:r>
+    </w:p>
+    <w:p>
+      <w:pPr>
+        <w:pStyle w:val="LOnormal"/>
+        <w:rPr/>
+      </w:pPr>
+      <w:r>
+        <w:rPr/>
+      </w:r>
+    </w:p>
+    <w:p>
+      <w:pPr>
+        <w:pStyle w:val="TextBody"/>
+        <w:rPr/>
+      </w:pPr>
+      <w:r>
+        <w:rPr/>
+        <w:t xml:space="preserve">The hypothesis </w:t>
+      </w:r>
+      <w:r>
+        <w:rPr/>
+        <w:t>states</w:t>
+      </w:r>
+      <w:r>
+        <w:rPr/>
+        <w:t xml:space="preserve"> that there is no statistically significant difference in reading speed between camelCase and kebab-case for composed identifiers. The results of the inferential analysis </w:t>
+      </w:r>
+      <w:r>
+        <w:rPr/>
+        <w:t xml:space="preserve">on the entire population </w:t>
+      </w:r>
+      <w:r>
+        <w:rPr/>
+        <w:t xml:space="preserve">support the null hypothesis, as the p-value exceeds 0.05, confirming that there is no significant difference in reading times between the two </w:t>
+      </w:r>
+      <w:r>
+        <w:rPr/>
+        <w:t>styles</w:t>
+      </w:r>
+      <w:r>
+        <w:rPr/>
+        <w:t>. This suggests that the choice of text format does not have a systematic impact on reading performance across the entire population.</w:t>
+      </w:r>
+    </w:p>
+    <w:p>
+      <w:pPr>
+        <w:pStyle w:val="TextBody"/>
+        <w:rPr/>
+      </w:pPr>
+      <w:r>
+        <w:rPr/>
+        <w:t>Moreover, the low value of Cohen's d (Cohen’s d = -0.113) further reinforces the conclusion that any observed differences in reading performance within the population are not meaningful.</w:t>
+      </w:r>
+    </w:p>
+    <w:p>
+      <w:pPr>
+        <w:pStyle w:val="TextBody"/>
+        <w:rPr/>
+      </w:pPr>
+      <w:r>
+        <w:rPr/>
+        <w:t xml:space="preserve">However, the descriptive statistics provided additional context. The mean and median reading times for CamelCase were consistently higher than those for kebab-case across the </w:t>
+      </w:r>
+      <w:r>
+        <w:rPr/>
+        <w:t xml:space="preserve">entire </w:t>
+      </w:r>
+      <w:r>
+        <w:rPr/>
+        <w:t xml:space="preserve">population and </w:t>
+      </w:r>
+      <w:r>
+        <w:rPr/>
+        <w:t>all the</w:t>
+      </w:r>
+      <w:r>
+        <w:rPr/>
+        <w:t xml:space="preserve"> sample</w:t>
+      </w:r>
+      <w:r>
+        <w:rPr/>
+        <w:t>s</w:t>
+      </w:r>
+      <w:r>
+        <w:rPr/>
+        <w:t>. In addition, CamelCase displayed slightly greater variability in reading times, as indicated by its larger standard deviation and interquartile range compared to kebab-case.</w:t>
+      </w:r>
+    </w:p>
+    <w:p>
+      <w:pPr>
+        <w:pStyle w:val="TextBody"/>
+        <w:rPr/>
+      </w:pPr>
+      <w:r>
+        <w:rPr/>
+        <w:t>Based on these results, the findings from the inferential analysis support</w:t>
+      </w:r>
+      <w:r>
+        <w:rPr/>
+        <w:t>s</w:t>
+      </w:r>
+      <w:r>
+        <w:rPr/>
+        <w:t xml:space="preserve"> the hypothesis that reading performance </w:t>
+      </w:r>
+      <w:r>
+        <w:rPr/>
+        <w:t xml:space="preserve">doesn’t </w:t>
+      </w:r>
+      <w:r>
+        <w:rPr/>
+        <w:t xml:space="preserve">differ significantly between the two text </w:t>
+      </w:r>
+      <w:r>
+        <w:rPr/>
+        <w:t>styles</w:t>
+      </w:r>
+      <w:r>
+        <w:rPr/>
+        <w:t xml:space="preserve">. Although descriptive statistics suggest a potential disadvantage for CamelCase, </w:t>
+      </w:r>
+      <w:r>
+        <w:rPr/>
+        <w:t xml:space="preserve">however </w:t>
+      </w:r>
+      <w:r>
+        <w:rPr/>
+        <w:t>these trends were not strong enough to reach statistical significance at the population level.</w:t>
+      </w:r>
+    </w:p>
+    <w:p>
+      <w:pPr>
+        <w:pStyle w:val="LOnormal"/>
+        <w:rPr/>
+      </w:pPr>
+      <w:r>
+        <w:rPr/>
       </w:r>
     </w:p>
     <w:p>

</xml_diff>

<commit_message>
added images, abstract, appendix
</commit_message>
<xml_diff>
--- a/Copia di Experiment 02 - Template.docx
+++ b/Copia di Experiment 02 - Template.docx
@@ -1,6 +1,6 @@
 
 <file path=word/document.xml><?xml version="1.0" encoding="utf-8"?>
-<w:document xmlns:o="urn:schemas-microsoft-com:office:office" xmlns:r="http://schemas.openxmlformats.org/officeDocument/2006/relationships" xmlns:v="urn:schemas-microsoft-com:vml" xmlns:w="http://schemas.openxmlformats.org/wordprocessingml/2006/main" xmlns:w10="urn:schemas-microsoft-com:office:word" xmlns:wp="http://schemas.openxmlformats.org/drawingml/2006/wordprocessingDrawing" xmlns:wps="http://schemas.microsoft.com/office/word/2010/wordprocessingShape" xmlns:wpg="http://schemas.microsoft.com/office/word/2010/wordprocessingGroup" xmlns:mc="http://schemas.openxmlformats.org/markup-compatibility/2006" xmlns:wp14="http://schemas.microsoft.com/office/word/2010/wordprocessingDrawing" xmlns:w14="http://schemas.microsoft.com/office/word/2010/wordml" mc:Ignorable="w14 wp14">
+<w:document xmlns:o="urn:schemas-microsoft-com:office:office" xmlns:r="http://schemas.openxmlformats.org/officeDocument/2006/relationships" xmlns:v="urn:schemas-microsoft-com:vml" xmlns:w="http://schemas.openxmlformats.org/wordprocessingml/2006/main" xmlns:w10="urn:schemas-microsoft-com:office:word" xmlns:wp="http://schemas.openxmlformats.org/drawingml/2006/wordprocessingDrawing" xmlns:wps="http://schemas.microsoft.com/office/word/2010/wordprocessingShape" xmlns:wpg="http://schemas.microsoft.com/office/word/2010/wordprocessingGroup" xmlns:mc="http://schemas.openxmlformats.org/markup-compatibility/2006" xmlns:wp14="http://schemas.microsoft.com/office/word/2010/wordprocessingDrawing" xmlns:w14="http://schemas.microsoft.com/office/word/2010/wordml" xmlns:w15="http://schemas.microsoft.com/office/word/2012/wordml" mc:Ignorable="w14 wp14 w15">
   <w:body>
     <w:p>
       <w:pPr>
@@ -40,16 +40,12 @@
     </w:p>
     <w:p>
       <w:pPr>
-        <w:pStyle w:val="LOnormal"/>
-        <w:rPr>
-          <w:color w:val="B7B7B7"/>
-        </w:rPr>
-      </w:pPr>
-      <w:r>
-        <w:rPr>
-          <w:color w:val="B7B7B7"/>
-        </w:rPr>
-        <w:t>Short (120-130 words) summary of your entire report. Give the reader a quick idea of what you did and what the main findings were (if you prepare this report ahead of time, leave out the findings until after you finish the analysis).</w:t>
+        <w:pStyle w:val="LO-normal"/>
+        <w:rPr/>
+      </w:pPr>
+      <w:r>
+        <w:rPr/>
+        <w:t>This study explores whether the format of computer identifiers—camelCase or kebab-case—impacts reading performance. Using a custom web-based application, 30 participants completed tasks requiring them to locate specific identifiers from lists containing distractors, under controlled conditions. Participants were categorized by programming experience (beginner or advanced) and age (under 40 or 40 and older) to evaluate potential variability. The study utilized a multi-factor, within-subject design, ensuring that each participant was exposed to both identifier formats across 20 randomized tasks. Performance was measured based on the time taken to correctly identify the target identifier. Statistical analysis revealed no significant difference in reading speed between camelCase and kebab-case identifiers. This finding supports the Null Hypothesis, suggesting that identifier formatting does not significantly influence reading efficiency, regardless of a participant's programming experience or age.</w:t>
       </w:r>
     </w:p>
     <w:p>
@@ -66,7 +62,7 @@
     </w:p>
     <w:p>
       <w:pPr>
-        <w:pStyle w:val="LOnormal"/>
+        <w:pStyle w:val="LO-normal"/>
         <w:rPr/>
       </w:pPr>
       <w:r>
@@ -76,7 +72,7 @@
     </w:p>
     <w:p>
       <w:pPr>
-        <w:pStyle w:val="LOnormal"/>
+        <w:pStyle w:val="LO-normal"/>
         <w:rPr/>
       </w:pPr>
       <w:r>
@@ -86,7 +82,7 @@
     </w:p>
     <w:p>
       <w:pPr>
-        <w:pStyle w:val="LOnormal"/>
+        <w:pStyle w:val="LO-normal"/>
         <w:rPr>
           <w:color w:val="B7B7B7"/>
         </w:rPr>
@@ -106,9 +102,8 @@
     </w:p>
     <w:p>
       <w:pPr>
-        <w:pStyle w:val="LOnormal"/>
-        <w:rPr>
-          <w:b/>
+        <w:pStyle w:val="LO-normal"/>
+        <w:rPr>
           <w:b/>
         </w:rPr>
       </w:pPr>
@@ -124,6 +119,7 @@
         <w:tblW w:w="9029" w:type="dxa"/>
         <w:jc w:val="left"/>
         <w:tblInd w:w="0" w:type="dxa"/>
+        <w:tblLayout w:type="fixed"/>
         <w:tblCellMar>
           <w:top w:w="100" w:type="dxa"/>
           <w:left w:w="100" w:type="dxa"/>
@@ -150,11 +146,10 @@
           </w:tcPr>
           <w:p>
             <w:pPr>
-              <w:pStyle w:val="LOnormal"/>
+              <w:pStyle w:val="LO-normal"/>
               <w:widowControl w:val="false"/>
               <w:spacing w:lineRule="auto" w:line="240"/>
               <w:rPr>
-                <w:b/>
                 <w:b/>
                 <w:color w:val="FFFFFF"/>
               </w:rPr>
@@ -184,7 +179,7 @@
           </w:tcPr>
           <w:p>
             <w:pPr>
-              <w:pStyle w:val="LOnormal"/>
+              <w:pStyle w:val="LO-normal"/>
               <w:widowControl w:val="false"/>
               <w:spacing w:lineRule="auto" w:line="240"/>
               <w:rPr>
@@ -205,7 +200,7 @@
     </w:tbl>
     <w:p>
       <w:pPr>
-        <w:pStyle w:val="LOnormal"/>
+        <w:pStyle w:val="LO-normal"/>
         <w:rPr>
           <w:color w:val="B7B7B7"/>
         </w:rPr>
@@ -230,7 +225,7 @@
     </w:p>
     <w:p>
       <w:pPr>
-        <w:pStyle w:val="LOnormal"/>
+        <w:pStyle w:val="LO-normal"/>
         <w:pageBreakBefore w:val="false"/>
         <w:rPr>
           <w:sz w:val="22"/>
@@ -259,7 +254,7 @@
     </w:p>
     <w:p>
       <w:pPr>
-        <w:pStyle w:val="LOnormal"/>
+        <w:pStyle w:val="LO-normal"/>
         <w:rPr>
           <w:sz w:val="20"/>
           <w:szCs w:val="20"/>
@@ -279,6 +274,7 @@
         <w:tblW w:w="9029" w:type="dxa"/>
         <w:jc w:val="left"/>
         <w:tblInd w:w="0" w:type="dxa"/>
+        <w:tblLayout w:type="fixed"/>
         <w:tblCellMar>
           <w:top w:w="100" w:type="dxa"/>
           <w:left w:w="100" w:type="dxa"/>
@@ -308,11 +304,10 @@
           </w:tcPr>
           <w:p>
             <w:pPr>
-              <w:pStyle w:val="LOnormal"/>
+              <w:pStyle w:val="LO-normal"/>
               <w:widowControl w:val="false"/>
               <w:spacing w:lineRule="auto" w:line="240"/>
               <w:rPr>
-                <w:b/>
                 <w:b/>
                 <w:color w:val="FFFFFF"/>
               </w:rPr>
@@ -339,11 +334,10 @@
           </w:tcPr>
           <w:p>
             <w:pPr>
-              <w:pStyle w:val="LOnormal"/>
+              <w:pStyle w:val="LO-normal"/>
               <w:widowControl w:val="false"/>
               <w:spacing w:lineRule="auto" w:line="240"/>
               <w:rPr>
-                <w:b/>
                 <w:b/>
                 <w:color w:val="FFFFFF"/>
               </w:rPr>
@@ -375,7 +369,7 @@
           </w:tcPr>
           <w:p>
             <w:pPr>
-              <w:pStyle w:val="LOnormal"/>
+              <w:pStyle w:val="LO-normal"/>
               <w:widowControl w:val="false"/>
               <w:spacing w:lineRule="auto" w:line="240"/>
               <w:rPr>
@@ -405,7 +399,7 @@
           </w:tcPr>
           <w:p>
             <w:pPr>
-              <w:pStyle w:val="LOnormal"/>
+              <w:pStyle w:val="LO-normal"/>
               <w:widowControl w:val="false"/>
               <w:spacing w:lineRule="auto" w:line="240"/>
               <w:rPr>
@@ -441,7 +435,7 @@
           </w:tcPr>
           <w:p>
             <w:pPr>
-              <w:pStyle w:val="LOnormal"/>
+              <w:pStyle w:val="LO-normal"/>
               <w:widowControl w:val="false"/>
               <w:spacing w:lineRule="auto" w:line="240"/>
               <w:rPr>
@@ -467,7 +461,7 @@
           </w:tcPr>
           <w:p>
             <w:pPr>
-              <w:pStyle w:val="LOnormal"/>
+              <w:pStyle w:val="LO-normal"/>
               <w:widowControl w:val="false"/>
               <w:spacing w:lineRule="auto" w:line="240"/>
               <w:rPr>
@@ -483,7 +477,7 @@
           </w:p>
           <w:p>
             <w:pPr>
-              <w:pStyle w:val="LOnormal"/>
+              <w:pStyle w:val="LO-normal"/>
               <w:widowControl w:val="false"/>
               <w:spacing w:lineRule="auto" w:line="240"/>
               <w:rPr>
@@ -499,7 +493,7 @@
           </w:p>
           <w:p>
             <w:pPr>
-              <w:pStyle w:val="LOnormal"/>
+              <w:pStyle w:val="LO-normal"/>
               <w:widowControl w:val="false"/>
               <w:spacing w:lineRule="auto" w:line="240"/>
               <w:rPr>
@@ -518,38 +512,35 @@
     </w:tbl>
     <w:p>
       <w:pPr>
-        <w:pStyle w:val="LOnormal"/>
+        <w:pStyle w:val="LO-normal"/>
         <w:rPr>
           <w:b/>
+        </w:rPr>
+      </w:pPr>
+      <w:r>
+        <w:rPr>
           <w:b/>
         </w:rPr>
-      </w:pPr>
-      <w:r>
+      </w:r>
+    </w:p>
+    <w:p>
+      <w:pPr>
+        <w:pStyle w:val="LO-normal"/>
         <w:rPr>
           <w:b/>
         </w:rPr>
-      </w:r>
-    </w:p>
-    <w:p>
-      <w:pPr>
-        <w:pStyle w:val="LOnormal"/>
+      </w:pPr>
+      <w:r>
         <w:rPr>
           <w:b/>
-          <w:b/>
-        </w:rPr>
-      </w:pPr>
-      <w:r>
-        <w:rPr>
-          <w:b/>
-        </w:rPr>
-      </w:r>
-    </w:p>
-    <w:p>
-      <w:pPr>
-        <w:pStyle w:val="LOnormal"/>
+        </w:rPr>
+      </w:r>
+    </w:p>
+    <w:p>
+      <w:pPr>
+        <w:pStyle w:val="LO-normal"/>
         <w:pageBreakBefore w:val="false"/>
         <w:rPr>
-          <w:b/>
           <w:b/>
           <w:bCs/>
         </w:rPr>
@@ -572,6 +563,7 @@
         <w:tblW w:w="9029" w:type="dxa"/>
         <w:jc w:val="left"/>
         <w:tblInd w:w="0" w:type="dxa"/>
+        <w:tblLayout w:type="fixed"/>
         <w:tblCellMar>
           <w:top w:w="100" w:type="dxa"/>
           <w:left w:w="100" w:type="dxa"/>
@@ -601,11 +593,10 @@
           </w:tcPr>
           <w:p>
             <w:pPr>
-              <w:pStyle w:val="LOnormal"/>
+              <w:pStyle w:val="LO-normal"/>
               <w:widowControl w:val="false"/>
               <w:spacing w:lineRule="auto" w:line="240"/>
               <w:rPr>
-                <w:b/>
                 <w:b/>
                 <w:color w:val="FFFFFF"/>
               </w:rPr>
@@ -632,11 +623,10 @@
           </w:tcPr>
           <w:p>
             <w:pPr>
-              <w:pStyle w:val="LOnormal"/>
+              <w:pStyle w:val="LO-normal"/>
               <w:widowControl w:val="false"/>
               <w:spacing w:lineRule="auto" w:line="240"/>
               <w:rPr>
-                <w:b/>
                 <w:b/>
                 <w:color w:val="FFFFFF"/>
               </w:rPr>
@@ -668,7 +658,7 @@
           </w:tcPr>
           <w:p>
             <w:pPr>
-              <w:pStyle w:val="LOnormal"/>
+              <w:pStyle w:val="LO-normal"/>
               <w:widowControl w:val="false"/>
               <w:spacing w:lineRule="auto" w:line="240"/>
               <w:rPr>
@@ -698,7 +688,7 @@
           </w:tcPr>
           <w:p>
             <w:pPr>
-              <w:pStyle w:val="LOnormal"/>
+              <w:pStyle w:val="LO-normal"/>
               <w:widowControl w:val="false"/>
               <w:spacing w:lineRule="auto" w:line="240"/>
               <w:rPr>
@@ -721,23 +711,22 @@
     </w:tbl>
     <w:p>
       <w:pPr>
-        <w:pStyle w:val="LOnormal"/>
-        <w:rPr>
-          <w:color w:val="B7B7B7"/>
-        </w:rPr>
-      </w:pPr>
-      <w:r>
-        <w:rPr>
-          <w:color w:val="B7B7B7"/>
-        </w:rPr>
-      </w:r>
-    </w:p>
-    <w:p>
-      <w:pPr>
-        <w:pStyle w:val="LOnormal"/>
+        <w:pStyle w:val="LO-normal"/>
+        <w:rPr>
+          <w:color w:val="B7B7B7"/>
+        </w:rPr>
+      </w:pPr>
+      <w:r>
+        <w:rPr>
+          <w:color w:val="B7B7B7"/>
+        </w:rPr>
+      </w:r>
+    </w:p>
+    <w:p>
+      <w:pPr>
+        <w:pStyle w:val="LO-normal"/>
         <w:pageBreakBefore w:val="false"/>
         <w:rPr>
-          <w:b/>
           <w:b/>
           <w:bCs/>
         </w:rPr>
@@ -752,9 +741,8 @@
     </w:p>
     <w:p>
       <w:pPr>
-        <w:pStyle w:val="LOnormal"/>
-        <w:rPr>
-          <w:b/>
+        <w:pStyle w:val="LO-normal"/>
+        <w:rPr>
           <w:b/>
           <w:bCs/>
         </w:rPr>
@@ -777,6 +765,7 @@
         <w:tblW w:w="9029" w:type="dxa"/>
         <w:jc w:val="left"/>
         <w:tblInd w:w="0" w:type="dxa"/>
+        <w:tblLayout w:type="fixed"/>
         <w:tblCellMar>
           <w:top w:w="100" w:type="dxa"/>
           <w:left w:w="100" w:type="dxa"/>
@@ -806,11 +795,10 @@
           </w:tcPr>
           <w:p>
             <w:pPr>
-              <w:pStyle w:val="LOnormal"/>
+              <w:pStyle w:val="LO-normal"/>
               <w:widowControl w:val="false"/>
               <w:spacing w:lineRule="auto" w:line="240"/>
               <w:rPr>
-                <w:b/>
                 <w:b/>
                 <w:color w:val="FFFFFF"/>
               </w:rPr>
@@ -837,11 +825,10 @@
           </w:tcPr>
           <w:p>
             <w:pPr>
-              <w:pStyle w:val="LOnormal"/>
+              <w:pStyle w:val="LO-normal"/>
               <w:widowControl w:val="false"/>
               <w:spacing w:lineRule="auto" w:line="240"/>
               <w:rPr>
-                <w:b/>
                 <w:b/>
                 <w:color w:val="FFFFFF"/>
               </w:rPr>
@@ -873,7 +860,7 @@
           </w:tcPr>
           <w:p>
             <w:pPr>
-              <w:pStyle w:val="LOnormal"/>
+              <w:pStyle w:val="LO-normal"/>
               <w:widowControl w:val="false"/>
               <w:spacing w:lineRule="auto" w:line="240"/>
               <w:rPr>
@@ -903,7 +890,7 @@
           </w:tcPr>
           <w:p>
             <w:pPr>
-              <w:pStyle w:val="LOnormal"/>
+              <w:pStyle w:val="LO-normal"/>
               <w:widowControl w:val="false"/>
               <w:spacing w:lineRule="auto" w:line="240"/>
               <w:rPr>
@@ -935,7 +922,7 @@
           </w:tcPr>
           <w:p>
             <w:pPr>
-              <w:pStyle w:val="LOnormal"/>
+              <w:pStyle w:val="LO-normal"/>
               <w:widowControl w:val="false"/>
               <w:spacing w:lineRule="auto" w:line="240"/>
               <w:rPr>
@@ -964,7 +951,7 @@
           </w:tcPr>
           <w:p>
             <w:pPr>
-              <w:pStyle w:val="LOnormal"/>
+              <w:pStyle w:val="LO-normal"/>
               <w:widowControl w:val="false"/>
               <w:spacing w:lineRule="auto" w:line="240"/>
               <w:rPr>
@@ -996,7 +983,7 @@
           </w:tcPr>
           <w:p>
             <w:pPr>
-              <w:pStyle w:val="LOnormal"/>
+              <w:pStyle w:val="LO-normal"/>
               <w:widowControl w:val="false"/>
               <w:spacing w:lineRule="auto" w:line="240"/>
               <w:rPr>
@@ -1025,7 +1012,7 @@
           </w:tcPr>
           <w:p>
             <w:pPr>
-              <w:pStyle w:val="LOnormal"/>
+              <w:pStyle w:val="LO-normal"/>
               <w:widowControl w:val="false"/>
               <w:spacing w:lineRule="auto" w:line="240"/>
               <w:rPr>
@@ -1044,35 +1031,33 @@
     </w:tbl>
     <w:p>
       <w:pPr>
-        <w:pStyle w:val="LOnormal"/>
+        <w:pStyle w:val="LO-normal"/>
         <w:rPr>
           <w:b/>
+        </w:rPr>
+      </w:pPr>
+      <w:r>
+        <w:rPr>
           <w:b/>
         </w:rPr>
-      </w:pPr>
-      <w:r>
+      </w:r>
+    </w:p>
+    <w:p>
+      <w:pPr>
+        <w:pStyle w:val="LO-normal"/>
         <w:rPr>
           <w:b/>
         </w:rPr>
-      </w:r>
-    </w:p>
-    <w:p>
-      <w:pPr>
-        <w:pStyle w:val="LOnormal"/>
+      </w:pPr>
+      <w:r>
         <w:rPr>
           <w:b/>
-          <w:b/>
-        </w:rPr>
-      </w:pPr>
-      <w:r>
-        <w:rPr>
-          <w:b/>
-        </w:rPr>
-      </w:r>
-    </w:p>
-    <w:p>
-      <w:pPr>
-        <w:pStyle w:val="LOnormal"/>
+        </w:rPr>
+      </w:r>
+    </w:p>
+    <w:p>
+      <w:pPr>
+        <w:pStyle w:val="LO-normal"/>
         <w:rPr>
           <w:sz w:val="22"/>
           <w:szCs w:val="22"/>
@@ -1088,7 +1073,7 @@
     </w:p>
     <w:p>
       <w:pPr>
-        <w:pStyle w:val="LOnormal"/>
+        <w:pStyle w:val="LO-normal"/>
         <w:rPr>
           <w:sz w:val="22"/>
           <w:szCs w:val="22"/>
@@ -1104,9 +1089,8 @@
     </w:p>
     <w:p>
       <w:pPr>
-        <w:pStyle w:val="LOnormal"/>
-        <w:rPr>
-          <w:b/>
+        <w:pStyle w:val="LO-normal"/>
+        <w:rPr>
           <w:b/>
         </w:rPr>
       </w:pPr>
@@ -1122,6 +1106,7 @@
         <w:tblW w:w="9029" w:type="dxa"/>
         <w:jc w:val="left"/>
         <w:tblInd w:w="0" w:type="dxa"/>
+        <w:tblLayout w:type="fixed"/>
         <w:tblCellMar>
           <w:top w:w="100" w:type="dxa"/>
           <w:left w:w="100" w:type="dxa"/>
@@ -1151,11 +1136,10 @@
           </w:tcPr>
           <w:p>
             <w:pPr>
-              <w:pStyle w:val="LOnormal"/>
+              <w:pStyle w:val="LO-normal"/>
               <w:widowControl w:val="false"/>
               <w:spacing w:lineRule="auto" w:line="240"/>
               <w:rPr>
-                <w:b/>
                 <w:b/>
                 <w:color w:val="FFFFFF"/>
               </w:rPr>
@@ -1182,11 +1166,10 @@
           </w:tcPr>
           <w:p>
             <w:pPr>
-              <w:pStyle w:val="LOnormal"/>
+              <w:pStyle w:val="LO-normal"/>
               <w:widowControl w:val="false"/>
               <w:spacing w:lineRule="auto" w:line="240"/>
               <w:rPr>
-                <w:b/>
                 <w:b/>
                 <w:color w:val="FFFFFF"/>
               </w:rPr>
@@ -1218,7 +1201,7 @@
           </w:tcPr>
           <w:p>
             <w:pPr>
-              <w:pStyle w:val="LOnormal"/>
+              <w:pStyle w:val="LO-normal"/>
               <w:widowControl w:val="false"/>
               <w:spacing w:lineRule="auto" w:line="240"/>
               <w:rPr>
@@ -1248,7 +1231,7 @@
           </w:tcPr>
           <w:p>
             <w:pPr>
-              <w:pStyle w:val="LOnormal"/>
+              <w:pStyle w:val="LO-normal"/>
               <w:widowControl w:val="false"/>
               <w:spacing w:lineRule="auto" w:line="240"/>
               <w:rPr>
@@ -1264,7 +1247,7 @@
           </w:p>
           <w:p>
             <w:pPr>
-              <w:pStyle w:val="LOnormal"/>
+              <w:pStyle w:val="LO-normal"/>
               <w:widowControl w:val="false"/>
               <w:spacing w:lineRule="auto" w:line="240"/>
               <w:rPr>
@@ -1296,7 +1279,7 @@
           </w:tcPr>
           <w:p>
             <w:pPr>
-              <w:pStyle w:val="LOnormal"/>
+              <w:pStyle w:val="LO-normal"/>
               <w:widowControl w:val="false"/>
               <w:spacing w:lineRule="auto" w:line="240"/>
               <w:rPr>
@@ -1325,7 +1308,7 @@
           </w:tcPr>
           <w:p>
             <w:pPr>
-              <w:pStyle w:val="LOnormal"/>
+              <w:pStyle w:val="LO-normal"/>
               <w:widowControl w:val="false"/>
               <w:spacing w:lineRule="auto" w:line="240"/>
               <w:rPr>
@@ -1341,7 +1324,7 @@
           </w:p>
           <w:p>
             <w:pPr>
-              <w:pStyle w:val="LOnormal"/>
+              <w:pStyle w:val="LO-normal"/>
               <w:widowControl w:val="false"/>
               <w:spacing w:lineRule="auto" w:line="240"/>
               <w:rPr>
@@ -1360,7 +1343,7 @@
     </w:tbl>
     <w:p>
       <w:pPr>
-        <w:pStyle w:val="LOnormal"/>
+        <w:pStyle w:val="LO-normal"/>
         <w:rPr/>
       </w:pPr>
       <w:r>
@@ -1381,7 +1364,7 @@
     </w:p>
     <w:p>
       <w:pPr>
-        <w:pStyle w:val="LOnormal"/>
+        <w:pStyle w:val="LO-normal"/>
         <w:rPr>
           <w:color w:val="B7B7B7"/>
         </w:rPr>
@@ -1395,16 +1378,16 @@
     </w:p>
     <w:p>
       <w:pPr>
-        <w:pStyle w:val="LOnormal"/>
-        <w:rPr/>
-      </w:pPr>
-      <w:r>
-        <w:rPr/>
-      </w:r>
-    </w:p>
-    <w:p>
-      <w:pPr>
-        <w:pStyle w:val="LOnormal"/>
+        <w:pStyle w:val="LO-normal"/>
+        <w:rPr/>
+      </w:pPr>
+      <w:r>
+        <w:rPr/>
+      </w:r>
+    </w:p>
+    <w:p>
+      <w:pPr>
+        <w:pStyle w:val="LO-normal"/>
         <w:rPr/>
       </w:pPr>
       <w:r>
@@ -1424,6 +1407,7 @@
         <w:tblW w:w="9029" w:type="dxa"/>
         <w:jc w:val="left"/>
         <w:tblInd w:w="0" w:type="dxa"/>
+        <w:tblLayout w:type="fixed"/>
         <w:tblCellMar>
           <w:top w:w="100" w:type="dxa"/>
           <w:left w:w="100" w:type="dxa"/>
@@ -1451,11 +1435,10 @@
           </w:tcPr>
           <w:p>
             <w:pPr>
-              <w:pStyle w:val="LOnormal"/>
+              <w:pStyle w:val="LO-normal"/>
               <w:widowControl w:val="false"/>
               <w:spacing w:lineRule="auto" w:line="240"/>
               <w:rPr>
-                <w:b/>
                 <w:b/>
               </w:rPr>
             </w:pPr>
@@ -1491,11 +1474,10 @@
           </w:tcPr>
           <w:p>
             <w:pPr>
-              <w:pStyle w:val="LOnormal"/>
+              <w:pStyle w:val="LO-normal"/>
               <w:widowControl w:val="false"/>
               <w:spacing w:lineRule="auto" w:line="240"/>
               <w:rPr>
-                <w:b/>
                 <w:b/>
               </w:rPr>
             </w:pPr>
@@ -1525,7 +1507,7 @@
           </w:tcPr>
           <w:p>
             <w:pPr>
-              <w:pStyle w:val="LOnormal"/>
+              <w:pStyle w:val="LO-normal"/>
               <w:widowControl w:val="false"/>
               <w:spacing w:lineRule="auto" w:line="240"/>
               <w:rPr/>
@@ -1555,16 +1537,16 @@
     </w:tbl>
     <w:p>
       <w:pPr>
-        <w:pStyle w:val="LOnormal"/>
-        <w:rPr/>
-      </w:pPr>
-      <w:r>
-        <w:rPr/>
-      </w:r>
-    </w:p>
-    <w:p>
-      <w:pPr>
-        <w:pStyle w:val="LOnormal"/>
+        <w:pStyle w:val="LO-normal"/>
+        <w:rPr/>
+      </w:pPr>
+      <w:r>
+        <w:rPr/>
+      </w:r>
+    </w:p>
+    <w:p>
+      <w:pPr>
+        <w:pStyle w:val="LO-normal"/>
         <w:rPr/>
       </w:pPr>
       <w:r>
@@ -1584,6 +1566,7 @@
         <w:tblW w:w="9029" w:type="dxa"/>
         <w:jc w:val="left"/>
         <w:tblInd w:w="0" w:type="dxa"/>
+        <w:tblLayout w:type="fixed"/>
         <w:tblCellMar>
           <w:top w:w="100" w:type="dxa"/>
           <w:left w:w="100" w:type="dxa"/>
@@ -1611,11 +1594,10 @@
           </w:tcPr>
           <w:p>
             <w:pPr>
-              <w:pStyle w:val="LOnormal"/>
+              <w:pStyle w:val="LO-normal"/>
               <w:widowControl w:val="false"/>
               <w:spacing w:lineRule="auto" w:line="240"/>
               <w:rPr>
-                <w:b/>
                 <w:b/>
               </w:rPr>
             </w:pPr>
@@ -1651,11 +1633,10 @@
           </w:tcPr>
           <w:p>
             <w:pPr>
-              <w:pStyle w:val="LOnormal"/>
+              <w:pStyle w:val="LO-normal"/>
               <w:widowControl w:val="false"/>
               <w:spacing w:lineRule="auto" w:line="240"/>
               <w:rPr>
-                <w:b/>
                 <w:b/>
               </w:rPr>
             </w:pPr>
@@ -1692,7 +1673,7 @@
           </w:tcPr>
           <w:p>
             <w:pPr>
-              <w:pStyle w:val="LOnormal"/>
+              <w:pStyle w:val="LO-normal"/>
               <w:widowControl w:val="false"/>
               <w:spacing w:lineRule="auto" w:line="240"/>
               <w:rPr/>
@@ -1715,16 +1696,16 @@
     </w:tbl>
     <w:p>
       <w:pPr>
-        <w:pStyle w:val="LOnormal"/>
-        <w:rPr/>
-      </w:pPr>
-      <w:r>
-        <w:rPr/>
-      </w:r>
-    </w:p>
-    <w:p>
-      <w:pPr>
-        <w:pStyle w:val="LOnormal"/>
+        <w:pStyle w:val="LO-normal"/>
+        <w:rPr/>
+      </w:pPr>
+      <w:r>
+        <w:rPr/>
+      </w:r>
+    </w:p>
+    <w:p>
+      <w:pPr>
+        <w:pStyle w:val="LO-normal"/>
         <w:rPr>
           <w:color w:val="B7B7B7"/>
         </w:rPr>
@@ -1752,6 +1733,7 @@
         <w:tblW w:w="9029" w:type="dxa"/>
         <w:jc w:val="left"/>
         <w:tblInd w:w="0" w:type="dxa"/>
+        <w:tblLayout w:type="fixed"/>
         <w:tblCellMar>
           <w:top w:w="100" w:type="dxa"/>
           <w:left w:w="100" w:type="dxa"/>
@@ -1779,7 +1761,7 @@
           </w:tcPr>
           <w:p>
             <w:pPr>
-              <w:pStyle w:val="LOnormal"/>
+              <w:pStyle w:val="LO-normal"/>
               <w:widowControl w:val="false"/>
               <w:spacing w:lineRule="auto" w:line="240"/>
               <w:rPr/>
@@ -1815,7 +1797,7 @@
           </w:tcPr>
           <w:p>
             <w:pPr>
-              <w:pStyle w:val="LOnormal"/>
+              <w:pStyle w:val="LO-normal"/>
               <w:widowControl w:val="false"/>
               <w:spacing w:lineRule="auto" w:line="240"/>
               <w:rPr/>
@@ -1857,7 +1839,7 @@
           </w:tcPr>
           <w:p>
             <w:pPr>
-              <w:pStyle w:val="LOnormal"/>
+              <w:pStyle w:val="LO-normal"/>
               <w:widowControl w:val="false"/>
               <w:spacing w:lineRule="auto" w:line="240"/>
               <w:rPr/>
@@ -1880,16 +1862,16 @@
     </w:tbl>
     <w:p>
       <w:pPr>
-        <w:pStyle w:val="LOnormal"/>
-        <w:rPr/>
-      </w:pPr>
-      <w:r>
-        <w:rPr/>
-      </w:r>
-    </w:p>
-    <w:p>
-      <w:pPr>
-        <w:pStyle w:val="LOnormal"/>
+        <w:pStyle w:val="LO-normal"/>
+        <w:rPr/>
+      </w:pPr>
+      <w:r>
+        <w:rPr/>
+      </w:r>
+    </w:p>
+    <w:p>
+      <w:pPr>
+        <w:pStyle w:val="LO-normal"/>
         <w:pageBreakBefore w:val="false"/>
         <w:rPr>
           <w:color w:val="auto"/>
@@ -1904,7 +1886,7 @@
     </w:p>
     <w:p>
       <w:pPr>
-        <w:pStyle w:val="LOnormal"/>
+        <w:pStyle w:val="LO-normal"/>
         <w:rPr>
           <w:color w:val="auto"/>
         </w:rPr>
@@ -1918,7 +1900,7 @@
     </w:p>
     <w:p>
       <w:pPr>
-        <w:pStyle w:val="LOnormal"/>
+        <w:pStyle w:val="LO-normal"/>
         <w:rPr>
           <w:color w:val="auto"/>
         </w:rPr>
@@ -1946,7 +1928,7 @@
     </w:p>
     <w:p>
       <w:pPr>
-        <w:pStyle w:val="LOnormal"/>
+        <w:pStyle w:val="LO-normal"/>
         <w:rPr/>
       </w:pPr>
       <w:r>
@@ -1959,7 +1941,7 @@
     </w:p>
     <w:p>
       <w:pPr>
-        <w:pStyle w:val="LOnormal"/>
+        <w:pStyle w:val="LO-normal"/>
         <w:rPr/>
       </w:pPr>
       <w:r>
@@ -1972,7 +1954,7 @@
     </w:p>
     <w:p>
       <w:pPr>
-        <w:pStyle w:val="LOnormal"/>
+        <w:pStyle w:val="LO-normal"/>
         <w:rPr/>
       </w:pPr>
       <w:r>
@@ -1985,7 +1967,7 @@
     </w:p>
     <w:p>
       <w:pPr>
-        <w:pStyle w:val="TextBody"/>
+        <w:pStyle w:val="BodyText"/>
         <w:rPr/>
       </w:pPr>
       <w:r>
@@ -1995,7 +1977,7 @@
     </w:p>
     <w:p>
       <w:pPr>
-        <w:pStyle w:val="LOnormal"/>
+        <w:pStyle w:val="LO-normal"/>
         <w:rPr>
           <w:sz w:val="22"/>
           <w:szCs w:val="22"/>
@@ -2010,7 +1992,7 @@
     </w:p>
     <w:p>
       <w:pPr>
-        <w:pStyle w:val="LOnormal"/>
+        <w:pStyle w:val="LO-normal"/>
         <w:rPr>
           <w:color w:val="B7B7B7"/>
         </w:rPr>
@@ -2036,7 +2018,7 @@
     </w:p>
     <w:p>
       <w:pPr>
-        <w:pStyle w:val="TextBody"/>
+        <w:pStyle w:val="BodyText"/>
         <w:pageBreakBefore w:val="false"/>
         <w:rPr>
           <w:color w:val="auto"/>
@@ -2049,79 +2031,77 @@
     </w:p>
     <w:p>
       <w:pPr>
-        <w:pStyle w:val="TextBody"/>
+        <w:pStyle w:val="BodyText"/>
+        <w:rPr/>
+      </w:pPr>
+      <w:r>
+        <w:rPr/>
+        <w:t xml:space="preserve">The programming environment was based on React version 18.3.1, a JavaScript library designed for building user interfaces. Papa Parse (version 5.4.1) was employed to facilitate the conversion of data into CSV format for analysis. </w:t>
+      </w:r>
+    </w:p>
+    <w:p>
+      <w:pPr>
+        <w:pStyle w:val="BodyText"/>
         <w:rPr>
           <w:color w:val="auto"/>
         </w:rPr>
       </w:pPr>
       <w:r>
         <w:rPr/>
-        <w:t xml:space="preserve">The programming environment was based on React version 18.3.1, a JavaScript library designed for building user interfaces. Papa Parse (version 5.4.1) was employed to facilitate the conversion of data into CSV format for analysis. </w:t>
-      </w:r>
-    </w:p>
-    <w:p>
-      <w:pPr>
-        <w:pStyle w:val="TextBody"/>
+        <w:t xml:space="preserve">Time measurements were handled using the </w:t>
+      </w:r>
+      <w:r>
+        <w:rPr>
+          <w:rStyle w:val="SourceText"/>
+        </w:rPr>
+        <w:t>Date.now()</w:t>
+      </w:r>
+      <w:r>
+        <w:rPr/>
+        <w:t xml:space="preserve"> function, a built-in JavaScript function that provides millisecond-level precision.</w:t>
+      </w:r>
+    </w:p>
+    <w:p>
+      <w:pPr>
+        <w:pStyle w:val="BodyText"/>
         <w:rPr>
           <w:color w:val="auto"/>
         </w:rPr>
       </w:pPr>
       <w:r>
         <w:rPr/>
-        <w:t xml:space="preserve">Time measurements were handled using the </w:t>
-      </w:r>
-      <w:r>
-        <w:rPr>
-          <w:rStyle w:val="SourceText"/>
-        </w:rPr>
-        <w:t>Date.now()</w:t>
-      </w:r>
-      <w:r>
-        <w:rPr/>
-        <w:t xml:space="preserve"> function, a built-in JavaScript function that provides millisecond-level precision.</w:t>
-      </w:r>
-    </w:p>
-    <w:p>
-      <w:pPr>
-        <w:pStyle w:val="TextBody"/>
+        <w:t xml:space="preserve">The execution platform for the experiment was a browser environment, specifically Google Chrome version 131.0.6778.139. Data storage and management were facilitated through React's Context API, which ensured consistent capture and availability of experimental results for export as CSV files. </w:t>
+      </w:r>
+    </w:p>
+    <w:p>
+      <w:pPr>
+        <w:pStyle w:val="LO-normal"/>
         <w:rPr>
           <w:color w:val="auto"/>
         </w:rPr>
       </w:pPr>
       <w:r>
-        <w:rPr/>
-        <w:t xml:space="preserve">The execution platform for the experiment was a browser environment, specifically Google Chrome version 131.0.6778.139. Data storage and management were facilitated through React's Context API, which ensured consistent capture and availability of experimental results for export as CSV files. </w:t>
-      </w:r>
-    </w:p>
-    <w:p>
-      <w:pPr>
-        <w:pStyle w:val="LOnormal"/>
         <w:rPr>
           <w:color w:val="auto"/>
         </w:rPr>
-      </w:pPr>
-      <w:r>
+      </w:r>
+    </w:p>
+    <w:p>
+      <w:pPr>
+        <w:pStyle w:val="LO-normal"/>
         <w:rPr>
           <w:color w:val="auto"/>
         </w:rPr>
-      </w:r>
-    </w:p>
-    <w:p>
-      <w:pPr>
-        <w:pStyle w:val="LOnormal"/>
+      </w:pPr>
+      <w:r>
         <w:rPr>
           <w:color w:val="auto"/>
         </w:rPr>
-      </w:pPr>
-      <w:r>
-        <w:rPr>
-          <w:color w:val="auto"/>
-        </w:rPr>
-      </w:r>
-    </w:p>
-    <w:p>
-      <w:pPr>
-        <w:pStyle w:val="LOnormal"/>
+      </w:r>
+    </w:p>
+    <w:p>
+      <w:pPr>
+        <w:pStyle w:val="LO-normal"/>
         <w:rPr>
           <w:color w:val="B7B7B7"/>
         </w:rPr>
@@ -2147,16 +2127,16 @@
     </w:p>
     <w:p>
       <w:pPr>
-        <w:pStyle w:val="LOnormal"/>
-        <w:rPr/>
-      </w:pPr>
-      <w:r>
-        <w:rPr/>
-      </w:r>
-    </w:p>
-    <w:p>
-      <w:pPr>
-        <w:pStyle w:val="TextBody"/>
+        <w:pStyle w:val="LO-normal"/>
+        <w:rPr/>
+      </w:pPr>
+      <w:r>
+        <w:rPr/>
+      </w:r>
+    </w:p>
+    <w:p>
+      <w:pPr>
+        <w:pStyle w:val="BodyText"/>
         <w:rPr/>
       </w:pPr>
       <w:r>
@@ -2166,7 +2146,7 @@
     </w:p>
     <w:p>
       <w:pPr>
-        <w:pStyle w:val="TextBody"/>
+        <w:pStyle w:val="BodyText"/>
         <w:rPr/>
       </w:pPr>
       <w:r>
@@ -2176,7 +2156,7 @@
     </w:p>
     <w:p>
       <w:pPr>
-        <w:pStyle w:val="TextBody"/>
+        <w:pStyle w:val="BodyText"/>
         <w:rPr/>
       </w:pPr>
       <w:r>
@@ -2186,7 +2166,7 @@
     </w:p>
     <w:p>
       <w:pPr>
-        <w:pStyle w:val="TextBody"/>
+        <w:pStyle w:val="BodyText"/>
         <w:rPr/>
       </w:pPr>
       <w:r>
@@ -2196,7 +2176,7 @@
     </w:p>
     <w:p>
       <w:pPr>
-        <w:pStyle w:val="TextBody"/>
+        <w:pStyle w:val="BodyText"/>
         <w:rPr/>
       </w:pPr>
       <w:r>
@@ -2206,16 +2186,16 @@
     </w:p>
     <w:p>
       <w:pPr>
-        <w:pStyle w:val="LOnormal"/>
-        <w:rPr/>
-      </w:pPr>
-      <w:r>
-        <w:rPr/>
-      </w:r>
-    </w:p>
-    <w:p>
-      <w:pPr>
-        <w:pStyle w:val="LOnormal"/>
+        <w:pStyle w:val="LO-normal"/>
+        <w:rPr/>
+      </w:pPr>
+      <w:r>
+        <w:rPr/>
+      </w:r>
+    </w:p>
+    <w:p>
+      <w:pPr>
+        <w:pStyle w:val="LO-normal"/>
         <w:rPr/>
       </w:pPr>
       <w:r>
@@ -2251,14 +2231,22 @@
     </w:p>
     <w:p>
       <w:pPr>
-        <w:pStyle w:val="TextBody"/>
-        <w:rPr>
-          <w:color w:val="B7B7B7"/>
-        </w:rPr>
-      </w:pPr>
-      <w:r>
-        <w:rPr/>
-        <w:t xml:space="preserve">This subsection presents a visual summary of the experimental results. To ensure clarity and insight, the data is organized into a series of box plots that highlight the reading performance for </w:t>
+        <w:pStyle w:val="BodyText"/>
+        <w:rPr>
+          <w:color w:val="B7B7B7"/>
+        </w:rPr>
+      </w:pPr>
+      <w:r>
+        <w:rPr/>
+        <w:t xml:space="preserve">This subsection presents a visual summary of the experimental results. To ensure clarity and insight, the data is organized into a series of box plots </w:t>
+      </w:r>
+      <w:r>
+        <w:rPr/>
+        <w:t xml:space="preserve">and density plots </w:t>
+      </w:r>
+      <w:r>
+        <w:rPr/>
+        <w:t xml:space="preserve">that highlight the reading performance for </w:t>
       </w:r>
       <w:r>
         <w:rPr>
@@ -2278,12 +2266,20 @@
       </w:r>
       <w:r>
         <w:rPr/>
-        <w:t xml:space="preserve"> across the entire population and all collected samples. By including the plot for the entire population, the visualizations not only highlight the influence of blocking variables (programming experience and age) but also provide a comprehensive view of the overall trends and outcomes of the experiment.</w:t>
-      </w:r>
-    </w:p>
-    <w:p>
-      <w:pPr>
-        <w:pStyle w:val="TextBody"/>
+        <w:t xml:space="preserve"> across the entire population and all collected samples. By including the plot</w:t>
+      </w:r>
+      <w:r>
+        <w:rPr/>
+        <w:t>s</w:t>
+      </w:r>
+      <w:r>
+        <w:rPr/>
+        <w:t xml:space="preserve"> for the entire population, the visualizations not only highlight the influence of blocking variables (programming experience and age) but also provide a comprehensive view of the overall trends and outcomes of the experiment.</w:t>
+      </w:r>
+    </w:p>
+    <w:p>
+      <w:pPr>
+        <w:pStyle w:val="BodyText"/>
         <w:rPr>
           <w:color w:val="B7B7B7"/>
         </w:rPr>
@@ -2295,21 +2291,103 @@
     </w:p>
     <w:p>
       <w:pPr>
-        <w:pStyle w:val="TextBody"/>
-        <w:numPr>
-          <w:ilvl w:val="0"/>
-          <w:numId w:val="1"/>
-        </w:numPr>
-        <w:tabs>
-          <w:tab w:val="clear" w:pos="720"/>
-          <w:tab w:val="left" w:pos="0" w:leader="none"/>
-        </w:tabs>
-        <w:spacing w:before="0" w:after="0"/>
-        <w:ind w:left="707" w:hanging="283"/>
-        <w:rPr>
-          <w:color w:val="B7B7B7"/>
-        </w:rPr>
-      </w:pPr>
+        <w:pStyle w:val="BodyText"/>
+        <w:rPr>
+          <w:color w:val="B7B7B7"/>
+        </w:rPr>
+      </w:pPr>
+      <w:r>
+        <w:drawing>
+          <wp:anchor behindDoc="0" distT="0" distB="0" distL="0" distR="0" simplePos="0" locked="0" layoutInCell="0" allowOverlap="1" relativeHeight="2">
+            <wp:simplePos x="0" y="0"/>
+            <wp:positionH relativeFrom="column">
+              <wp:posOffset>65405</wp:posOffset>
+            </wp:positionH>
+            <wp:positionV relativeFrom="paragraph">
+              <wp:posOffset>47625</wp:posOffset>
+            </wp:positionV>
+            <wp:extent cx="2114550" cy="1600835"/>
+            <wp:effectExtent l="0" t="0" r="0" b="0"/>
+            <wp:wrapTopAndBottom/>
+            <wp:docPr id="1" name="Image1" descr=""/>
+            <wp:cNvGraphicFramePr>
+              <a:graphicFrameLocks xmlns:a="http://schemas.openxmlformats.org/drawingml/2006/main" noChangeAspect="1"/>
+            </wp:cNvGraphicFramePr>
+            <a:graphic xmlns:a="http://schemas.openxmlformats.org/drawingml/2006/main">
+              <a:graphicData uri="http://schemas.openxmlformats.org/drawingml/2006/picture">
+                <pic:pic xmlns:pic="http://schemas.openxmlformats.org/drawingml/2006/picture">
+                  <pic:nvPicPr>
+                    <pic:cNvPr id="1" name="Image1" descr=""/>
+                    <pic:cNvPicPr>
+                      <a:picLocks noChangeAspect="1" noChangeArrowheads="1"/>
+                    </pic:cNvPicPr>
+                  </pic:nvPicPr>
+                  <pic:blipFill>
+                    <a:blip r:embed="rId2"/>
+                    <a:stretch>
+                      <a:fillRect/>
+                    </a:stretch>
+                  </pic:blipFill>
+                  <pic:spPr bwMode="auto">
+                    <a:xfrm>
+                      <a:off x="0" y="0"/>
+                      <a:ext cx="2114550" cy="1600835"/>
+                    </a:xfrm>
+                    <a:prstGeom prst="rect">
+                      <a:avLst/>
+                    </a:prstGeom>
+                  </pic:spPr>
+                </pic:pic>
+              </a:graphicData>
+            </a:graphic>
+          </wp:anchor>
+        </w:drawing>
+        <w:drawing>
+          <wp:anchor behindDoc="0" distT="0" distB="0" distL="0" distR="0" simplePos="0" locked="0" layoutInCell="0" allowOverlap="1" relativeHeight="3">
+            <wp:simplePos x="0" y="0"/>
+            <wp:positionH relativeFrom="column">
+              <wp:posOffset>2179320</wp:posOffset>
+            </wp:positionH>
+            <wp:positionV relativeFrom="paragraph">
+              <wp:posOffset>109855</wp:posOffset>
+            </wp:positionV>
+            <wp:extent cx="3491865" cy="1538605"/>
+            <wp:effectExtent l="0" t="0" r="0" b="0"/>
+            <wp:wrapSquare wrapText="largest"/>
+            <wp:docPr id="2" name="Image2" descr=""/>
+            <wp:cNvGraphicFramePr>
+              <a:graphicFrameLocks xmlns:a="http://schemas.openxmlformats.org/drawingml/2006/main" noChangeAspect="1"/>
+            </wp:cNvGraphicFramePr>
+            <a:graphic xmlns:a="http://schemas.openxmlformats.org/drawingml/2006/main">
+              <a:graphicData uri="http://schemas.openxmlformats.org/drawingml/2006/picture">
+                <pic:pic xmlns:pic="http://schemas.openxmlformats.org/drawingml/2006/picture">
+                  <pic:nvPicPr>
+                    <pic:cNvPr id="2" name="Image2" descr=""/>
+                    <pic:cNvPicPr>
+                      <a:picLocks noChangeAspect="1" noChangeArrowheads="1"/>
+                    </pic:cNvPicPr>
+                  </pic:nvPicPr>
+                  <pic:blipFill>
+                    <a:blip r:embed="rId3"/>
+                    <a:stretch>
+                      <a:fillRect/>
+                    </a:stretch>
+                  </pic:blipFill>
+                  <pic:spPr bwMode="auto">
+                    <a:xfrm>
+                      <a:off x="0" y="0"/>
+                      <a:ext cx="3491865" cy="1538605"/>
+                    </a:xfrm>
+                    <a:prstGeom prst="rect">
+                      <a:avLst/>
+                    </a:prstGeom>
+                  </pic:spPr>
+                </pic:pic>
+              </a:graphicData>
+            </a:graphic>
+          </wp:anchor>
+        </w:drawing>
+      </w:r>
       <w:r>
         <w:rPr>
           <w:rStyle w:val="StrongEmphasis"/>
@@ -2343,17 +2421,18 @@
     </w:p>
     <w:p>
       <w:pPr>
-        <w:pStyle w:val="TextBody"/>
-        <w:numPr>
-          <w:ilvl w:val="0"/>
-          <w:numId w:val="1"/>
-        </w:numPr>
-        <w:tabs>
-          <w:tab w:val="clear" w:pos="720"/>
-          <w:tab w:val="left" w:pos="0" w:leader="none"/>
-        </w:tabs>
-        <w:spacing w:before="0" w:after="0"/>
-        <w:ind w:left="707" w:hanging="283"/>
+        <w:pStyle w:val="BodyText"/>
+        <w:rPr>
+          <w:color w:val="B7B7B7"/>
+        </w:rPr>
+      </w:pPr>
+      <w:r>
+        <w:rPr/>
+      </w:r>
+    </w:p>
+    <w:p>
+      <w:pPr>
+        <w:pStyle w:val="BodyText"/>
         <w:rPr>
           <w:color w:val="B7B7B7"/>
         </w:rPr>
@@ -2362,6 +2441,96 @@
         <w:rPr>
           <w:rStyle w:val="StrongEmphasis"/>
         </w:rPr>
+        <w:drawing>
+          <wp:anchor behindDoc="0" distT="0" distB="0" distL="0" distR="0" simplePos="0" locked="0" layoutInCell="0" allowOverlap="1" relativeHeight="4">
+            <wp:simplePos x="0" y="0"/>
+            <wp:positionH relativeFrom="column">
+              <wp:posOffset>37465</wp:posOffset>
+            </wp:positionH>
+            <wp:positionV relativeFrom="paragraph">
+              <wp:posOffset>50800</wp:posOffset>
+            </wp:positionV>
+            <wp:extent cx="2132965" cy="1614805"/>
+            <wp:effectExtent l="0" t="0" r="0" b="0"/>
+            <wp:wrapTopAndBottom/>
+            <wp:docPr id="3" name="Image3" descr=""/>
+            <wp:cNvGraphicFramePr>
+              <a:graphicFrameLocks xmlns:a="http://schemas.openxmlformats.org/drawingml/2006/main" noChangeAspect="1"/>
+            </wp:cNvGraphicFramePr>
+            <a:graphic xmlns:a="http://schemas.openxmlformats.org/drawingml/2006/main">
+              <a:graphicData uri="http://schemas.openxmlformats.org/drawingml/2006/picture">
+                <pic:pic xmlns:pic="http://schemas.openxmlformats.org/drawingml/2006/picture">
+                  <pic:nvPicPr>
+                    <pic:cNvPr id="3" name="Image3" descr=""/>
+                    <pic:cNvPicPr>
+                      <a:picLocks noChangeAspect="1" noChangeArrowheads="1"/>
+                    </pic:cNvPicPr>
+                  </pic:nvPicPr>
+                  <pic:blipFill>
+                    <a:blip r:embed="rId4"/>
+                    <a:stretch>
+                      <a:fillRect/>
+                    </a:stretch>
+                  </pic:blipFill>
+                  <pic:spPr bwMode="auto">
+                    <a:xfrm>
+                      <a:off x="0" y="0"/>
+                      <a:ext cx="2132965" cy="1614805"/>
+                    </a:xfrm>
+                    <a:prstGeom prst="rect">
+                      <a:avLst/>
+                    </a:prstGeom>
+                  </pic:spPr>
+                </pic:pic>
+              </a:graphicData>
+            </a:graphic>
+          </wp:anchor>
+        </w:drawing>
+        <w:drawing>
+          <wp:anchor behindDoc="0" distT="0" distB="0" distL="0" distR="0" simplePos="0" locked="0" layoutInCell="0" allowOverlap="1" relativeHeight="5">
+            <wp:simplePos x="0" y="0"/>
+            <wp:positionH relativeFrom="column">
+              <wp:posOffset>2169795</wp:posOffset>
+            </wp:positionH>
+            <wp:positionV relativeFrom="paragraph">
+              <wp:posOffset>150495</wp:posOffset>
+            </wp:positionV>
+            <wp:extent cx="3438525" cy="1515110"/>
+            <wp:effectExtent l="0" t="0" r="0" b="0"/>
+            <wp:wrapTopAndBottom/>
+            <wp:docPr id="4" name="Image4" descr=""/>
+            <wp:cNvGraphicFramePr>
+              <a:graphicFrameLocks xmlns:a="http://schemas.openxmlformats.org/drawingml/2006/main" noChangeAspect="1"/>
+            </wp:cNvGraphicFramePr>
+            <a:graphic xmlns:a="http://schemas.openxmlformats.org/drawingml/2006/main">
+              <a:graphicData uri="http://schemas.openxmlformats.org/drawingml/2006/picture">
+                <pic:pic xmlns:pic="http://schemas.openxmlformats.org/drawingml/2006/picture">
+                  <pic:nvPicPr>
+                    <pic:cNvPr id="4" name="Image4" descr=""/>
+                    <pic:cNvPicPr>
+                      <a:picLocks noChangeAspect="1" noChangeArrowheads="1"/>
+                    </pic:cNvPicPr>
+                  </pic:nvPicPr>
+                  <pic:blipFill>
+                    <a:blip r:embed="rId5"/>
+                    <a:stretch>
+                      <a:fillRect/>
+                    </a:stretch>
+                  </pic:blipFill>
+                  <pic:spPr bwMode="auto">
+                    <a:xfrm>
+                      <a:off x="0" y="0"/>
+                      <a:ext cx="3438525" cy="1515110"/>
+                    </a:xfrm>
+                    <a:prstGeom prst="rect">
+                      <a:avLst/>
+                    </a:prstGeom>
+                  </pic:spPr>
+                </pic:pic>
+              </a:graphicData>
+            </a:graphic>
+          </wp:anchor>
+        </w:drawing>
         <w:t>Figure 2</w:t>
       </w:r>
       <w:r>
@@ -2386,26 +2555,114 @@
       </w:r>
       <w:r>
         <w:rPr/>
-        <w:t xml:space="preserve"> performance among participants with high programming experience.</w:t>
-      </w:r>
-    </w:p>
-    <w:p>
-      <w:pPr>
-        <w:pStyle w:val="TextBody"/>
-        <w:numPr>
-          <w:ilvl w:val="0"/>
-          <w:numId w:val="1"/>
-        </w:numPr>
-        <w:tabs>
-          <w:tab w:val="clear" w:pos="720"/>
-          <w:tab w:val="left" w:pos="0" w:leader="none"/>
-        </w:tabs>
-        <w:spacing w:before="0" w:after="0"/>
-        <w:ind w:left="707" w:hanging="283"/>
-        <w:rPr>
-          <w:color w:val="B7B7B7"/>
-        </w:rPr>
-      </w:pPr>
+        <w:t xml:space="preserve"> performance among participants with </w:t>
+      </w:r>
+      <w:r>
+        <w:drawing>
+          <wp:anchor behindDoc="0" distT="0" distB="0" distL="0" distR="0" simplePos="0" locked="0" layoutInCell="0" allowOverlap="1" relativeHeight="6">
+            <wp:simplePos x="0" y="0"/>
+            <wp:positionH relativeFrom="column">
+              <wp:posOffset>53975</wp:posOffset>
+            </wp:positionH>
+            <wp:positionV relativeFrom="paragraph">
+              <wp:posOffset>2153920</wp:posOffset>
+            </wp:positionV>
+            <wp:extent cx="2270125" cy="1718310"/>
+            <wp:effectExtent l="0" t="0" r="0" b="0"/>
+            <wp:wrapTopAndBottom/>
+            <wp:docPr id="5" name="Image5" descr=""/>
+            <wp:cNvGraphicFramePr>
+              <a:graphicFrameLocks xmlns:a="http://schemas.openxmlformats.org/drawingml/2006/main" noChangeAspect="1"/>
+            </wp:cNvGraphicFramePr>
+            <a:graphic xmlns:a="http://schemas.openxmlformats.org/drawingml/2006/main">
+              <a:graphicData uri="http://schemas.openxmlformats.org/drawingml/2006/picture">
+                <pic:pic xmlns:pic="http://schemas.openxmlformats.org/drawingml/2006/picture">
+                  <pic:nvPicPr>
+                    <pic:cNvPr id="5" name="Image5" descr=""/>
+                    <pic:cNvPicPr>
+                      <a:picLocks noChangeAspect="1" noChangeArrowheads="1"/>
+                    </pic:cNvPicPr>
+                  </pic:nvPicPr>
+                  <pic:blipFill>
+                    <a:blip r:embed="rId6"/>
+                    <a:stretch>
+                      <a:fillRect/>
+                    </a:stretch>
+                  </pic:blipFill>
+                  <pic:spPr bwMode="auto">
+                    <a:xfrm>
+                      <a:off x="0" y="0"/>
+                      <a:ext cx="2270125" cy="1718310"/>
+                    </a:xfrm>
+                    <a:prstGeom prst="rect">
+                      <a:avLst/>
+                    </a:prstGeom>
+                  </pic:spPr>
+                </pic:pic>
+              </a:graphicData>
+            </a:graphic>
+          </wp:anchor>
+        </w:drawing>
+      </w:r>
+      <w:r>
+        <w:rPr/>
+        <w:t>high programming experience.</w:t>
+      </w:r>
+    </w:p>
+    <w:p>
+      <w:pPr>
+        <w:pStyle w:val="BodyText"/>
+        <w:rPr>
+          <w:color w:val="B7B7B7"/>
+        </w:rPr>
+      </w:pPr>
+      <w:r>
+        <w:drawing>
+          <wp:anchor behindDoc="0" distT="0" distB="0" distL="0" distR="0" simplePos="0" locked="0" layoutInCell="0" allowOverlap="1" relativeHeight="7">
+            <wp:simplePos x="0" y="0"/>
+            <wp:positionH relativeFrom="column">
+              <wp:posOffset>2323465</wp:posOffset>
+            </wp:positionH>
+            <wp:positionV relativeFrom="paragraph">
+              <wp:posOffset>228600</wp:posOffset>
+            </wp:positionV>
+            <wp:extent cx="3423285" cy="1508760"/>
+            <wp:effectExtent l="0" t="0" r="0" b="0"/>
+            <wp:wrapTopAndBottom/>
+            <wp:docPr id="6" name="Image6" descr=""/>
+            <wp:cNvGraphicFramePr>
+              <a:graphicFrameLocks xmlns:a="http://schemas.openxmlformats.org/drawingml/2006/main" noChangeAspect="1"/>
+            </wp:cNvGraphicFramePr>
+            <a:graphic xmlns:a="http://schemas.openxmlformats.org/drawingml/2006/main">
+              <a:graphicData uri="http://schemas.openxmlformats.org/drawingml/2006/picture">
+                <pic:pic xmlns:pic="http://schemas.openxmlformats.org/drawingml/2006/picture">
+                  <pic:nvPicPr>
+                    <pic:cNvPr id="6" name="Image6" descr=""/>
+                    <pic:cNvPicPr>
+                      <a:picLocks noChangeAspect="1" noChangeArrowheads="1"/>
+                    </pic:cNvPicPr>
+                  </pic:nvPicPr>
+                  <pic:blipFill>
+                    <a:blip r:embed="rId7"/>
+                    <a:stretch>
+                      <a:fillRect/>
+                    </a:stretch>
+                  </pic:blipFill>
+                  <pic:spPr bwMode="auto">
+                    <a:xfrm>
+                      <a:off x="0" y="0"/>
+                      <a:ext cx="3423285" cy="1508760"/>
+                    </a:xfrm>
+                    <a:prstGeom prst="rect">
+                      <a:avLst/>
+                    </a:prstGeom>
+                  </pic:spPr>
+                </pic:pic>
+              </a:graphicData>
+            </a:graphic>
+          </wp:anchor>
+        </w:drawing>
+      </w:r>
       <w:r>
         <w:rPr>
           <w:rStyle w:val="StrongEmphasis"/>
@@ -2439,21 +2696,114 @@
     </w:p>
     <w:p>
       <w:pPr>
-        <w:pStyle w:val="TextBody"/>
-        <w:numPr>
-          <w:ilvl w:val="0"/>
-          <w:numId w:val="1"/>
-        </w:numPr>
-        <w:tabs>
-          <w:tab w:val="clear" w:pos="720"/>
-          <w:tab w:val="left" w:pos="0" w:leader="none"/>
-        </w:tabs>
-        <w:spacing w:before="0" w:after="0"/>
-        <w:ind w:left="707" w:hanging="283"/>
-        <w:rPr>
-          <w:color w:val="B7B7B7"/>
-        </w:rPr>
-      </w:pPr>
+        <w:pStyle w:val="BodyText"/>
+        <w:rPr>
+          <w:color w:val="B7B7B7"/>
+        </w:rPr>
+      </w:pPr>
+      <w:r>
+        <w:rPr/>
+      </w:r>
+    </w:p>
+    <w:p>
+      <w:pPr>
+        <w:pStyle w:val="BodyText"/>
+        <w:rPr>
+          <w:color w:val="B7B7B7"/>
+        </w:rPr>
+      </w:pPr>
+      <w:r>
+        <w:drawing>
+          <wp:anchor behindDoc="0" distT="0" distB="0" distL="0" distR="0" simplePos="0" locked="0" layoutInCell="0" allowOverlap="1" relativeHeight="8">
+            <wp:simplePos x="0" y="0"/>
+            <wp:positionH relativeFrom="column">
+              <wp:posOffset>12065</wp:posOffset>
+            </wp:positionH>
+            <wp:positionV relativeFrom="paragraph">
+              <wp:posOffset>635</wp:posOffset>
+            </wp:positionV>
+            <wp:extent cx="2068195" cy="1565910"/>
+            <wp:effectExtent l="0" t="0" r="0" b="0"/>
+            <wp:wrapTopAndBottom/>
+            <wp:docPr id="7" name="Image7" descr=""/>
+            <wp:cNvGraphicFramePr>
+              <a:graphicFrameLocks xmlns:a="http://schemas.openxmlformats.org/drawingml/2006/main" noChangeAspect="1"/>
+            </wp:cNvGraphicFramePr>
+            <a:graphic xmlns:a="http://schemas.openxmlformats.org/drawingml/2006/main">
+              <a:graphicData uri="http://schemas.openxmlformats.org/drawingml/2006/picture">
+                <pic:pic xmlns:pic="http://schemas.openxmlformats.org/drawingml/2006/picture">
+                  <pic:nvPicPr>
+                    <pic:cNvPr id="7" name="Image7" descr=""/>
+                    <pic:cNvPicPr>
+                      <a:picLocks noChangeAspect="1" noChangeArrowheads="1"/>
+                    </pic:cNvPicPr>
+                  </pic:nvPicPr>
+                  <pic:blipFill>
+                    <a:blip r:embed="rId8"/>
+                    <a:stretch>
+                      <a:fillRect/>
+                    </a:stretch>
+                  </pic:blipFill>
+                  <pic:spPr bwMode="auto">
+                    <a:xfrm>
+                      <a:off x="0" y="0"/>
+                      <a:ext cx="2068195" cy="1565910"/>
+                    </a:xfrm>
+                    <a:prstGeom prst="rect">
+                      <a:avLst/>
+                    </a:prstGeom>
+                  </pic:spPr>
+                </pic:pic>
+              </a:graphicData>
+            </a:graphic>
+          </wp:anchor>
+        </w:drawing>
+        <w:drawing>
+          <wp:anchor behindDoc="0" distT="0" distB="0" distL="0" distR="0" simplePos="0" locked="0" layoutInCell="0" allowOverlap="1" relativeHeight="9">
+            <wp:simplePos x="0" y="0"/>
+            <wp:positionH relativeFrom="column">
+              <wp:posOffset>2079625</wp:posOffset>
+            </wp:positionH>
+            <wp:positionV relativeFrom="paragraph">
+              <wp:posOffset>-59055</wp:posOffset>
+            </wp:positionV>
+            <wp:extent cx="3688080" cy="1624965"/>
+            <wp:effectExtent l="0" t="0" r="0" b="0"/>
+            <wp:wrapSquare wrapText="largest"/>
+            <wp:docPr id="8" name="Image8" descr=""/>
+            <wp:cNvGraphicFramePr>
+              <a:graphicFrameLocks xmlns:a="http://schemas.openxmlformats.org/drawingml/2006/main" noChangeAspect="1"/>
+            </wp:cNvGraphicFramePr>
+            <a:graphic xmlns:a="http://schemas.openxmlformats.org/drawingml/2006/main">
+              <a:graphicData uri="http://schemas.openxmlformats.org/drawingml/2006/picture">
+                <pic:pic xmlns:pic="http://schemas.openxmlformats.org/drawingml/2006/picture">
+                  <pic:nvPicPr>
+                    <pic:cNvPr id="8" name="Image8" descr=""/>
+                    <pic:cNvPicPr>
+                      <a:picLocks noChangeAspect="1" noChangeArrowheads="1"/>
+                    </pic:cNvPicPr>
+                  </pic:nvPicPr>
+                  <pic:blipFill>
+                    <a:blip r:embed="rId9"/>
+                    <a:stretch>
+                      <a:fillRect/>
+                    </a:stretch>
+                  </pic:blipFill>
+                  <pic:spPr bwMode="auto">
+                    <a:xfrm>
+                      <a:off x="0" y="0"/>
+                      <a:ext cx="3688080" cy="1624965"/>
+                    </a:xfrm>
+                    <a:prstGeom prst="rect">
+                      <a:avLst/>
+                    </a:prstGeom>
+                  </pic:spPr>
+                </pic:pic>
+              </a:graphicData>
+            </a:graphic>
+          </wp:anchor>
+        </w:drawing>
+      </w:r>
       <w:r>
         <w:rPr>
           <w:rStyle w:val="StrongEmphasis"/>
@@ -2487,20 +2837,125 @@
     </w:p>
     <w:p>
       <w:pPr>
-        <w:pStyle w:val="TextBody"/>
-        <w:numPr>
-          <w:ilvl w:val="0"/>
-          <w:numId w:val="1"/>
-        </w:numPr>
-        <w:tabs>
-          <w:tab w:val="clear" w:pos="720"/>
-          <w:tab w:val="left" w:pos="0" w:leader="none"/>
-        </w:tabs>
-        <w:ind w:left="707" w:hanging="283"/>
-        <w:rPr>
-          <w:color w:val="B7B7B7"/>
-        </w:rPr>
-      </w:pPr>
+        <w:pStyle w:val="BodyText"/>
+        <w:rPr>
+          <w:color w:val="B7B7B7"/>
+        </w:rPr>
+      </w:pPr>
+      <w:r>
+        <w:rPr/>
+      </w:r>
+    </w:p>
+    <w:p>
+      <w:pPr>
+        <w:pStyle w:val="BodyText"/>
+        <w:rPr>
+          <w:color w:val="B7B7B7"/>
+        </w:rPr>
+      </w:pPr>
+      <w:r>
+        <w:rPr/>
+        <w:drawing>
+          <wp:anchor behindDoc="0" distT="0" distB="0" distL="0" distR="0" simplePos="0" locked="0" layoutInCell="0" allowOverlap="1" relativeHeight="10">
+            <wp:simplePos x="0" y="0"/>
+            <wp:positionH relativeFrom="column">
+              <wp:posOffset>-10795</wp:posOffset>
+            </wp:positionH>
+            <wp:positionV relativeFrom="paragraph">
+              <wp:posOffset>180975</wp:posOffset>
+            </wp:positionV>
+            <wp:extent cx="2210435" cy="1673225"/>
+            <wp:effectExtent l="0" t="0" r="0" b="0"/>
+            <wp:wrapTopAndBottom/>
+            <wp:docPr id="9" name="Image9" descr=""/>
+            <wp:cNvGraphicFramePr>
+              <a:graphicFrameLocks xmlns:a="http://schemas.openxmlformats.org/drawingml/2006/main" noChangeAspect="1"/>
+            </wp:cNvGraphicFramePr>
+            <a:graphic xmlns:a="http://schemas.openxmlformats.org/drawingml/2006/main">
+              <a:graphicData uri="http://schemas.openxmlformats.org/drawingml/2006/picture">
+                <pic:pic xmlns:pic="http://schemas.openxmlformats.org/drawingml/2006/picture">
+                  <pic:nvPicPr>
+                    <pic:cNvPr id="9" name="Image9" descr=""/>
+                    <pic:cNvPicPr>
+                      <a:picLocks noChangeAspect="1" noChangeArrowheads="1"/>
+                    </pic:cNvPicPr>
+                  </pic:nvPicPr>
+                  <pic:blipFill>
+                    <a:blip r:embed="rId10"/>
+                    <a:stretch>
+                      <a:fillRect/>
+                    </a:stretch>
+                  </pic:blipFill>
+                  <pic:spPr bwMode="auto">
+                    <a:xfrm>
+                      <a:off x="0" y="0"/>
+                      <a:ext cx="2210435" cy="1673225"/>
+                    </a:xfrm>
+                    <a:prstGeom prst="rect">
+                      <a:avLst/>
+                    </a:prstGeom>
+                  </pic:spPr>
+                </pic:pic>
+              </a:graphicData>
+            </a:graphic>
+          </wp:anchor>
+        </w:drawing>
+      </w:r>
+    </w:p>
+    <w:p>
+      <w:pPr>
+        <w:pStyle w:val="BodyText"/>
+        <w:rPr>
+          <w:color w:val="B7B7B7"/>
+        </w:rPr>
+      </w:pPr>
+      <w:r>
+        <w:drawing>
+          <wp:anchor behindDoc="0" distT="0" distB="0" distL="0" distR="0" simplePos="0" locked="0" layoutInCell="0" allowOverlap="1" relativeHeight="11">
+            <wp:simplePos x="0" y="0"/>
+            <wp:positionH relativeFrom="column">
+              <wp:posOffset>2199005</wp:posOffset>
+            </wp:positionH>
+            <wp:positionV relativeFrom="paragraph">
+              <wp:posOffset>-27940</wp:posOffset>
+            </wp:positionV>
+            <wp:extent cx="3651885" cy="1609090"/>
+            <wp:effectExtent l="0" t="0" r="0" b="0"/>
+            <wp:wrapSquare wrapText="largest"/>
+            <wp:docPr id="10" name="Image10" descr=""/>
+            <wp:cNvGraphicFramePr>
+              <a:graphicFrameLocks xmlns:a="http://schemas.openxmlformats.org/drawingml/2006/main" noChangeAspect="1"/>
+            </wp:cNvGraphicFramePr>
+            <a:graphic xmlns:a="http://schemas.openxmlformats.org/drawingml/2006/main">
+              <a:graphicData uri="http://schemas.openxmlformats.org/drawingml/2006/picture">
+                <pic:pic xmlns:pic="http://schemas.openxmlformats.org/drawingml/2006/picture">
+                  <pic:nvPicPr>
+                    <pic:cNvPr id="10" name="Image10" descr=""/>
+                    <pic:cNvPicPr>
+                      <a:picLocks noChangeAspect="1" noChangeArrowheads="1"/>
+                    </pic:cNvPicPr>
+                  </pic:nvPicPr>
+                  <pic:blipFill>
+                    <a:blip r:embed="rId11"/>
+                    <a:stretch>
+                      <a:fillRect/>
+                    </a:stretch>
+                  </pic:blipFill>
+                  <pic:spPr bwMode="auto">
+                    <a:xfrm>
+                      <a:off x="0" y="0"/>
+                      <a:ext cx="3651885" cy="1609090"/>
+                    </a:xfrm>
+                    <a:prstGeom prst="rect">
+                      <a:avLst/>
+                    </a:prstGeom>
+                  </pic:spPr>
+                </pic:pic>
+              </a:graphicData>
+            </a:graphic>
+          </wp:anchor>
+        </w:drawing>
+      </w:r>
       <w:r>
         <w:rPr>
           <w:rStyle w:val="StrongEmphasis"/>
@@ -2529,37 +2984,23 @@
       </w:r>
       <w:r>
         <w:rPr/>
-        <w:t xml:space="preserve"> performance among participants aged 40 and above (high age ).</w:t>
-      </w:r>
-    </w:p>
-    <w:p>
-      <w:pPr>
-        <w:pStyle w:val="TextBody"/>
-        <w:rPr>
-          <w:color w:val="B7B7B7"/>
-        </w:rPr>
-      </w:pPr>
-      <w:r>
-        <w:rPr>
-          <w:color w:val="B7B7B7"/>
-        </w:rPr>
-      </w:r>
-    </w:p>
-    <w:p>
-      <w:pPr>
-        <w:pStyle w:val="TextBody"/>
-        <w:rPr>
-          <w:color w:val="B7B7B7"/>
-        </w:rPr>
-      </w:pPr>
-      <w:r>
-        <w:rPr/>
-        <w:t>// TODO It can be very interesting to add also histograms to show the distribution of the data</w:t>
-      </w:r>
-    </w:p>
-    <w:p>
-      <w:pPr>
-        <w:pStyle w:val="LOnormal"/>
+        <w:t xml:space="preserve"> performance among participants aged 40 and above (high age).</w:t>
+      </w:r>
+    </w:p>
+    <w:p>
+      <w:pPr>
+        <w:pStyle w:val="BodyText"/>
+        <w:rPr>
+          <w:color w:val="B7B7B7"/>
+        </w:rPr>
+      </w:pPr>
+      <w:r>
+        <w:rPr/>
+      </w:r>
+    </w:p>
+    <w:p>
+      <w:pPr>
+        <w:pStyle w:val="LO-normal"/>
         <w:rPr>
           <w:color w:val="B7B7B7"/>
         </w:rPr>
@@ -2573,20 +3014,20 @@
     </w:p>
     <w:p>
       <w:pPr>
-        <w:pStyle w:val="LOnormal"/>
-        <w:rPr>
-          <w:color w:val="B7B7B7"/>
-        </w:rPr>
-      </w:pPr>
-      <w:r>
-        <w:rPr>
-          <w:color w:val="B7B7B7"/>
-        </w:rPr>
-      </w:r>
-    </w:p>
-    <w:p>
-      <w:pPr>
-        <w:pStyle w:val="LOnormal"/>
+        <w:pStyle w:val="LO-normal"/>
+        <w:rPr>
+          <w:color w:val="B7B7B7"/>
+        </w:rPr>
+      </w:pPr>
+      <w:r>
+        <w:rPr>
+          <w:color w:val="B7B7B7"/>
+        </w:rPr>
+      </w:r>
+    </w:p>
+    <w:p>
+      <w:pPr>
+        <w:pStyle w:val="LO-normal"/>
         <w:rPr>
           <w:color w:val="B7B7B7"/>
         </w:rPr>
@@ -2677,18 +3118,17 @@
     </w:p>
     <w:p>
       <w:pPr>
-        <w:pStyle w:val="LOnormal"/>
-        <w:rPr/>
-      </w:pPr>
-      <w:r>
-        <w:rPr/>
-      </w:r>
-    </w:p>
-    <w:p>
-      <w:pPr>
-        <w:pStyle w:val="LOnormal"/>
-        <w:rPr>
-          <w:b w:val="false"/>
+        <w:pStyle w:val="LO-normal"/>
+        <w:rPr/>
+      </w:pPr>
+      <w:r>
+        <w:rPr/>
+      </w:r>
+    </w:p>
+    <w:p>
+      <w:pPr>
+        <w:pStyle w:val="LO-normal"/>
+        <w:rPr>
           <w:b w:val="false"/>
           <w:bCs w:val="false"/>
         </w:rPr>
@@ -2703,9 +3143,8 @@
     </w:p>
     <w:p>
       <w:pPr>
-        <w:pStyle w:val="LOnormal"/>
-        <w:rPr>
-          <w:b w:val="false"/>
+        <w:pStyle w:val="LO-normal"/>
+        <w:rPr>
           <w:b w:val="false"/>
           <w:bCs w:val="false"/>
         </w:rPr>
@@ -2720,9 +3159,8 @@
     </w:p>
     <w:p>
       <w:pPr>
-        <w:pStyle w:val="LOnormal"/>
-        <w:rPr>
-          <w:b w:val="false"/>
+        <w:pStyle w:val="LO-normal"/>
+        <w:rPr>
           <w:b w:val="false"/>
           <w:bCs w:val="false"/>
         </w:rPr>
@@ -2737,9 +3175,8 @@
     </w:p>
     <w:p>
       <w:pPr>
-        <w:pStyle w:val="LOnormal"/>
-        <w:rPr>
-          <w:b w:val="false"/>
+        <w:pStyle w:val="LO-normal"/>
+        <w:rPr>
           <w:b w:val="false"/>
           <w:bCs w:val="false"/>
         </w:rPr>
@@ -2754,34 +3191,58 @@
     </w:p>
     <w:p>
       <w:pPr>
-        <w:pStyle w:val="LOnormal"/>
-        <w:rPr>
-          <w:b w:val="false"/>
-          <w:b w:val="false"/>
-          <w:bCs w:val="false"/>
-        </w:rPr>
-      </w:pPr>
-      <w:r>
-        <w:rPr>
-          <w:b w:val="false"/>
-          <w:bCs w:val="false"/>
-        </w:rPr>
-      </w:r>
-    </w:p>
-    <w:p>
-      <w:pPr>
-        <w:pStyle w:val="TextBody"/>
+        <w:pStyle w:val="BodyText"/>
         <w:spacing w:before="0" w:after="0"/>
         <w:rPr>
           <w:color w:val="B7B7B7"/>
         </w:rPr>
       </w:pPr>
       <w:r>
-        <w:rPr>
-          <w:b w:val="false"/>
-          <w:bCs w:val="false"/>
-        </w:rPr>
-        <w:tab/>
+        <w:drawing>
+          <wp:anchor behindDoc="0" distT="0" distB="0" distL="0" distR="0" simplePos="0" locked="0" layoutInCell="0" allowOverlap="1" relativeHeight="13">
+            <wp:simplePos x="0" y="0"/>
+            <wp:positionH relativeFrom="column">
+              <wp:align>center</wp:align>
+            </wp:positionH>
+            <wp:positionV relativeFrom="paragraph">
+              <wp:posOffset>635</wp:posOffset>
+            </wp:positionV>
+            <wp:extent cx="2672080" cy="2105025"/>
+            <wp:effectExtent l="0" t="0" r="0" b="0"/>
+            <wp:wrapTopAndBottom/>
+            <wp:docPr id="11" name="Image12" descr=""/>
+            <wp:cNvGraphicFramePr>
+              <a:graphicFrameLocks xmlns:a="http://schemas.openxmlformats.org/drawingml/2006/main" noChangeAspect="1"/>
+            </wp:cNvGraphicFramePr>
+            <a:graphic xmlns:a="http://schemas.openxmlformats.org/drawingml/2006/main">
+              <a:graphicData uri="http://schemas.openxmlformats.org/drawingml/2006/picture">
+                <pic:pic xmlns:pic="http://schemas.openxmlformats.org/drawingml/2006/picture">
+                  <pic:nvPicPr>
+                    <pic:cNvPr id="11" name="Image12" descr=""/>
+                    <pic:cNvPicPr>
+                      <a:picLocks noChangeAspect="1" noChangeArrowheads="1"/>
+                    </pic:cNvPicPr>
+                  </pic:nvPicPr>
+                  <pic:blipFill>
+                    <a:blip r:embed="rId12"/>
+                    <a:stretch>
+                      <a:fillRect/>
+                    </a:stretch>
+                  </pic:blipFill>
+                  <pic:spPr bwMode="auto">
+                    <a:xfrm>
+                      <a:off x="0" y="0"/>
+                      <a:ext cx="2672080" cy="2105025"/>
+                    </a:xfrm>
+                    <a:prstGeom prst="rect">
+                      <a:avLst/>
+                    </a:prstGeom>
+                  </pic:spPr>
+                </pic:pic>
+              </a:graphicData>
+            </a:graphic>
+          </wp:anchor>
+        </w:drawing>
       </w:r>
       <w:r>
         <w:rPr>
@@ -2831,21 +3292,95 @@
     </w:p>
     <w:p>
       <w:pPr>
-        <w:pStyle w:val="TextBody"/>
-        <w:numPr>
-          <w:ilvl w:val="0"/>
-          <w:numId w:val="2"/>
-        </w:numPr>
-        <w:tabs>
-          <w:tab w:val="clear" w:pos="720"/>
-          <w:tab w:val="left" w:pos="0" w:leader="none"/>
-        </w:tabs>
+        <w:pStyle w:val="BodyText"/>
         <w:spacing w:before="0" w:after="0"/>
-        <w:ind w:left="720" w:hanging="283"/>
-        <w:rPr>
-          <w:color w:val="B7B7B7"/>
-        </w:rPr>
-      </w:pPr>
+        <w:rPr>
+          <w:color w:val="B7B7B7"/>
+        </w:rPr>
+      </w:pPr>
+      <w:r>
+        <w:rPr/>
+      </w:r>
+    </w:p>
+    <w:p>
+      <w:pPr>
+        <w:pStyle w:val="BodyText"/>
+        <w:spacing w:before="0" w:after="0"/>
+        <w:rPr>
+          <w:color w:val="B7B7B7"/>
+        </w:rPr>
+      </w:pPr>
+      <w:r>
+        <w:rPr/>
+      </w:r>
+    </w:p>
+    <w:p>
+      <w:pPr>
+        <w:pStyle w:val="BodyText"/>
+        <w:spacing w:before="0" w:after="0"/>
+        <w:rPr>
+          <w:color w:val="B7B7B7"/>
+        </w:rPr>
+      </w:pPr>
+      <w:r>
+        <w:rPr/>
+      </w:r>
+    </w:p>
+    <w:p>
+      <w:pPr>
+        <w:pStyle w:val="BodyText"/>
+        <w:spacing w:before="0" w:after="0"/>
+        <w:rPr>
+          <w:color w:val="B7B7B7"/>
+        </w:rPr>
+      </w:pPr>
+      <w:r>
+        <w:drawing>
+          <wp:anchor behindDoc="0" distT="0" distB="0" distL="0" distR="0" simplePos="0" locked="0" layoutInCell="0" allowOverlap="1" relativeHeight="14">
+            <wp:simplePos x="0" y="0"/>
+            <wp:positionH relativeFrom="column">
+              <wp:posOffset>1532255</wp:posOffset>
+            </wp:positionH>
+            <wp:positionV relativeFrom="paragraph">
+              <wp:posOffset>85725</wp:posOffset>
+            </wp:positionV>
+            <wp:extent cx="2667635" cy="2100580"/>
+            <wp:effectExtent l="0" t="0" r="0" b="0"/>
+            <wp:wrapTopAndBottom/>
+            <wp:docPr id="12" name="Image13" descr=""/>
+            <wp:cNvGraphicFramePr>
+              <a:graphicFrameLocks xmlns:a="http://schemas.openxmlformats.org/drawingml/2006/main" noChangeAspect="1"/>
+            </wp:cNvGraphicFramePr>
+            <a:graphic xmlns:a="http://schemas.openxmlformats.org/drawingml/2006/main">
+              <a:graphicData uri="http://schemas.openxmlformats.org/drawingml/2006/picture">
+                <pic:pic xmlns:pic="http://schemas.openxmlformats.org/drawingml/2006/picture">
+                  <pic:nvPicPr>
+                    <pic:cNvPr id="12" name="Image13" descr=""/>
+                    <pic:cNvPicPr>
+                      <a:picLocks noChangeAspect="1" noChangeArrowheads="1"/>
+                    </pic:cNvPicPr>
+                  </pic:nvPicPr>
+                  <pic:blipFill>
+                    <a:blip r:embed="rId13"/>
+                    <a:stretch>
+                      <a:fillRect/>
+                    </a:stretch>
+                  </pic:blipFill>
+                  <pic:spPr bwMode="auto">
+                    <a:xfrm>
+                      <a:off x="0" y="0"/>
+                      <a:ext cx="2667635" cy="2100580"/>
+                    </a:xfrm>
+                    <a:prstGeom prst="rect">
+                      <a:avLst/>
+                    </a:prstGeom>
+                  </pic:spPr>
+                </pic:pic>
+              </a:graphicData>
+            </a:graphic>
+          </wp:anchor>
+        </w:drawing>
+      </w:r>
       <w:r>
         <w:rPr>
           <w:rStyle w:val="StrongEmphasis"/>
@@ -2890,17 +3425,101 @@
     </w:p>
     <w:p>
       <w:pPr>
-        <w:pStyle w:val="TextBody"/>
-        <w:numPr>
-          <w:ilvl w:val="0"/>
-          <w:numId w:val="3"/>
-        </w:numPr>
-        <w:tabs>
-          <w:tab w:val="clear" w:pos="720"/>
-          <w:tab w:val="left" w:pos="0" w:leader="none"/>
-        </w:tabs>
+        <w:pStyle w:val="BodyText"/>
         <w:spacing w:before="0" w:after="0"/>
-        <w:ind w:left="720" w:hanging="283"/>
+        <w:rPr>
+          <w:color w:val="B7B7B7"/>
+        </w:rPr>
+      </w:pPr>
+      <w:r>
+        <w:rPr/>
+      </w:r>
+    </w:p>
+    <w:p>
+      <w:pPr>
+        <w:pStyle w:val="BodyText"/>
+        <w:spacing w:before="0" w:after="0"/>
+        <w:rPr>
+          <w:color w:val="B7B7B7"/>
+        </w:rPr>
+      </w:pPr>
+      <w:r>
+        <w:rPr/>
+      </w:r>
+    </w:p>
+    <w:p>
+      <w:pPr>
+        <w:pStyle w:val="BodyText"/>
+        <w:spacing w:before="0" w:after="0"/>
+        <w:rPr>
+          <w:color w:val="B7B7B7"/>
+        </w:rPr>
+      </w:pPr>
+      <w:r>
+        <w:rPr/>
+      </w:r>
+    </w:p>
+    <w:p>
+      <w:pPr>
+        <w:pStyle w:val="BodyText"/>
+        <w:spacing w:before="0" w:after="0"/>
+        <w:rPr>
+          <w:color w:val="B7B7B7"/>
+        </w:rPr>
+      </w:pPr>
+      <w:r>
+        <w:rPr/>
+        <w:drawing>
+          <wp:anchor behindDoc="0" distT="0" distB="0" distL="0" distR="0" simplePos="0" locked="0" layoutInCell="0" allowOverlap="1" relativeHeight="15">
+            <wp:simplePos x="0" y="0"/>
+            <wp:positionH relativeFrom="column">
+              <wp:posOffset>1515745</wp:posOffset>
+            </wp:positionH>
+            <wp:positionV relativeFrom="paragraph">
+              <wp:posOffset>171450</wp:posOffset>
+            </wp:positionV>
+            <wp:extent cx="2700655" cy="2127250"/>
+            <wp:effectExtent l="0" t="0" r="0" b="0"/>
+            <wp:wrapTopAndBottom/>
+            <wp:docPr id="13" name="Image14" descr=""/>
+            <wp:cNvGraphicFramePr>
+              <a:graphicFrameLocks xmlns:a="http://schemas.openxmlformats.org/drawingml/2006/main" noChangeAspect="1"/>
+            </wp:cNvGraphicFramePr>
+            <a:graphic xmlns:a="http://schemas.openxmlformats.org/drawingml/2006/main">
+              <a:graphicData uri="http://schemas.openxmlformats.org/drawingml/2006/picture">
+                <pic:pic xmlns:pic="http://schemas.openxmlformats.org/drawingml/2006/picture">
+                  <pic:nvPicPr>
+                    <pic:cNvPr id="13" name="Image14" descr=""/>
+                    <pic:cNvPicPr>
+                      <a:picLocks noChangeAspect="1" noChangeArrowheads="1"/>
+                    </pic:cNvPicPr>
+                  </pic:nvPicPr>
+                  <pic:blipFill>
+                    <a:blip r:embed="rId14"/>
+                    <a:stretch>
+                      <a:fillRect/>
+                    </a:stretch>
+                  </pic:blipFill>
+                  <pic:spPr bwMode="auto">
+                    <a:xfrm>
+                      <a:off x="0" y="0"/>
+                      <a:ext cx="2700655" cy="2127250"/>
+                    </a:xfrm>
+                    <a:prstGeom prst="rect">
+                      <a:avLst/>
+                    </a:prstGeom>
+                  </pic:spPr>
+                </pic:pic>
+              </a:graphicData>
+            </a:graphic>
+          </wp:anchor>
+        </w:drawing>
+      </w:r>
+    </w:p>
+    <w:p>
+      <w:pPr>
+        <w:pStyle w:val="BodyText"/>
+        <w:spacing w:before="0" w:after="0"/>
         <w:rPr>
           <w:color w:val="B7B7B7"/>
         </w:rPr>
@@ -2949,21 +3568,83 @@
     </w:p>
     <w:p>
       <w:pPr>
-        <w:pStyle w:val="TextBody"/>
-        <w:numPr>
-          <w:ilvl w:val="0"/>
-          <w:numId w:val="4"/>
-        </w:numPr>
-        <w:tabs>
-          <w:tab w:val="clear" w:pos="720"/>
-          <w:tab w:val="left" w:pos="0" w:leader="none"/>
-        </w:tabs>
+        <w:pStyle w:val="BodyText"/>
         <w:spacing w:before="0" w:after="0"/>
-        <w:ind w:left="720" w:hanging="283"/>
-        <w:rPr>
-          <w:color w:val="B7B7B7"/>
-        </w:rPr>
-      </w:pPr>
+        <w:rPr>
+          <w:color w:val="B7B7B7"/>
+        </w:rPr>
+      </w:pPr>
+      <w:r>
+        <w:rPr/>
+      </w:r>
+    </w:p>
+    <w:p>
+      <w:pPr>
+        <w:pStyle w:val="BodyText"/>
+        <w:spacing w:before="0" w:after="0"/>
+        <w:rPr>
+          <w:color w:val="B7B7B7"/>
+        </w:rPr>
+      </w:pPr>
+      <w:r>
+        <w:rPr/>
+      </w:r>
+    </w:p>
+    <w:p>
+      <w:pPr>
+        <w:pStyle w:val="BodyText"/>
+        <w:spacing w:before="0" w:after="0"/>
+        <w:rPr>
+          <w:color w:val="B7B7B7"/>
+        </w:rPr>
+      </w:pPr>
+      <w:r>
+        <w:drawing>
+          <wp:anchor behindDoc="0" distT="0" distB="0" distL="0" distR="0" simplePos="0" locked="0" layoutInCell="0" allowOverlap="1" relativeHeight="16">
+            <wp:simplePos x="0" y="0"/>
+            <wp:positionH relativeFrom="column">
+              <wp:posOffset>1451610</wp:posOffset>
+            </wp:positionH>
+            <wp:positionV relativeFrom="paragraph">
+              <wp:posOffset>635</wp:posOffset>
+            </wp:positionV>
+            <wp:extent cx="2828290" cy="2227580"/>
+            <wp:effectExtent l="0" t="0" r="0" b="0"/>
+            <wp:wrapTopAndBottom/>
+            <wp:docPr id="14" name="Image15" descr=""/>
+            <wp:cNvGraphicFramePr>
+              <a:graphicFrameLocks xmlns:a="http://schemas.openxmlformats.org/drawingml/2006/main" noChangeAspect="1"/>
+            </wp:cNvGraphicFramePr>
+            <a:graphic xmlns:a="http://schemas.openxmlformats.org/drawingml/2006/main">
+              <a:graphicData uri="http://schemas.openxmlformats.org/drawingml/2006/picture">
+                <pic:pic xmlns:pic="http://schemas.openxmlformats.org/drawingml/2006/picture">
+                  <pic:nvPicPr>
+                    <pic:cNvPr id="14" name="Image15" descr=""/>
+                    <pic:cNvPicPr>
+                      <a:picLocks noChangeAspect="1" noChangeArrowheads="1"/>
+                    </pic:cNvPicPr>
+                  </pic:nvPicPr>
+                  <pic:blipFill>
+                    <a:blip r:embed="rId15"/>
+                    <a:stretch>
+                      <a:fillRect/>
+                    </a:stretch>
+                  </pic:blipFill>
+                  <pic:spPr bwMode="auto">
+                    <a:xfrm>
+                      <a:off x="0" y="0"/>
+                      <a:ext cx="2828290" cy="2227580"/>
+                    </a:xfrm>
+                    <a:prstGeom prst="rect">
+                      <a:avLst/>
+                    </a:prstGeom>
+                  </pic:spPr>
+                </pic:pic>
+              </a:graphicData>
+            </a:graphic>
+          </wp:anchor>
+        </w:drawing>
+      </w:r>
       <w:r>
         <w:rPr>
           <w:rStyle w:val="StrongEmphasis"/>
@@ -3008,20 +3689,71 @@
     </w:p>
     <w:p>
       <w:pPr>
-        <w:pStyle w:val="TextBody"/>
-        <w:numPr>
-          <w:ilvl w:val="0"/>
-          <w:numId w:val="5"/>
-        </w:numPr>
-        <w:tabs>
-          <w:tab w:val="clear" w:pos="720"/>
-          <w:tab w:val="left" w:pos="0" w:leader="none"/>
-        </w:tabs>
-        <w:ind w:left="720" w:hanging="283"/>
-        <w:rPr>
-          <w:color w:val="B7B7B7"/>
-        </w:rPr>
-      </w:pPr>
+        <w:pStyle w:val="BodyText"/>
+        <w:spacing w:before="0" w:after="0"/>
+        <w:rPr>
+          <w:color w:val="B7B7B7"/>
+        </w:rPr>
+      </w:pPr>
+      <w:r>
+        <w:rPr/>
+      </w:r>
+    </w:p>
+    <w:p>
+      <w:pPr>
+        <w:pStyle w:val="BodyText"/>
+        <w:spacing w:before="0" w:after="0"/>
+        <w:rPr>
+          <w:color w:val="B7B7B7"/>
+        </w:rPr>
+      </w:pPr>
+      <w:r>
+        <w:drawing>
+          <wp:anchor behindDoc="0" distT="0" distB="0" distL="0" distR="0" simplePos="0" locked="0" layoutInCell="0" allowOverlap="1" relativeHeight="17">
+            <wp:simplePos x="0" y="0"/>
+            <wp:positionH relativeFrom="column">
+              <wp:posOffset>1456055</wp:posOffset>
+            </wp:positionH>
+            <wp:positionV relativeFrom="paragraph">
+              <wp:posOffset>142875</wp:posOffset>
+            </wp:positionV>
+            <wp:extent cx="2819400" cy="2220595"/>
+            <wp:effectExtent l="0" t="0" r="0" b="0"/>
+            <wp:wrapTopAndBottom/>
+            <wp:docPr id="15" name="Image16" descr=""/>
+            <wp:cNvGraphicFramePr>
+              <a:graphicFrameLocks xmlns:a="http://schemas.openxmlformats.org/drawingml/2006/main" noChangeAspect="1"/>
+            </wp:cNvGraphicFramePr>
+            <a:graphic xmlns:a="http://schemas.openxmlformats.org/drawingml/2006/main">
+              <a:graphicData uri="http://schemas.openxmlformats.org/drawingml/2006/picture">
+                <pic:pic xmlns:pic="http://schemas.openxmlformats.org/drawingml/2006/picture">
+                  <pic:nvPicPr>
+                    <pic:cNvPr id="15" name="Image16" descr=""/>
+                    <pic:cNvPicPr>
+                      <a:picLocks noChangeAspect="1" noChangeArrowheads="1"/>
+                    </pic:cNvPicPr>
+                  </pic:nvPicPr>
+                  <pic:blipFill>
+                    <a:blip r:embed="rId16"/>
+                    <a:stretch>
+                      <a:fillRect/>
+                    </a:stretch>
+                  </pic:blipFill>
+                  <pic:spPr bwMode="auto">
+                    <a:xfrm>
+                      <a:off x="0" y="0"/>
+                      <a:ext cx="2819400" cy="2220595"/>
+                    </a:xfrm>
+                    <a:prstGeom prst="rect">
+                      <a:avLst/>
+                    </a:prstGeom>
+                  </pic:spPr>
+                </pic:pic>
+              </a:graphicData>
+            </a:graphic>
+          </wp:anchor>
+        </w:drawing>
+      </w:r>
       <w:r>
         <w:rPr>
           <w:rStyle w:val="StrongEmphasis"/>
@@ -3066,9 +3798,8 @@
     </w:p>
     <w:p>
       <w:pPr>
-        <w:pStyle w:val="LOnormal"/>
-        <w:rPr>
-          <w:b w:val="false"/>
+        <w:pStyle w:val="LO-normal"/>
+        <w:rPr>
           <w:b w:val="false"/>
           <w:bCs w:val="false"/>
         </w:rPr>
@@ -3082,7 +3813,7 @@
     </w:p>
     <w:p>
       <w:pPr>
-        <w:pStyle w:val="LOnormal"/>
+        <w:pStyle w:val="LO-normal"/>
         <w:rPr>
           <w:color w:val="B7B7B7"/>
         </w:rPr>
@@ -3161,20 +3892,20 @@
     </w:p>
     <w:p>
       <w:pPr>
-        <w:pStyle w:val="LOnormal"/>
-        <w:rPr>
-          <w:color w:val="B7B7B7"/>
-        </w:rPr>
-      </w:pPr>
-      <w:r>
-        <w:rPr>
-          <w:color w:val="B7B7B7"/>
-        </w:rPr>
-      </w:r>
-    </w:p>
-    <w:p>
-      <w:pPr>
-        <w:pStyle w:val="LOnormal"/>
+        <w:pStyle w:val="LO-normal"/>
+        <w:rPr>
+          <w:color w:val="B7B7B7"/>
+        </w:rPr>
+      </w:pPr>
+      <w:r>
+        <w:rPr>
+          <w:color w:val="B7B7B7"/>
+        </w:rPr>
+      </w:r>
+    </w:p>
+    <w:p>
+      <w:pPr>
+        <w:pStyle w:val="LO-normal"/>
         <w:rPr>
           <w:color w:val="B7B7B7"/>
         </w:rPr>
@@ -3214,20 +3945,20 @@
     </w:p>
     <w:p>
       <w:pPr>
-        <w:pStyle w:val="LOnormal"/>
-        <w:rPr>
-          <w:color w:val="B7B7B7"/>
-        </w:rPr>
-      </w:pPr>
-      <w:r>
-        <w:rPr>
-          <w:color w:val="B7B7B7"/>
-        </w:rPr>
-      </w:r>
-    </w:p>
-    <w:p>
-      <w:pPr>
-        <w:pStyle w:val="LOnormal"/>
+        <w:pStyle w:val="LO-normal"/>
+        <w:rPr>
+          <w:color w:val="B7B7B7"/>
+        </w:rPr>
+      </w:pPr>
+      <w:r>
+        <w:rPr>
+          <w:color w:val="B7B7B7"/>
+        </w:rPr>
+      </w:r>
+    </w:p>
+    <w:p>
+      <w:pPr>
+        <w:pStyle w:val="LO-normal"/>
         <w:rPr>
           <w:color w:val="B7B7B7"/>
         </w:rPr>
@@ -3255,7 +3986,7 @@
     </w:p>
     <w:p>
       <w:pPr>
-        <w:pStyle w:val="LOnormal"/>
+        <w:pStyle w:val="LO-normal"/>
         <w:rPr>
           <w:color w:val="B7B7B7"/>
         </w:rPr>
@@ -3270,20 +4001,20 @@
     </w:p>
     <w:p>
       <w:pPr>
-        <w:pStyle w:val="LOnormal"/>
-        <w:rPr>
-          <w:color w:val="B7B7B7"/>
-        </w:rPr>
-      </w:pPr>
-      <w:r>
-        <w:rPr>
-          <w:color w:val="B7B7B7"/>
-        </w:rPr>
-      </w:r>
-    </w:p>
-    <w:p>
-      <w:pPr>
-        <w:pStyle w:val="TextBody"/>
+        <w:pStyle w:val="LO-normal"/>
+        <w:rPr>
+          <w:color w:val="B7B7B7"/>
+        </w:rPr>
+      </w:pPr>
+      <w:r>
+        <w:rPr>
+          <w:color w:val="B7B7B7"/>
+        </w:rPr>
+      </w:r>
+    </w:p>
+    <w:p>
+      <w:pPr>
+        <w:pStyle w:val="BodyText"/>
         <w:rPr>
           <w:color w:val="B7B7B7"/>
         </w:rPr>
@@ -3298,7 +4029,7 @@
     </w:p>
     <w:p>
       <w:pPr>
-        <w:pStyle w:val="TextBody"/>
+        <w:pStyle w:val="BodyText"/>
         <w:rPr>
           <w:color w:val="B7B7B7"/>
         </w:rPr>
@@ -3310,9 +4041,8 @@
     </w:p>
     <w:p>
       <w:pPr>
-        <w:pStyle w:val="LOnormal"/>
-        <w:rPr>
-          <w:b w:val="false"/>
+        <w:pStyle w:val="LO-normal"/>
+        <w:rPr>
           <w:b w:val="false"/>
           <w:bCs w:val="false"/>
         </w:rPr>
@@ -3327,34 +4057,70 @@
     </w:p>
     <w:p>
       <w:pPr>
-        <w:pStyle w:val="LOnormal"/>
-        <w:rPr>
-          <w:b w:val="false"/>
+        <w:pStyle w:val="LO-normal"/>
+        <w:rPr>
           <w:b w:val="false"/>
           <w:bCs w:val="false"/>
         </w:rPr>
       </w:pPr>
       <w:r>
-        <w:rPr>
-          <w:b w:val="false"/>
-          <w:bCs w:val="false"/>
-        </w:rPr>
-      </w:r>
-    </w:p>
-    <w:p>
-      <w:pPr>
-        <w:pStyle w:val="TextBody"/>
+        <w:rPr/>
+      </w:r>
+    </w:p>
+    <w:p>
+      <w:pPr>
+        <w:pStyle w:val="BodyText"/>
         <w:spacing w:before="0" w:after="0"/>
         <w:rPr>
           <w:color w:val="B7B7B7"/>
         </w:rPr>
       </w:pPr>
       <w:r>
-        <w:rPr>
-          <w:b w:val="false"/>
-          <w:bCs w:val="false"/>
-        </w:rPr>
-        <w:tab/>
+        <w:drawing>
+          <wp:anchor behindDoc="0" distT="0" distB="0" distL="0" distR="0" simplePos="0" locked="0" layoutInCell="0" allowOverlap="1" relativeHeight="12">
+            <wp:simplePos x="0" y="0"/>
+            <wp:positionH relativeFrom="column">
+              <wp:align>center</wp:align>
+            </wp:positionH>
+            <wp:positionV relativeFrom="paragraph">
+              <wp:posOffset>635</wp:posOffset>
+            </wp:positionV>
+            <wp:extent cx="5109210" cy="1744345"/>
+            <wp:effectExtent l="0" t="0" r="0" b="0"/>
+            <wp:wrapTopAndBottom/>
+            <wp:docPr id="16" name="Image11" descr=""/>
+            <wp:cNvGraphicFramePr>
+              <a:graphicFrameLocks xmlns:a="http://schemas.openxmlformats.org/drawingml/2006/main" noChangeAspect="1"/>
+            </wp:cNvGraphicFramePr>
+            <a:graphic xmlns:a="http://schemas.openxmlformats.org/drawingml/2006/main">
+              <a:graphicData uri="http://schemas.openxmlformats.org/drawingml/2006/picture">
+                <pic:pic xmlns:pic="http://schemas.openxmlformats.org/drawingml/2006/picture">
+                  <pic:nvPicPr>
+                    <pic:cNvPr id="16" name="Image11" descr=""/>
+                    <pic:cNvPicPr>
+                      <a:picLocks noChangeAspect="1" noChangeArrowheads="1"/>
+                    </pic:cNvPicPr>
+                  </pic:nvPicPr>
+                  <pic:blipFill>
+                    <a:blip r:embed="rId17"/>
+                    <a:stretch>
+                      <a:fillRect/>
+                    </a:stretch>
+                  </pic:blipFill>
+                  <pic:spPr bwMode="auto">
+                    <a:xfrm>
+                      <a:off x="0" y="0"/>
+                      <a:ext cx="5109210" cy="1744345"/>
+                    </a:xfrm>
+                    <a:prstGeom prst="rect">
+                      <a:avLst/>
+                    </a:prstGeom>
+                  </pic:spPr>
+                </pic:pic>
+              </a:graphicData>
+            </a:graphic>
+          </wp:anchor>
+        </w:drawing>
       </w:r>
       <w:r>
         <w:rPr>
@@ -3397,40 +4163,38 @@
           <w:b w:val="false"/>
           <w:bCs w:val="false"/>
         </w:rPr>
-        <w:t xml:space="preserve"> performance across </w:t>
-        <w:tab/>
-        <w:t>all participants.</w:t>
-      </w:r>
-    </w:p>
-    <w:p>
-      <w:pPr>
-        <w:pStyle w:val="LOnormal"/>
-        <w:rPr>
-          <w:color w:val="B7B7B7"/>
-        </w:rPr>
-      </w:pPr>
-      <w:r>
-        <w:rPr>
-          <w:color w:val="B7B7B7"/>
-        </w:rPr>
-      </w:r>
-    </w:p>
-    <w:p>
-      <w:pPr>
-        <w:pStyle w:val="LOnormal"/>
-        <w:rPr>
-          <w:color w:val="B7B7B7"/>
-        </w:rPr>
-      </w:pPr>
-      <w:r>
-        <w:rPr>
-          <w:color w:val="B7B7B7"/>
-        </w:rPr>
-      </w:r>
-    </w:p>
-    <w:p>
-      <w:pPr>
-        <w:pStyle w:val="LOnormal"/>
+        <w:t xml:space="preserve"> performance across all participants.</w:t>
+      </w:r>
+    </w:p>
+    <w:p>
+      <w:pPr>
+        <w:pStyle w:val="LO-normal"/>
+        <w:rPr>
+          <w:color w:val="B7B7B7"/>
+        </w:rPr>
+      </w:pPr>
+      <w:r>
+        <w:rPr>
+          <w:color w:val="B7B7B7"/>
+        </w:rPr>
+      </w:r>
+    </w:p>
+    <w:p>
+      <w:pPr>
+        <w:pStyle w:val="LO-normal"/>
+        <w:rPr>
+          <w:color w:val="B7B7B7"/>
+        </w:rPr>
+      </w:pPr>
+      <w:r>
+        <w:rPr>
+          <w:color w:val="B7B7B7"/>
+        </w:rPr>
+      </w:r>
+    </w:p>
+    <w:p>
+      <w:pPr>
+        <w:pStyle w:val="LO-normal"/>
         <w:rPr>
           <w:color w:val="B7B7B7"/>
         </w:rPr>
@@ -3457,20 +4221,20 @@
     </w:p>
     <w:p>
       <w:pPr>
-        <w:pStyle w:val="LOnormal"/>
-        <w:rPr>
-          <w:color w:val="B7B7B7"/>
-        </w:rPr>
-      </w:pPr>
-      <w:r>
-        <w:rPr>
-          <w:color w:val="B7B7B7"/>
-        </w:rPr>
-      </w:r>
-    </w:p>
-    <w:p>
-      <w:pPr>
-        <w:pStyle w:val="LOnormal"/>
+        <w:pStyle w:val="LO-normal"/>
+        <w:rPr>
+          <w:color w:val="B7B7B7"/>
+        </w:rPr>
+      </w:pPr>
+      <w:r>
+        <w:rPr>
+          <w:color w:val="B7B7B7"/>
+        </w:rPr>
+      </w:r>
+    </w:p>
+    <w:p>
+      <w:pPr>
+        <w:pStyle w:val="LO-normal"/>
         <w:rPr>
           <w:color w:val="B7B7B7"/>
         </w:rPr>
@@ -3508,50 +4272,26 @@
     </w:p>
     <w:p>
       <w:pPr>
-        <w:pStyle w:val="LOnormal"/>
-        <w:rPr/>
-      </w:pPr>
-      <w:r>
-        <w:rPr/>
-      </w:r>
-    </w:p>
-    <w:p>
-      <w:pPr>
-        <w:pStyle w:val="TextBody"/>
-        <w:rPr/>
-      </w:pPr>
-      <w:r>
-        <w:rPr/>
-        <w:t xml:space="preserve">The hypothesis </w:t>
-      </w:r>
-      <w:r>
-        <w:rPr/>
-        <w:t>states</w:t>
-      </w:r>
-      <w:r>
-        <w:rPr/>
-        <w:t xml:space="preserve"> that there is no statistically significant difference in reading speed between camelCase and kebab-case for composed identifiers. The results of the inferential analysis </w:t>
-      </w:r>
-      <w:r>
-        <w:rPr/>
-        <w:t xml:space="preserve">on the entire population </w:t>
-      </w:r>
-      <w:r>
-        <w:rPr/>
-        <w:t xml:space="preserve">support the null hypothesis, as the p-value exceeds 0.05, confirming that there is no significant difference in reading times between the two </w:t>
-      </w:r>
-      <w:r>
-        <w:rPr/>
-        <w:t>styles</w:t>
-      </w:r>
-      <w:r>
-        <w:rPr/>
-        <w:t>. This suggests that the choice of text format does not have a systematic impact on reading performance across the entire population.</w:t>
-      </w:r>
-    </w:p>
-    <w:p>
-      <w:pPr>
-        <w:pStyle w:val="TextBody"/>
+        <w:pStyle w:val="LO-normal"/>
+        <w:rPr/>
+      </w:pPr>
+      <w:r>
+        <w:rPr/>
+      </w:r>
+    </w:p>
+    <w:p>
+      <w:pPr>
+        <w:pStyle w:val="BodyText"/>
+        <w:rPr/>
+      </w:pPr>
+      <w:r>
+        <w:rPr/>
+        <w:t>The hypothesis states that there is no statistically significant difference in reading speed between camelCase and kebab-case for composed identifiers. The results of the inferential analysis on the entire population support the null hypothesis, as the p-value exceeds 0.05, confirming that there is no significant difference in reading times between the two styles. This suggests that the choice of text format does not have a systematic impact on reading performance across the entire population.</w:t>
+      </w:r>
+    </w:p>
+    <w:p>
+      <w:pPr>
+        <w:pStyle w:val="BodyText"/>
         <w:rPr/>
       </w:pPr>
       <w:r>
@@ -3561,92 +4301,36 @@
     </w:p>
     <w:p>
       <w:pPr>
-        <w:pStyle w:val="TextBody"/>
-        <w:rPr/>
-      </w:pPr>
-      <w:r>
-        <w:rPr/>
-        <w:t xml:space="preserve">However, the descriptive statistics provided additional context. The mean and median reading times for CamelCase were consistently higher than those for kebab-case across the </w:t>
-      </w:r>
-      <w:r>
-        <w:rPr/>
-        <w:t xml:space="preserve">entire </w:t>
-      </w:r>
-      <w:r>
-        <w:rPr/>
-        <w:t xml:space="preserve">population and </w:t>
-      </w:r>
-      <w:r>
-        <w:rPr/>
-        <w:t>all the</w:t>
-      </w:r>
-      <w:r>
-        <w:rPr/>
-        <w:t xml:space="preserve"> sample</w:t>
-      </w:r>
-      <w:r>
-        <w:rPr/>
-        <w:t>s</w:t>
-      </w:r>
-      <w:r>
-        <w:rPr/>
-        <w:t>. In addition, CamelCase displayed slightly greater variability in reading times, as indicated by its larger standard deviation and interquartile range compared to kebab-case.</w:t>
-      </w:r>
-    </w:p>
-    <w:p>
-      <w:pPr>
-        <w:pStyle w:val="TextBody"/>
-        <w:rPr/>
-      </w:pPr>
-      <w:r>
-        <w:rPr/>
-        <w:t>Based on these results, the findings from the inferential analysis support</w:t>
-      </w:r>
-      <w:r>
-        <w:rPr/>
-        <w:t>s</w:t>
-      </w:r>
-      <w:r>
-        <w:rPr/>
-        <w:t xml:space="preserve"> the hypothesis that reading performance </w:t>
-      </w:r>
-      <w:r>
-        <w:rPr/>
-        <w:t xml:space="preserve">doesn’t </w:t>
-      </w:r>
-      <w:r>
-        <w:rPr/>
-        <w:t xml:space="preserve">differ significantly between the two text </w:t>
-      </w:r>
-      <w:r>
-        <w:rPr/>
-        <w:t>styles</w:t>
-      </w:r>
-      <w:r>
-        <w:rPr/>
-        <w:t xml:space="preserve">. Although descriptive statistics suggest a potential disadvantage for CamelCase, </w:t>
-      </w:r>
-      <w:r>
-        <w:rPr/>
-        <w:t xml:space="preserve">however </w:t>
-      </w:r>
-      <w:r>
-        <w:rPr/>
-        <w:t>these trends were not strong enough to reach statistical significance at the population level.</w:t>
-      </w:r>
-    </w:p>
-    <w:p>
-      <w:pPr>
-        <w:pStyle w:val="LOnormal"/>
-        <w:rPr/>
-      </w:pPr>
-      <w:r>
-        <w:rPr/>
-      </w:r>
-    </w:p>
-    <w:p>
-      <w:pPr>
-        <w:pStyle w:val="LOnormal"/>
+        <w:pStyle w:val="BodyText"/>
+        <w:rPr/>
+      </w:pPr>
+      <w:r>
+        <w:rPr/>
+        <w:t>However, the descriptive statistics provided additional context. The mean and median reading times for CamelCase were consistently higher than those for kebab-case across the entire population and all the samples. In addition, CamelCase displayed slightly greater variability in reading times, as indicated by its larger standard deviation and interquartile range compared to kebab-case.</w:t>
+      </w:r>
+    </w:p>
+    <w:p>
+      <w:pPr>
+        <w:pStyle w:val="BodyText"/>
+        <w:rPr/>
+      </w:pPr>
+      <w:r>
+        <w:rPr/>
+        <w:t>Based on these results, the findings from the inferential analysis supports the hypothesis that reading performance doesn’t differ significantly between the two text styles. Although descriptive statistics suggest a potential disadvantage for CamelCase, however these trends were not strong enough to reach statistical significance at the population level.</w:t>
+      </w:r>
+    </w:p>
+    <w:p>
+      <w:pPr>
+        <w:pStyle w:val="LO-normal"/>
+        <w:rPr/>
+      </w:pPr>
+      <w:r>
+        <w:rPr/>
+      </w:r>
+    </w:p>
+    <w:p>
+      <w:pPr>
+        <w:pStyle w:val="LO-normal"/>
         <w:rPr>
           <w:color w:val="B7B7B7"/>
         </w:rPr>
@@ -3660,20 +4344,20 @@
     </w:p>
     <w:p>
       <w:pPr>
-        <w:pStyle w:val="LOnormal"/>
-        <w:rPr>
-          <w:color w:val="B7B7B7"/>
-        </w:rPr>
-      </w:pPr>
-      <w:r>
-        <w:rPr>
-          <w:color w:val="B7B7B7"/>
-        </w:rPr>
-      </w:r>
-    </w:p>
-    <w:p>
-      <w:pPr>
-        <w:pStyle w:val="LOnormal"/>
+        <w:pStyle w:val="LO-normal"/>
+        <w:rPr>
+          <w:color w:val="B7B7B7"/>
+        </w:rPr>
+      </w:pPr>
+      <w:r>
+        <w:rPr>
+          <w:color w:val="B7B7B7"/>
+        </w:rPr>
+      </w:r>
+    </w:p>
+    <w:p>
+      <w:pPr>
+        <w:pStyle w:val="LO-normal"/>
         <w:rPr>
           <w:color w:val="B7B7B7"/>
         </w:rPr>
@@ -3699,7 +4383,7 @@
     </w:p>
     <w:p>
       <w:pPr>
-        <w:pStyle w:val="LOnormal"/>
+        <w:pStyle w:val="LO-normal"/>
         <w:rPr>
           <w:color w:val="B7B7B7"/>
         </w:rPr>
@@ -3725,7 +4409,7 @@
     </w:p>
     <w:p>
       <w:pPr>
-        <w:pStyle w:val="LOnormal"/>
+        <w:pStyle w:val="LO-normal"/>
         <w:rPr>
           <w:color w:val="B7B7B7"/>
         </w:rPr>
@@ -3739,20 +4423,20 @@
     </w:p>
     <w:p>
       <w:pPr>
-        <w:pStyle w:val="LOnormal"/>
-        <w:rPr>
-          <w:color w:val="B7B7B7"/>
-        </w:rPr>
-      </w:pPr>
-      <w:r>
-        <w:rPr>
-          <w:color w:val="B7B7B7"/>
-        </w:rPr>
-      </w:r>
-    </w:p>
-    <w:p>
-      <w:pPr>
-        <w:pStyle w:val="LOnormal"/>
+        <w:pStyle w:val="LO-normal"/>
+        <w:rPr>
+          <w:color w:val="B7B7B7"/>
+        </w:rPr>
+      </w:pPr>
+      <w:r>
+        <w:rPr>
+          <w:color w:val="B7B7B7"/>
+        </w:rPr>
+      </w:r>
+    </w:p>
+    <w:p>
+      <w:pPr>
+        <w:pStyle w:val="LO-normal"/>
         <w:rPr>
           <w:color w:val="B7B7B7"/>
         </w:rPr>
@@ -3777,130 +4461,32 @@
     </w:p>
     <w:p>
       <w:pPr>
-        <w:pStyle w:val="Heading1"/>
-        <w:rPr/>
-      </w:pPr>
-      <w:bookmarkStart w:id="19" w:name="_png4eb5lpvn4"/>
-      <w:bookmarkEnd w:id="19"/>
-      <w:r>
-        <w:rPr/>
-        <w:t>A. Materials</w:t>
-      </w:r>
-    </w:p>
-    <w:p>
-      <w:pPr>
-        <w:pStyle w:val="LOnormal"/>
-        <w:rPr>
-          <w:color w:val="B7B7B7"/>
-        </w:rPr>
-      </w:pPr>
-      <w:r>
-        <w:rPr>
-          <w:color w:val="B7B7B7"/>
-        </w:rPr>
-        <w:t>Any documents you used for your informed consent (information sheets, consent) or as part of your apparatus (e.g., manual, hand-out), please include them here.</w:t>
-      </w:r>
-    </w:p>
-    <w:p>
-      <w:pPr>
-        <w:pStyle w:val="Heading1"/>
-        <w:rPr/>
-      </w:pPr>
-      <w:bookmarkStart w:id="20" w:name="_ypdnb2qz0epi"/>
-      <w:bookmarkEnd w:id="20"/>
-      <w:r>
-        <w:rPr/>
-        <w:t>B. Reproduction Package (or: Raw Data)</w:t>
-      </w:r>
-    </w:p>
-    <w:p>
-      <w:pPr>
-        <w:pStyle w:val="LOnormal"/>
-        <w:rPr>
-          <w:color w:val="B7B7B7"/>
-        </w:rPr>
-      </w:pPr>
-      <w:r>
-        <w:rPr>
-          <w:color w:val="B7B7B7"/>
-        </w:rPr>
-        <w:t>Before, during, and after the experiment you collected all kinds of data. Don't ever throw such data away! Any plots, tables, summaries, and statistics provided in this report should be recreatable from the raw data you have.</w:t>
-      </w:r>
-    </w:p>
-    <w:p>
-      <w:pPr>
-        <w:pStyle w:val="LOnormal"/>
-        <w:rPr>
-          <w:color w:val="B7B7B7"/>
-        </w:rPr>
-      </w:pPr>
-      <w:r>
-        <w:rPr>
-          <w:color w:val="B7B7B7"/>
-        </w:rPr>
-      </w:r>
-    </w:p>
-    <w:p>
-      <w:pPr>
-        <w:pStyle w:val="LOnormal"/>
-        <w:rPr>
-          <w:color w:val="B7B7B7"/>
-        </w:rPr>
-      </w:pPr>
-      <w:r>
-        <w:rPr>
-          <w:color w:val="B7B7B7"/>
-        </w:rPr>
-        <w:t>If you only collected a small amount of data, put it in this Appendix right here.</w:t>
-      </w:r>
-    </w:p>
-    <w:p>
-      <w:pPr>
-        <w:pStyle w:val="LOnormal"/>
-        <w:rPr>
-          <w:color w:val="B7B7B7"/>
-        </w:rPr>
-      </w:pPr>
-      <w:r>
-        <w:rPr>
-          <w:color w:val="B7B7B7"/>
-        </w:rPr>
-      </w:r>
-    </w:p>
-    <w:p>
-      <w:pPr>
-        <w:pStyle w:val="LOnormal"/>
-        <w:rPr/>
-      </w:pPr>
-      <w:r>
-        <w:rPr>
-          <w:color w:val="B7B7B7"/>
-        </w:rPr>
-        <w:t>If you collected data in forms that are better kept in separate files, then zip up those files, and submit them as a "reproduction package" supporting this report.</w:t>
-      </w:r>
-    </w:p>
-    <w:p>
-      <w:pPr>
-        <w:pStyle w:val="LOnormal"/>
-        <w:rPr/>
-      </w:pPr>
-      <w:r>
-        <w:rPr/>
-      </w:r>
-    </w:p>
-    <w:p>
-      <w:pPr>
-        <w:pStyle w:val="LOnormal"/>
-        <w:rPr/>
-      </w:pPr>
-      <w:r>
-        <w:rPr/>
+        <w:pStyle w:val="LO-normal"/>
+        <w:pageBreakBefore w:val="false"/>
+        <w:spacing w:before="0" w:afterAutospacing="0" w:after="120"/>
+        <w:rPr/>
+      </w:pPr>
+      <w:r>
+        <w:rPr/>
+        <w:t xml:space="preserve">See our </w:t>
+      </w:r>
+      <w:hyperlink r:id="rId18">
+        <w:r>
+          <w:rPr>
+            <w:rStyle w:val="Hyperlink"/>
+          </w:rPr>
+          <w:t>GitHub repository</w:t>
+        </w:r>
+      </w:hyperlink>
+      <w:r>
+        <w:rPr/>
+        <w:t xml:space="preserve"> to check for extra materials and raw data.</w:t>
       </w:r>
     </w:p>
     <w:sectPr>
       <w:type w:val="nextPage"/>
       <w:pgSz w:w="11906" w:h="16838"/>
-      <w:pgMar w:left="1440" w:right="1440" w:header="0" w:top="1440" w:footer="0" w:bottom="1440" w:gutter="0"/>
+      <w:pgMar w:left="1440" w:right="1440" w:gutter="0" w:header="0" w:top="1440" w:footer="0" w:bottom="1440"/>
       <w:pgNumType w:start="1" w:fmt="decimal"/>
       <w:formProt w:val="false"/>
       <w:textDirection w:val="lrTb"/>
@@ -3908,737 +4494,6 @@
     </w:sectPr>
   </w:body>
 </w:document>
-</file>
-
-<file path=word/numbering.xml><?xml version="1.0" encoding="utf-8"?>
-<w:numbering xmlns:w="http://schemas.openxmlformats.org/wordprocessingml/2006/main" xmlns:o="urn:schemas-microsoft-com:office:office" xmlns:r="http://schemas.openxmlformats.org/officeDocument/2006/relationships" xmlns:v="urn:schemas-microsoft-com:vml">
-  <w:abstractNum w:abstractNumId="1">
-    <w:lvl w:ilvl="0">
-      <w:start w:val="1"/>
-      <w:numFmt w:val="bullet"/>
-      <w:lvlText w:val=""/>
-      <w:lvlJc w:val="left"/>
-      <w:pPr>
-        <w:tabs>
-          <w:tab w:val="num" w:pos="707"/>
-        </w:tabs>
-        <w:ind w:left="707" w:hanging="283"/>
-      </w:pPr>
-      <w:rPr>
-        <w:rFonts w:ascii="Symbol" w:hAnsi="Symbol" w:cs="Symbol" w:hint="default"/>
-      </w:rPr>
-    </w:lvl>
-    <w:lvl w:ilvl="1">
-      <w:start w:val="1"/>
-      <w:numFmt w:val="bullet"/>
-      <w:lvlText w:val=""/>
-      <w:lvlJc w:val="left"/>
-      <w:pPr>
-        <w:tabs>
-          <w:tab w:val="num" w:pos="1414"/>
-        </w:tabs>
-        <w:ind w:left="1414" w:hanging="283"/>
-      </w:pPr>
-      <w:rPr>
-        <w:rFonts w:ascii="Symbol" w:hAnsi="Symbol" w:cs="Symbol" w:hint="default"/>
-      </w:rPr>
-    </w:lvl>
-    <w:lvl w:ilvl="2">
-      <w:start w:val="1"/>
-      <w:numFmt w:val="bullet"/>
-      <w:lvlText w:val=""/>
-      <w:lvlJc w:val="left"/>
-      <w:pPr>
-        <w:tabs>
-          <w:tab w:val="num" w:pos="2121"/>
-        </w:tabs>
-        <w:ind w:left="2121" w:hanging="283"/>
-      </w:pPr>
-      <w:rPr>
-        <w:rFonts w:ascii="Symbol" w:hAnsi="Symbol" w:cs="Symbol" w:hint="default"/>
-      </w:rPr>
-    </w:lvl>
-    <w:lvl w:ilvl="3">
-      <w:start w:val="1"/>
-      <w:numFmt w:val="bullet"/>
-      <w:lvlText w:val=""/>
-      <w:lvlJc w:val="left"/>
-      <w:pPr>
-        <w:tabs>
-          <w:tab w:val="num" w:pos="2828"/>
-        </w:tabs>
-        <w:ind w:left="2828" w:hanging="283"/>
-      </w:pPr>
-      <w:rPr>
-        <w:rFonts w:ascii="Symbol" w:hAnsi="Symbol" w:cs="Symbol" w:hint="default"/>
-      </w:rPr>
-    </w:lvl>
-    <w:lvl w:ilvl="4">
-      <w:start w:val="1"/>
-      <w:numFmt w:val="bullet"/>
-      <w:lvlText w:val=""/>
-      <w:lvlJc w:val="left"/>
-      <w:pPr>
-        <w:tabs>
-          <w:tab w:val="num" w:pos="3535"/>
-        </w:tabs>
-        <w:ind w:left="3535" w:hanging="283"/>
-      </w:pPr>
-      <w:rPr>
-        <w:rFonts w:ascii="Symbol" w:hAnsi="Symbol" w:cs="Symbol" w:hint="default"/>
-      </w:rPr>
-    </w:lvl>
-    <w:lvl w:ilvl="5">
-      <w:start w:val="1"/>
-      <w:numFmt w:val="bullet"/>
-      <w:lvlText w:val=""/>
-      <w:lvlJc w:val="left"/>
-      <w:pPr>
-        <w:tabs>
-          <w:tab w:val="num" w:pos="4242"/>
-        </w:tabs>
-        <w:ind w:left="4242" w:hanging="283"/>
-      </w:pPr>
-      <w:rPr>
-        <w:rFonts w:ascii="Symbol" w:hAnsi="Symbol" w:cs="Symbol" w:hint="default"/>
-      </w:rPr>
-    </w:lvl>
-    <w:lvl w:ilvl="6">
-      <w:start w:val="1"/>
-      <w:numFmt w:val="bullet"/>
-      <w:lvlText w:val=""/>
-      <w:lvlJc w:val="left"/>
-      <w:pPr>
-        <w:tabs>
-          <w:tab w:val="num" w:pos="4949"/>
-        </w:tabs>
-        <w:ind w:left="4949" w:hanging="283"/>
-      </w:pPr>
-      <w:rPr>
-        <w:rFonts w:ascii="Symbol" w:hAnsi="Symbol" w:cs="Symbol" w:hint="default"/>
-      </w:rPr>
-    </w:lvl>
-    <w:lvl w:ilvl="7">
-      <w:start w:val="1"/>
-      <w:numFmt w:val="bullet"/>
-      <w:lvlText w:val=""/>
-      <w:lvlJc w:val="left"/>
-      <w:pPr>
-        <w:tabs>
-          <w:tab w:val="num" w:pos="5656"/>
-        </w:tabs>
-        <w:ind w:left="5656" w:hanging="283"/>
-      </w:pPr>
-      <w:rPr>
-        <w:rFonts w:ascii="Symbol" w:hAnsi="Symbol" w:cs="Symbol" w:hint="default"/>
-      </w:rPr>
-    </w:lvl>
-    <w:lvl w:ilvl="8">
-      <w:start w:val="1"/>
-      <w:numFmt w:val="bullet"/>
-      <w:lvlText w:val=""/>
-      <w:lvlJc w:val="left"/>
-      <w:pPr>
-        <w:tabs>
-          <w:tab w:val="num" w:pos="6363"/>
-        </w:tabs>
-        <w:ind w:left="6363" w:hanging="283"/>
-      </w:pPr>
-      <w:rPr>
-        <w:rFonts w:ascii="Symbol" w:hAnsi="Symbol" w:cs="Symbol" w:hint="default"/>
-      </w:rPr>
-    </w:lvl>
-  </w:abstractNum>
-  <w:abstractNum w:abstractNumId="2">
-    <w:lvl w:ilvl="0">
-      <w:start w:val="1"/>
-      <w:numFmt w:val="bullet"/>
-      <w:lvlText w:val=""/>
-      <w:lvlJc w:val="left"/>
-      <w:pPr>
-        <w:tabs>
-          <w:tab w:val="num" w:pos="720"/>
-        </w:tabs>
-        <w:ind w:left="720" w:hanging="283"/>
-      </w:pPr>
-      <w:rPr>
-        <w:rFonts w:ascii="Symbol" w:hAnsi="Symbol" w:cs="Symbol" w:hint="default"/>
-      </w:rPr>
-    </w:lvl>
-    <w:lvl w:ilvl="1">
-      <w:start w:val="1"/>
-      <w:numFmt w:val="decimal"/>
-      <w:lvlText w:val="%2."/>
-      <w:lvlJc w:val="left"/>
-      <w:pPr>
-        <w:tabs>
-          <w:tab w:val="num" w:pos="1080"/>
-        </w:tabs>
-        <w:ind w:left="1080" w:hanging="360"/>
-      </w:pPr>
-    </w:lvl>
-    <w:lvl w:ilvl="2">
-      <w:start w:val="1"/>
-      <w:numFmt w:val="decimal"/>
-      <w:lvlText w:val="%3."/>
-      <w:lvlJc w:val="left"/>
-      <w:pPr>
-        <w:tabs>
-          <w:tab w:val="num" w:pos="1440"/>
-        </w:tabs>
-        <w:ind w:left="1440" w:hanging="360"/>
-      </w:pPr>
-    </w:lvl>
-    <w:lvl w:ilvl="3">
-      <w:start w:val="1"/>
-      <w:numFmt w:val="decimal"/>
-      <w:lvlText w:val="%4."/>
-      <w:lvlJc w:val="left"/>
-      <w:pPr>
-        <w:tabs>
-          <w:tab w:val="num" w:pos="1800"/>
-        </w:tabs>
-        <w:ind w:left="1800" w:hanging="360"/>
-      </w:pPr>
-    </w:lvl>
-    <w:lvl w:ilvl="4">
-      <w:start w:val="1"/>
-      <w:numFmt w:val="decimal"/>
-      <w:lvlText w:val="%5."/>
-      <w:lvlJc w:val="left"/>
-      <w:pPr>
-        <w:tabs>
-          <w:tab w:val="num" w:pos="2160"/>
-        </w:tabs>
-        <w:ind w:left="2160" w:hanging="360"/>
-      </w:pPr>
-    </w:lvl>
-    <w:lvl w:ilvl="5">
-      <w:start w:val="1"/>
-      <w:numFmt w:val="decimal"/>
-      <w:lvlText w:val="%6."/>
-      <w:lvlJc w:val="left"/>
-      <w:pPr>
-        <w:tabs>
-          <w:tab w:val="num" w:pos="2520"/>
-        </w:tabs>
-        <w:ind w:left="2520" w:hanging="360"/>
-      </w:pPr>
-    </w:lvl>
-    <w:lvl w:ilvl="6">
-      <w:start w:val="1"/>
-      <w:numFmt w:val="decimal"/>
-      <w:lvlText w:val="%7."/>
-      <w:lvlJc w:val="left"/>
-      <w:pPr>
-        <w:tabs>
-          <w:tab w:val="num" w:pos="2880"/>
-        </w:tabs>
-        <w:ind w:left="2880" w:hanging="360"/>
-      </w:pPr>
-    </w:lvl>
-    <w:lvl w:ilvl="7">
-      <w:start w:val="1"/>
-      <w:numFmt w:val="decimal"/>
-      <w:lvlText w:val="%8."/>
-      <w:lvlJc w:val="left"/>
-      <w:pPr>
-        <w:tabs>
-          <w:tab w:val="num" w:pos="3240"/>
-        </w:tabs>
-        <w:ind w:left="3240" w:hanging="360"/>
-      </w:pPr>
-    </w:lvl>
-    <w:lvl w:ilvl="8">
-      <w:start w:val="1"/>
-      <w:numFmt w:val="decimal"/>
-      <w:lvlText w:val="%9."/>
-      <w:lvlJc w:val="left"/>
-      <w:pPr>
-        <w:tabs>
-          <w:tab w:val="num" w:pos="3600"/>
-        </w:tabs>
-        <w:ind w:left="3600" w:hanging="360"/>
-      </w:pPr>
-    </w:lvl>
-  </w:abstractNum>
-  <w:abstractNum w:abstractNumId="3">
-    <w:lvl w:ilvl="0">
-      <w:start w:val="1"/>
-      <w:numFmt w:val="bullet"/>
-      <w:lvlText w:val=""/>
-      <w:lvlJc w:val="left"/>
-      <w:pPr>
-        <w:tabs>
-          <w:tab w:val="num" w:pos="720"/>
-        </w:tabs>
-        <w:ind w:left="720" w:hanging="283"/>
-      </w:pPr>
-      <w:rPr>
-        <w:rFonts w:ascii="Symbol" w:hAnsi="Symbol" w:cs="Symbol" w:hint="default"/>
-      </w:rPr>
-    </w:lvl>
-    <w:lvl w:ilvl="1">
-      <w:start w:val="1"/>
-      <w:numFmt w:val="decimal"/>
-      <w:lvlText w:val="%2."/>
-      <w:lvlJc w:val="left"/>
-      <w:pPr>
-        <w:tabs>
-          <w:tab w:val="num" w:pos="1080"/>
-        </w:tabs>
-        <w:ind w:left="1080" w:hanging="360"/>
-      </w:pPr>
-    </w:lvl>
-    <w:lvl w:ilvl="2">
-      <w:start w:val="1"/>
-      <w:numFmt w:val="decimal"/>
-      <w:lvlText w:val="%3."/>
-      <w:lvlJc w:val="left"/>
-      <w:pPr>
-        <w:tabs>
-          <w:tab w:val="num" w:pos="1440"/>
-        </w:tabs>
-        <w:ind w:left="1440" w:hanging="360"/>
-      </w:pPr>
-    </w:lvl>
-    <w:lvl w:ilvl="3">
-      <w:start w:val="1"/>
-      <w:numFmt w:val="decimal"/>
-      <w:lvlText w:val="%4."/>
-      <w:lvlJc w:val="left"/>
-      <w:pPr>
-        <w:tabs>
-          <w:tab w:val="num" w:pos="1800"/>
-        </w:tabs>
-        <w:ind w:left="1800" w:hanging="360"/>
-      </w:pPr>
-    </w:lvl>
-    <w:lvl w:ilvl="4">
-      <w:start w:val="1"/>
-      <w:numFmt w:val="decimal"/>
-      <w:lvlText w:val="%5."/>
-      <w:lvlJc w:val="left"/>
-      <w:pPr>
-        <w:tabs>
-          <w:tab w:val="num" w:pos="2160"/>
-        </w:tabs>
-        <w:ind w:left="2160" w:hanging="360"/>
-      </w:pPr>
-    </w:lvl>
-    <w:lvl w:ilvl="5">
-      <w:start w:val="1"/>
-      <w:numFmt w:val="decimal"/>
-      <w:lvlText w:val="%6."/>
-      <w:lvlJc w:val="left"/>
-      <w:pPr>
-        <w:tabs>
-          <w:tab w:val="num" w:pos="2520"/>
-        </w:tabs>
-        <w:ind w:left="2520" w:hanging="360"/>
-      </w:pPr>
-    </w:lvl>
-    <w:lvl w:ilvl="6">
-      <w:start w:val="1"/>
-      <w:numFmt w:val="decimal"/>
-      <w:lvlText w:val="%7."/>
-      <w:lvlJc w:val="left"/>
-      <w:pPr>
-        <w:tabs>
-          <w:tab w:val="num" w:pos="2880"/>
-        </w:tabs>
-        <w:ind w:left="2880" w:hanging="360"/>
-      </w:pPr>
-    </w:lvl>
-    <w:lvl w:ilvl="7">
-      <w:start w:val="1"/>
-      <w:numFmt w:val="decimal"/>
-      <w:lvlText w:val="%8."/>
-      <w:lvlJc w:val="left"/>
-      <w:pPr>
-        <w:tabs>
-          <w:tab w:val="num" w:pos="3240"/>
-        </w:tabs>
-        <w:ind w:left="3240" w:hanging="360"/>
-      </w:pPr>
-    </w:lvl>
-    <w:lvl w:ilvl="8">
-      <w:start w:val="1"/>
-      <w:numFmt w:val="decimal"/>
-      <w:lvlText w:val="%9."/>
-      <w:lvlJc w:val="left"/>
-      <w:pPr>
-        <w:tabs>
-          <w:tab w:val="num" w:pos="3600"/>
-        </w:tabs>
-        <w:ind w:left="3600" w:hanging="360"/>
-      </w:pPr>
-    </w:lvl>
-  </w:abstractNum>
-  <w:abstractNum w:abstractNumId="4">
-    <w:lvl w:ilvl="0">
-      <w:start w:val="1"/>
-      <w:numFmt w:val="bullet"/>
-      <w:lvlText w:val=""/>
-      <w:lvlJc w:val="left"/>
-      <w:pPr>
-        <w:tabs>
-          <w:tab w:val="num" w:pos="720"/>
-        </w:tabs>
-        <w:ind w:left="720" w:hanging="283"/>
-      </w:pPr>
-      <w:rPr>
-        <w:rFonts w:ascii="Symbol" w:hAnsi="Symbol" w:cs="Symbol" w:hint="default"/>
-      </w:rPr>
-    </w:lvl>
-    <w:lvl w:ilvl="1">
-      <w:start w:val="1"/>
-      <w:numFmt w:val="decimal"/>
-      <w:lvlText w:val="%2."/>
-      <w:lvlJc w:val="left"/>
-      <w:pPr>
-        <w:tabs>
-          <w:tab w:val="num" w:pos="1080"/>
-        </w:tabs>
-        <w:ind w:left="1080" w:hanging="360"/>
-      </w:pPr>
-    </w:lvl>
-    <w:lvl w:ilvl="2">
-      <w:start w:val="1"/>
-      <w:numFmt w:val="decimal"/>
-      <w:lvlText w:val="%3."/>
-      <w:lvlJc w:val="left"/>
-      <w:pPr>
-        <w:tabs>
-          <w:tab w:val="num" w:pos="1440"/>
-        </w:tabs>
-        <w:ind w:left="1440" w:hanging="360"/>
-      </w:pPr>
-    </w:lvl>
-    <w:lvl w:ilvl="3">
-      <w:start w:val="1"/>
-      <w:numFmt w:val="decimal"/>
-      <w:lvlText w:val="%4."/>
-      <w:lvlJc w:val="left"/>
-      <w:pPr>
-        <w:tabs>
-          <w:tab w:val="num" w:pos="1800"/>
-        </w:tabs>
-        <w:ind w:left="1800" w:hanging="360"/>
-      </w:pPr>
-    </w:lvl>
-    <w:lvl w:ilvl="4">
-      <w:start w:val="1"/>
-      <w:numFmt w:val="decimal"/>
-      <w:lvlText w:val="%5."/>
-      <w:lvlJc w:val="left"/>
-      <w:pPr>
-        <w:tabs>
-          <w:tab w:val="num" w:pos="2160"/>
-        </w:tabs>
-        <w:ind w:left="2160" w:hanging="360"/>
-      </w:pPr>
-    </w:lvl>
-    <w:lvl w:ilvl="5">
-      <w:start w:val="1"/>
-      <w:numFmt w:val="decimal"/>
-      <w:lvlText w:val="%6."/>
-      <w:lvlJc w:val="left"/>
-      <w:pPr>
-        <w:tabs>
-          <w:tab w:val="num" w:pos="2520"/>
-        </w:tabs>
-        <w:ind w:left="2520" w:hanging="360"/>
-      </w:pPr>
-    </w:lvl>
-    <w:lvl w:ilvl="6">
-      <w:start w:val="1"/>
-      <w:numFmt w:val="decimal"/>
-      <w:lvlText w:val="%7."/>
-      <w:lvlJc w:val="left"/>
-      <w:pPr>
-        <w:tabs>
-          <w:tab w:val="num" w:pos="2880"/>
-        </w:tabs>
-        <w:ind w:left="2880" w:hanging="360"/>
-      </w:pPr>
-    </w:lvl>
-    <w:lvl w:ilvl="7">
-      <w:start w:val="1"/>
-      <w:numFmt w:val="decimal"/>
-      <w:lvlText w:val="%8."/>
-      <w:lvlJc w:val="left"/>
-      <w:pPr>
-        <w:tabs>
-          <w:tab w:val="num" w:pos="3240"/>
-        </w:tabs>
-        <w:ind w:left="3240" w:hanging="360"/>
-      </w:pPr>
-    </w:lvl>
-    <w:lvl w:ilvl="8">
-      <w:start w:val="1"/>
-      <w:numFmt w:val="decimal"/>
-      <w:lvlText w:val="%9."/>
-      <w:lvlJc w:val="left"/>
-      <w:pPr>
-        <w:tabs>
-          <w:tab w:val="num" w:pos="3600"/>
-        </w:tabs>
-        <w:ind w:left="3600" w:hanging="360"/>
-      </w:pPr>
-    </w:lvl>
-  </w:abstractNum>
-  <w:abstractNum w:abstractNumId="5">
-    <w:lvl w:ilvl="0">
-      <w:start w:val="1"/>
-      <w:numFmt w:val="bullet"/>
-      <w:lvlText w:val=""/>
-      <w:lvlJc w:val="left"/>
-      <w:pPr>
-        <w:tabs>
-          <w:tab w:val="num" w:pos="720"/>
-        </w:tabs>
-        <w:ind w:left="720" w:hanging="283"/>
-      </w:pPr>
-      <w:rPr>
-        <w:rFonts w:ascii="Symbol" w:hAnsi="Symbol" w:cs="Symbol" w:hint="default"/>
-      </w:rPr>
-    </w:lvl>
-    <w:lvl w:ilvl="1">
-      <w:start w:val="1"/>
-      <w:numFmt w:val="decimal"/>
-      <w:lvlText w:val="%2."/>
-      <w:lvlJc w:val="left"/>
-      <w:pPr>
-        <w:tabs>
-          <w:tab w:val="num" w:pos="1080"/>
-        </w:tabs>
-        <w:ind w:left="1080" w:hanging="360"/>
-      </w:pPr>
-    </w:lvl>
-    <w:lvl w:ilvl="2">
-      <w:start w:val="1"/>
-      <w:numFmt w:val="decimal"/>
-      <w:lvlText w:val="%3."/>
-      <w:lvlJc w:val="left"/>
-      <w:pPr>
-        <w:tabs>
-          <w:tab w:val="num" w:pos="1440"/>
-        </w:tabs>
-        <w:ind w:left="1440" w:hanging="360"/>
-      </w:pPr>
-    </w:lvl>
-    <w:lvl w:ilvl="3">
-      <w:start w:val="1"/>
-      <w:numFmt w:val="decimal"/>
-      <w:lvlText w:val="%4."/>
-      <w:lvlJc w:val="left"/>
-      <w:pPr>
-        <w:tabs>
-          <w:tab w:val="num" w:pos="1800"/>
-        </w:tabs>
-        <w:ind w:left="1800" w:hanging="360"/>
-      </w:pPr>
-    </w:lvl>
-    <w:lvl w:ilvl="4">
-      <w:start w:val="1"/>
-      <w:numFmt w:val="decimal"/>
-      <w:lvlText w:val="%5."/>
-      <w:lvlJc w:val="left"/>
-      <w:pPr>
-        <w:tabs>
-          <w:tab w:val="num" w:pos="2160"/>
-        </w:tabs>
-        <w:ind w:left="2160" w:hanging="360"/>
-      </w:pPr>
-    </w:lvl>
-    <w:lvl w:ilvl="5">
-      <w:start w:val="1"/>
-      <w:numFmt w:val="decimal"/>
-      <w:lvlText w:val="%6."/>
-      <w:lvlJc w:val="left"/>
-      <w:pPr>
-        <w:tabs>
-          <w:tab w:val="num" w:pos="2520"/>
-        </w:tabs>
-        <w:ind w:left="2520" w:hanging="360"/>
-      </w:pPr>
-    </w:lvl>
-    <w:lvl w:ilvl="6">
-      <w:start w:val="1"/>
-      <w:numFmt w:val="decimal"/>
-      <w:lvlText w:val="%7."/>
-      <w:lvlJc w:val="left"/>
-      <w:pPr>
-        <w:tabs>
-          <w:tab w:val="num" w:pos="2880"/>
-        </w:tabs>
-        <w:ind w:left="2880" w:hanging="360"/>
-      </w:pPr>
-    </w:lvl>
-    <w:lvl w:ilvl="7">
-      <w:start w:val="1"/>
-      <w:numFmt w:val="decimal"/>
-      <w:lvlText w:val="%8."/>
-      <w:lvlJc w:val="left"/>
-      <w:pPr>
-        <w:tabs>
-          <w:tab w:val="num" w:pos="3240"/>
-        </w:tabs>
-        <w:ind w:left="3240" w:hanging="360"/>
-      </w:pPr>
-    </w:lvl>
-    <w:lvl w:ilvl="8">
-      <w:start w:val="1"/>
-      <w:numFmt w:val="decimal"/>
-      <w:lvlText w:val="%9."/>
-      <w:lvlJc w:val="left"/>
-      <w:pPr>
-        <w:tabs>
-          <w:tab w:val="num" w:pos="3600"/>
-        </w:tabs>
-        <w:ind w:left="3600" w:hanging="360"/>
-      </w:pPr>
-    </w:lvl>
-  </w:abstractNum>
-  <w:abstractNum w:abstractNumId="6">
-    <w:lvl w:ilvl="0">
-      <w:start w:val="1"/>
-      <w:numFmt w:val="none"/>
-      <w:suff w:val="nothing"/>
-      <w:lvlText w:val=""/>
-      <w:lvlJc w:val="left"/>
-      <w:pPr>
-        <w:tabs>
-          <w:tab w:val="num" w:pos="0"/>
-        </w:tabs>
-        <w:ind w:left="0" w:hanging="0"/>
-      </w:pPr>
-    </w:lvl>
-    <w:lvl w:ilvl="1">
-      <w:start w:val="1"/>
-      <w:numFmt w:val="none"/>
-      <w:suff w:val="nothing"/>
-      <w:lvlText w:val=""/>
-      <w:lvlJc w:val="left"/>
-      <w:pPr>
-        <w:tabs>
-          <w:tab w:val="num" w:pos="0"/>
-        </w:tabs>
-        <w:ind w:left="0" w:hanging="0"/>
-      </w:pPr>
-    </w:lvl>
-    <w:lvl w:ilvl="2">
-      <w:start w:val="1"/>
-      <w:numFmt w:val="none"/>
-      <w:suff w:val="nothing"/>
-      <w:lvlText w:val=""/>
-      <w:lvlJc w:val="left"/>
-      <w:pPr>
-        <w:tabs>
-          <w:tab w:val="num" w:pos="0"/>
-        </w:tabs>
-        <w:ind w:left="0" w:hanging="0"/>
-      </w:pPr>
-    </w:lvl>
-    <w:lvl w:ilvl="3">
-      <w:start w:val="1"/>
-      <w:numFmt w:val="none"/>
-      <w:suff w:val="nothing"/>
-      <w:lvlText w:val=""/>
-      <w:lvlJc w:val="left"/>
-      <w:pPr>
-        <w:tabs>
-          <w:tab w:val="num" w:pos="0"/>
-        </w:tabs>
-        <w:ind w:left="0" w:hanging="0"/>
-      </w:pPr>
-    </w:lvl>
-    <w:lvl w:ilvl="4">
-      <w:start w:val="1"/>
-      <w:numFmt w:val="none"/>
-      <w:suff w:val="nothing"/>
-      <w:lvlText w:val=""/>
-      <w:lvlJc w:val="left"/>
-      <w:pPr>
-        <w:tabs>
-          <w:tab w:val="num" w:pos="0"/>
-        </w:tabs>
-        <w:ind w:left="0" w:hanging="0"/>
-      </w:pPr>
-    </w:lvl>
-    <w:lvl w:ilvl="5">
-      <w:start w:val="1"/>
-      <w:numFmt w:val="none"/>
-      <w:suff w:val="nothing"/>
-      <w:lvlText w:val=""/>
-      <w:lvlJc w:val="left"/>
-      <w:pPr>
-        <w:tabs>
-          <w:tab w:val="num" w:pos="0"/>
-        </w:tabs>
-        <w:ind w:left="0" w:hanging="0"/>
-      </w:pPr>
-    </w:lvl>
-    <w:lvl w:ilvl="6">
-      <w:start w:val="1"/>
-      <w:numFmt w:val="none"/>
-      <w:suff w:val="nothing"/>
-      <w:lvlText w:val=""/>
-      <w:lvlJc w:val="left"/>
-      <w:pPr>
-        <w:tabs>
-          <w:tab w:val="num" w:pos="0"/>
-        </w:tabs>
-        <w:ind w:left="0" w:hanging="0"/>
-      </w:pPr>
-    </w:lvl>
-    <w:lvl w:ilvl="7">
-      <w:start w:val="1"/>
-      <w:numFmt w:val="none"/>
-      <w:suff w:val="nothing"/>
-      <w:lvlText w:val=""/>
-      <w:lvlJc w:val="left"/>
-      <w:pPr>
-        <w:tabs>
-          <w:tab w:val="num" w:pos="0"/>
-        </w:tabs>
-        <w:ind w:left="0" w:hanging="0"/>
-      </w:pPr>
-    </w:lvl>
-    <w:lvl w:ilvl="8">
-      <w:start w:val="1"/>
-      <w:numFmt w:val="none"/>
-      <w:suff w:val="nothing"/>
-      <w:lvlText w:val=""/>
-      <w:lvlJc w:val="left"/>
-      <w:pPr>
-        <w:tabs>
-          <w:tab w:val="num" w:pos="0"/>
-        </w:tabs>
-        <w:ind w:left="0" w:hanging="0"/>
-      </w:pPr>
-    </w:lvl>
-  </w:abstractNum>
-  <w:num w:numId="1">
-    <w:abstractNumId w:val="1"/>
-  </w:num>
-  <w:num w:numId="2">
-    <w:abstractNumId w:val="2"/>
-  </w:num>
-  <w:num w:numId="3">
-    <w:abstractNumId w:val="3"/>
-  </w:num>
-  <w:num w:numId="4">
-    <w:abstractNumId w:val="4"/>
-  </w:num>
-  <w:num w:numId="5">
-    <w:abstractNumId w:val="5"/>
-  </w:num>
-  <w:num w:numId="6">
-    <w:abstractNumId w:val="6"/>
-  </w:num>
-</w:numbering>
 </file>
 
 <file path=word/styles.xml><?xml version="1.0" encoding="utf-8"?>
@@ -4678,8 +4533,8 @@
   </w:style>
   <w:style w:type="paragraph" w:styleId="Heading1">
     <w:name w:val="Heading 1"/>
-    <w:basedOn w:val="LOnormal"/>
-    <w:next w:val="LOnormal"/>
+    <w:basedOn w:val="LO-normal"/>
+    <w:next w:val="LO-normal"/>
     <w:qFormat/>
     <w:pPr>
       <w:keepNext w:val="true"/>
@@ -4694,8 +4549,8 @@
   </w:style>
   <w:style w:type="paragraph" w:styleId="Heading2">
     <w:name w:val="Heading 2"/>
-    <w:basedOn w:val="LOnormal"/>
-    <w:next w:val="LOnormal"/>
+    <w:basedOn w:val="LO-normal"/>
+    <w:next w:val="LO-normal"/>
     <w:qFormat/>
     <w:pPr>
       <w:keepNext w:val="true"/>
@@ -4711,8 +4566,8 @@
   </w:style>
   <w:style w:type="paragraph" w:styleId="Heading3">
     <w:name w:val="Heading 3"/>
-    <w:basedOn w:val="LOnormal"/>
-    <w:next w:val="LOnormal"/>
+    <w:basedOn w:val="LO-normal"/>
+    <w:next w:val="LO-normal"/>
     <w:qFormat/>
     <w:pPr>
       <w:keepNext w:val="true"/>
@@ -4729,8 +4584,8 @@
   </w:style>
   <w:style w:type="paragraph" w:styleId="Heading4">
     <w:name w:val="Heading 4"/>
-    <w:basedOn w:val="LOnormal"/>
-    <w:next w:val="LOnormal"/>
+    <w:basedOn w:val="LO-normal"/>
+    <w:next w:val="LO-normal"/>
     <w:qFormat/>
     <w:pPr>
       <w:keepNext w:val="true"/>
@@ -4746,8 +4601,8 @@
   </w:style>
   <w:style w:type="paragraph" w:styleId="Heading5">
     <w:name w:val="Heading 5"/>
-    <w:basedOn w:val="LOnormal"/>
-    <w:next w:val="LOnormal"/>
+    <w:basedOn w:val="LO-normal"/>
+    <w:next w:val="LO-normal"/>
     <w:qFormat/>
     <w:pPr>
       <w:keepNext w:val="true"/>
@@ -4763,8 +4618,8 @@
   </w:style>
   <w:style w:type="paragraph" w:styleId="Heading6">
     <w:name w:val="Heading 6"/>
-    <w:basedOn w:val="LOnormal"/>
-    <w:next w:val="LOnormal"/>
+    <w:basedOn w:val="LO-normal"/>
+    <w:next w:val="LO-normal"/>
     <w:qFormat/>
     <w:pPr>
       <w:keepNext w:val="true"/>
@@ -4801,10 +4656,23 @@
       <w:rFonts w:ascii="OpenSymbol" w:hAnsi="OpenSymbol" w:eastAsia="OpenSymbol" w:cs="OpenSymbol"/>
     </w:rPr>
   </w:style>
+  <w:style w:type="character" w:styleId="DefaultParagraphFont">
+    <w:name w:val="Default Paragraph Font"/>
+    <w:qFormat/>
+    <w:rPr/>
+  </w:style>
+  <w:style w:type="character" w:styleId="Hyperlink">
+    <w:name w:val="Hyperlink"/>
+    <w:basedOn w:val="DefaultParagraphFont"/>
+    <w:rPr>
+      <w:color w:themeColor="hyperlink" w:val="0563C1"/>
+      <w:u w:val="single"/>
+    </w:rPr>
+  </w:style>
   <w:style w:type="paragraph" w:styleId="Heading">
     <w:name w:val="Heading"/>
     <w:basedOn w:val="Normal"/>
-    <w:next w:val="TextBody"/>
+    <w:next w:val="BodyText"/>
     <w:qFormat/>
     <w:pPr>
       <w:keepNext w:val="true"/>
@@ -4816,17 +4684,18 @@
       <w:szCs w:val="28"/>
     </w:rPr>
   </w:style>
-  <w:style w:type="paragraph" w:styleId="TextBody">
+  <w:style w:type="paragraph" w:styleId="BodyText">
     <w:name w:val="Body Text"/>
     <w:basedOn w:val="Normal"/>
     <w:pPr>
       <w:spacing w:lineRule="auto" w:line="276" w:before="0" w:after="140"/>
+      <w:jc w:val="both"/>
     </w:pPr>
     <w:rPr/>
   </w:style>
   <w:style w:type="paragraph" w:styleId="List">
     <w:name w:val="List"/>
-    <w:basedOn w:val="TextBody"/>
+    <w:basedOn w:val="BodyText"/>
     <w:pPr/>
     <w:rPr>
       <w:rFonts w:cs="Lohit Devanagari"/>
@@ -4859,7 +4728,7 @@
       <w:rFonts w:cs="Lohit Devanagari"/>
     </w:rPr>
   </w:style>
-  <w:style w:type="paragraph" w:styleId="LOnormal" w:default="1">
+  <w:style w:type="paragraph" w:styleId="LO-normal" w:default="1">
     <w:name w:val="LO-normal"/>
     <w:qFormat/>
     <w:pPr>
@@ -4867,11 +4736,11 @@
       <w:suppressAutoHyphens w:val="true"/>
       <w:bidi w:val="0"/>
       <w:spacing w:lineRule="auto" w:line="276" w:before="0" w:after="0"/>
-      <w:jc w:val="left"/>
+      <w:jc w:val="both"/>
     </w:pPr>
     <w:rPr>
       <w:rFonts w:ascii="Arial" w:hAnsi="Arial" w:eastAsia="Arial" w:cs="Arial"/>
-      <w:color w:val="auto"/>
+      <w:color w:val="000000"/>
       <w:kern w:val="0"/>
       <w:sz w:val="22"/>
       <w:szCs w:val="22"/>
@@ -4880,8 +4749,8 @@
   </w:style>
   <w:style w:type="paragraph" w:styleId="Title">
     <w:name w:val="Title"/>
-    <w:basedOn w:val="LOnormal"/>
-    <w:next w:val="LOnormal"/>
+    <w:basedOn w:val="LO-normal"/>
+    <w:next w:val="LO-normal"/>
     <w:qFormat/>
     <w:pPr>
       <w:keepNext w:val="true"/>
@@ -4896,8 +4765,8 @@
   </w:style>
   <w:style w:type="paragraph" w:styleId="Subtitle">
     <w:name w:val="Subtitle"/>
-    <w:basedOn w:val="LOnormal"/>
-    <w:next w:val="LOnormal"/>
+    <w:basedOn w:val="LO-normal"/>
+    <w:next w:val="LO-normal"/>
     <w:qFormat/>
     <w:pPr>
       <w:keepNext w:val="true"/>
@@ -4935,6 +4804,13 @@
       <w:bCs/>
     </w:rPr>
   </w:style>
+  <w:style w:type="paragraph" w:styleId="Figure">
+    <w:name w:val="Figure"/>
+    <w:basedOn w:val="Caption"/>
+    <w:qFormat/>
+    <w:pPr/>
+    <w:rPr/>
+  </w:style>
   <w:style w:type="table" w:default="1" w:styleId="TableNormal">
     <w:name w:val="Table Normal"/>
   </w:style>
@@ -4942,41 +4818,41 @@
 </file>
 
 <file path=word/theme/theme1.xml><?xml version="1.0" encoding="utf-8"?>
-<a:theme xmlns:a="http://schemas.openxmlformats.org/drawingml/2006/main" name="Office Theme">
+<a:theme xmlns:a="http://schemas.openxmlformats.org/drawingml/2006/main" xmlns:r="http://schemas.openxmlformats.org/officeDocument/2006/relationships" name="Office Theme">
   <a:themeElements>
     <a:clrScheme name="Office">
       <a:dk1>
-        <a:sysClr val="windowText" lastClr="000000"/>
+        <a:srgbClr val="000000"/>
       </a:dk1>
       <a:lt1>
-        <a:sysClr val="window" lastClr="FFFFFF"/>
+        <a:srgbClr val="ffffff"/>
       </a:lt1>
       <a:dk2>
-        <a:srgbClr val="1F497D"/>
+        <a:srgbClr val="1f497d"/>
       </a:dk2>
       <a:lt2>
-        <a:srgbClr val="EEECE1"/>
+        <a:srgbClr val="eeece1"/>
       </a:lt2>
       <a:accent1>
-        <a:srgbClr val="4F81BD"/>
+        <a:srgbClr val="4f81bd"/>
       </a:accent1>
       <a:accent2>
-        <a:srgbClr val="C0504D"/>
+        <a:srgbClr val="c0504d"/>
       </a:accent2>
       <a:accent3>
-        <a:srgbClr val="9BBB59"/>
+        <a:srgbClr val="9bbb59"/>
       </a:accent3>
       <a:accent4>
-        <a:srgbClr val="8064A2"/>
+        <a:srgbClr val="8064a2"/>
       </a:accent4>
       <a:accent5>
-        <a:srgbClr val="4BACC6"/>
+        <a:srgbClr val="4bacc6"/>
       </a:accent5>
       <a:accent6>
-        <a:srgbClr val="F79646"/>
+        <a:srgbClr val="f79646"/>
       </a:accent6>
       <a:hlink>
-        <a:srgbClr val="0000FF"/>
+        <a:srgbClr val="0000ff"/>
       </a:hlink>
       <a:folHlink>
         <a:srgbClr val="800080"/>
@@ -4984,279 +4860,131 @@
     </a:clrScheme>
     <a:fontScheme name="Office">
       <a:majorFont>
-        <a:latin typeface="Calibri"/>
+        <a:latin typeface="Calibri" pitchFamily="0" charset="1"/>
         <a:ea typeface=""/>
         <a:cs typeface=""/>
-        <a:font script="Jpan" typeface="ＭＳ ゴシック"/>
-        <a:font script="Hang" typeface="맑은 고딕"/>
-        <a:font script="Hans" typeface="宋体"/>
-        <a:font script="Hant" typeface="新細明體"/>
-        <a:font script="Arab" typeface="Times New Roman"/>
-        <a:font script="Hebr" typeface="Times New Roman"/>
-        <a:font script="Thai" typeface="Angsana New"/>
-        <a:font script="Ethi" typeface="Nyala"/>
-        <a:font script="Beng" typeface="Vrinda"/>
-        <a:font script="Gujr" typeface="Shruti"/>
-        <a:font script="Khmr" typeface="MoolBoran"/>
-        <a:font script="Knda" typeface="Tunga"/>
-        <a:font script="Guru" typeface="Raavi"/>
-        <a:font script="Cans" typeface="Euphemia"/>
-        <a:font script="Cher" typeface="Plantagenet Cherokee"/>
-        <a:font script="Yiii" typeface="Microsoft Yi Baiti"/>
-        <a:font script="Tibt" typeface="Microsoft Himalaya"/>
-        <a:font script="Thaa" typeface="MV Boli"/>
-        <a:font script="Deva" typeface="Mangal"/>
-        <a:font script="Telu" typeface="Gautami"/>
-        <a:font script="Taml" typeface="Latha"/>
-        <a:font script="Syrc" typeface="Estrangelo Edessa"/>
-        <a:font script="Orya" typeface="Kalinga"/>
-        <a:font script="Mlym" typeface="Kartika"/>
-        <a:font script="Laoo" typeface="DokChampa"/>
-        <a:font script="Sinh" typeface="Iskoola Pota"/>
-        <a:font script="Mong" typeface="Mongolian Baiti"/>
-        <a:font script="Viet" typeface="Times New Roman"/>
-        <a:font script="Uigh" typeface="Microsoft Uighur"/>
-        <a:font script="Geor" typeface="Sylfaen"/>
       </a:majorFont>
       <a:minorFont>
-        <a:latin typeface="Cambria"/>
+        <a:latin typeface="Cambria" pitchFamily="0" charset="1"/>
         <a:ea typeface=""/>
         <a:cs typeface=""/>
-        <a:font script="Jpan" typeface="ＭＳ 明朝"/>
-        <a:font script="Hang" typeface="맑은 고딕"/>
-        <a:font script="Hans" typeface="宋体"/>
-        <a:font script="Hant" typeface="新細明體"/>
-        <a:font script="Arab" typeface="Arial"/>
-        <a:font script="Hebr" typeface="Arial"/>
-        <a:font script="Thai" typeface="Cordia New"/>
-        <a:font script="Ethi" typeface="Nyala"/>
-        <a:font script="Beng" typeface="Vrinda"/>
-        <a:font script="Gujr" typeface="Shruti"/>
-        <a:font script="Khmr" typeface="DaunPenh"/>
-        <a:font script="Knda" typeface="Tunga"/>
-        <a:font script="Guru" typeface="Raavi"/>
-        <a:font script="Cans" typeface="Euphemia"/>
-        <a:font script="Cher" typeface="Plantagenet Cherokee"/>
-        <a:font script="Yiii" typeface="Microsoft Yi Baiti"/>
-        <a:font script="Tibt" typeface="Microsoft Himalaya"/>
-        <a:font script="Thaa" typeface="MV Boli"/>
-        <a:font script="Deva" typeface="Mangal"/>
-        <a:font script="Telu" typeface="Gautami"/>
-        <a:font script="Taml" typeface="Latha"/>
-        <a:font script="Syrc" typeface="Estrangelo Edessa"/>
-        <a:font script="Orya" typeface="Kalinga"/>
-        <a:font script="Mlym" typeface="Kartika"/>
-        <a:font script="Laoo" typeface="DokChampa"/>
-        <a:font script="Sinh" typeface="Iskoola Pota"/>
-        <a:font script="Mong" typeface="Mongolian Baiti"/>
-        <a:font script="Viet" typeface="Arial"/>
-        <a:font script="Uigh" typeface="Microsoft Uighur"/>
-        <a:font script="Geor" typeface="Sylfaen"/>
       </a:minorFont>
     </a:fontScheme>
-    <a:fmtScheme name="Office">
+    <a:fmtScheme>
       <a:fillStyleLst>
         <a:solidFill>
           <a:schemeClr val="phClr"/>
         </a:solidFill>
-        <a:gradFill rotWithShape="1">
+        <a:gradFill>
           <a:gsLst>
             <a:gs pos="0">
               <a:schemeClr val="phClr">
                 <a:tint val="50000"/>
-                <a:satMod val="300000"/>
               </a:schemeClr>
             </a:gs>
             <a:gs pos="35000">
               <a:schemeClr val="phClr">
                 <a:tint val="37000"/>
-                <a:satMod val="300000"/>
               </a:schemeClr>
             </a:gs>
             <a:gs pos="100000">
               <a:schemeClr val="phClr">
                 <a:tint val="15000"/>
-                <a:satMod val="350000"/>
               </a:schemeClr>
             </a:gs>
           </a:gsLst>
           <a:lin ang="16200000" scaled="1"/>
+          <a:tileRect l="0" t="0" r="0" b="0"/>
         </a:gradFill>
-        <a:gradFill rotWithShape="1">
+        <a:gradFill>
           <a:gsLst>
             <a:gs pos="0">
               <a:schemeClr val="phClr">
                 <a:tint val="100000"/>
                 <a:shade val="100000"/>
-                <a:satMod val="130000"/>
               </a:schemeClr>
             </a:gs>
             <a:gs pos="100000">
               <a:schemeClr val="phClr">
                 <a:tint val="50000"/>
                 <a:shade val="100000"/>
-                <a:satMod val="350000"/>
               </a:schemeClr>
             </a:gs>
           </a:gsLst>
           <a:lin ang="16200000" scaled="0"/>
+          <a:tileRect l="0" t="0" r="0" b="0"/>
         </a:gradFill>
       </a:fillStyleLst>
       <a:lnStyleLst>
         <a:ln w="9525" cap="flat" cmpd="sng" algn="ctr">
-          <a:solidFill>
-            <a:schemeClr val="phClr">
-              <a:shade val="95000"/>
-              <a:satMod val="105000"/>
-            </a:schemeClr>
-          </a:solidFill>
           <a:prstDash val="solid"/>
         </a:ln>
         <a:ln w="25400" cap="flat" cmpd="sng" algn="ctr">
-          <a:solidFill>
-            <a:schemeClr val="phClr"/>
-          </a:solidFill>
           <a:prstDash val="solid"/>
         </a:ln>
         <a:ln w="38100" cap="flat" cmpd="sng" algn="ctr">
-          <a:solidFill>
-            <a:schemeClr val="phClr"/>
-          </a:solidFill>
           <a:prstDash val="solid"/>
         </a:ln>
       </a:lnStyleLst>
       <a:effectStyleLst>
         <a:effectStyle>
-          <a:effectLst>
-            <a:outerShdw blurRad="40000" dist="20000" dir="5400000" rotWithShape="0">
-              <a:srgbClr val="000000">
-                <a:alpha val="38000"/>
-              </a:srgbClr>
-            </a:outerShdw>
-          </a:effectLst>
+          <a:effectLst/>
         </a:effectStyle>
         <a:effectStyle>
-          <a:effectLst>
-            <a:outerShdw blurRad="40000" dist="23000" dir="5400000" rotWithShape="0">
-              <a:srgbClr val="000000">
-                <a:alpha val="35000"/>
-              </a:srgbClr>
-            </a:outerShdw>
-          </a:effectLst>
+          <a:effectLst/>
         </a:effectStyle>
         <a:effectStyle>
-          <a:effectLst>
-            <a:outerShdw blurRad="40000" dist="23000" dir="5400000" rotWithShape="0">
-              <a:srgbClr val="000000">
-                <a:alpha val="35000"/>
-              </a:srgbClr>
-            </a:outerShdw>
-          </a:effectLst>
-          <a:scene3d>
-            <a:camera prst="orthographicFront">
-              <a:rot lat="0" lon="0" rev="0"/>
-            </a:camera>
-            <a:lightRig rig="threePt" dir="t">
-              <a:rot lat="0" lon="0" rev="1200000"/>
-            </a:lightRig>
-          </a:scene3d>
-          <a:sp3d>
-            <a:bevelT w="63500" h="25400"/>
-          </a:sp3d>
+          <a:effectLst/>
         </a:effectStyle>
       </a:effectStyleLst>
       <a:bgFillStyleLst>
         <a:solidFill>
           <a:schemeClr val="phClr"/>
         </a:solidFill>
-        <a:gradFill rotWithShape="1">
+        <a:gradFill>
           <a:gsLst>
             <a:gs pos="0">
               <a:schemeClr val="phClr">
                 <a:tint val="40000"/>
-                <a:satMod val="350000"/>
               </a:schemeClr>
             </a:gs>
             <a:gs pos="40000">
               <a:schemeClr val="phClr">
                 <a:tint val="45000"/>
                 <a:shade val="99000"/>
-                <a:satMod val="350000"/>
               </a:schemeClr>
             </a:gs>
             <a:gs pos="100000">
               <a:schemeClr val="phClr">
                 <a:shade val="20000"/>
-                <a:satMod val="255000"/>
               </a:schemeClr>
             </a:gs>
           </a:gsLst>
           <a:path path="circle">
             <a:fillToRect l="50000" t="-80000" r="50000" b="180000"/>
           </a:path>
+          <a:tileRect l="0" t="0" r="0" b="0"/>
         </a:gradFill>
-        <a:gradFill rotWithShape="1">
+        <a:gradFill>
           <a:gsLst>
             <a:gs pos="0">
               <a:schemeClr val="phClr">
                 <a:tint val="80000"/>
-                <a:satMod val="300000"/>
               </a:schemeClr>
             </a:gs>
             <a:gs pos="100000">
               <a:schemeClr val="phClr">
                 <a:shade val="30000"/>
-                <a:satMod val="200000"/>
               </a:schemeClr>
             </a:gs>
           </a:gsLst>
           <a:path path="circle">
             <a:fillToRect l="50000" t="50000" r="50000" b="50000"/>
           </a:path>
+          <a:tileRect l="0" t="0" r="0" b="0"/>
         </a:gradFill>
       </a:bgFillStyleLst>
     </a:fmtScheme>
   </a:themeElements>
-  <a:objectDefaults>
-    <a:spDef>
-      <a:spPr/>
-      <a:bodyPr/>
-      <a:lstStyle/>
-      <a:style>
-        <a:lnRef idx="1">
-          <a:schemeClr val="accent1"/>
-        </a:lnRef>
-        <a:fillRef idx="3">
-          <a:schemeClr val="accent1"/>
-        </a:fillRef>
-        <a:effectRef idx="2">
-          <a:schemeClr val="accent1"/>
-        </a:effectRef>
-        <a:fontRef idx="minor">
-          <a:schemeClr val="lt1"/>
-        </a:fontRef>
-      </a:style>
-    </a:spDef>
-    <a:lnDef>
-      <a:spPr/>
-      <a:bodyPr/>
-      <a:lstStyle/>
-      <a:style>
-        <a:lnRef idx="2">
-          <a:schemeClr val="accent1"/>
-        </a:lnRef>
-        <a:fillRef idx="0">
-          <a:schemeClr val="accent1"/>
-        </a:fillRef>
-        <a:effectRef idx="1">
-          <a:schemeClr val="accent1"/>
-        </a:effectRef>
-        <a:fontRef idx="minor">
-          <a:schemeClr val="tx1"/>
-        </a:fontRef>
-      </a:style>
-    </a:lnDef>
-  </a:objectDefaults>
-  <a:extraClrSchemeLst/>
 </a:theme>
 </file>
</xml_diff>

<commit_message>
Finish report, wait for revision
</commit_message>
<xml_diff>
--- a/Copia di Experiment 02 - Template.docx
+++ b/Copia di Experiment 02 - Template.docx
@@ -1,6 +1,6 @@
 
 <file path=word/document.xml><?xml version="1.0" encoding="utf-8"?>
-<w:document xmlns:o="urn:schemas-microsoft-com:office:office" xmlns:r="http://schemas.openxmlformats.org/officeDocument/2006/relationships" xmlns:v="urn:schemas-microsoft-com:vml" xmlns:w="http://schemas.openxmlformats.org/wordprocessingml/2006/main" xmlns:w10="urn:schemas-microsoft-com:office:word" xmlns:wp="http://schemas.openxmlformats.org/drawingml/2006/wordprocessingDrawing" xmlns:wps="http://schemas.microsoft.com/office/word/2010/wordprocessingShape" xmlns:wpg="http://schemas.microsoft.com/office/word/2010/wordprocessingGroup" xmlns:mc="http://schemas.openxmlformats.org/markup-compatibility/2006" xmlns:wp14="http://schemas.microsoft.com/office/word/2010/wordprocessingDrawing" xmlns:w14="http://schemas.microsoft.com/office/word/2010/wordml" xmlns:w15="http://schemas.microsoft.com/office/word/2012/wordml" mc:Ignorable="w14 wp14 w15">
+<w:document xmlns:o="urn:schemas-microsoft-com:office:office" xmlns:r="http://schemas.openxmlformats.org/officeDocument/2006/relationships" xmlns:v="urn:schemas-microsoft-com:vml" xmlns:w="http://schemas.openxmlformats.org/wordprocessingml/2006/main" xmlns:w10="urn:schemas-microsoft-com:office:word" xmlns:wp="http://schemas.openxmlformats.org/drawingml/2006/wordprocessingDrawing" xmlns:wps="http://schemas.microsoft.com/office/word/2010/wordprocessingShape" xmlns:wpg="http://schemas.microsoft.com/office/word/2010/wordprocessingGroup" xmlns:mc="http://schemas.openxmlformats.org/markup-compatibility/2006" xmlns:wp14="http://schemas.microsoft.com/office/word/2010/wordprocessingDrawing" xmlns:w14="http://schemas.microsoft.com/office/word/2010/wordml" mc:Ignorable="w14 wp14">
   <w:body>
     <w:p>
       <w:pPr>
@@ -40,12 +40,12 @@
     </w:p>
     <w:p>
       <w:pPr>
-        <w:pStyle w:val="LO-normal"/>
-        <w:rPr/>
-      </w:pPr>
-      <w:r>
-        <w:rPr/>
-        <w:t>This study explores whether the format of computer identifiers—camelCase or kebab-case—impacts reading performance. Using a custom web-based application, 30 participants completed tasks requiring them to locate specific identifiers from lists containing distractors, under controlled conditions. Participants were categorized by programming experience (beginner or advanced) and age (under 40 or 40 and older) to evaluate potential variability. The study utilized a multi-factor, within-subject design, ensuring that each participant was exposed to both identifier formats across 20 randomized tasks. Performance was measured based on the time taken to correctly identify the target identifier. Statistical analysis revealed no significant difference in reading speed between camelCase and kebab-case identifiers. This finding supports the Null Hypothesis, suggesting that identifier formatting does not significantly influence reading efficiency, regardless of a participant's programming experience or age.</w:t>
+        <w:pStyle w:val="LOnormal"/>
+        <w:rPr/>
+      </w:pPr>
+      <w:r>
+        <w:rPr/>
+        <w:t>This study explores whether the style of dentifiers—camelCase or kebab-case—impacts reading performance. Using a custom web-based application, 24 participants completed 20 tasks requiring them to locate specific identifiers from lists containing distractors, under controlled conditions. Participants were categorized by programming experience and age to evaluate potential variability. The study utilized a single-factor, within-subject design, ensuring that each participant was exposed to both identifier formats across the 20 randomized tasks. Performance was measured based on the time taken to correctly identify the target identifier. Statistical analysis revealed no significant difference in reading speed between camelCase and kebab-case identifiers. This finding supports the Null Hypothesis, suggesting that identifier styles does not significantly influence reading efficiency.</w:t>
       </w:r>
     </w:p>
     <w:p>
@@ -62,7 +62,7 @@
     </w:p>
     <w:p>
       <w:pPr>
-        <w:pStyle w:val="LO-normal"/>
+        <w:pStyle w:val="LOnormal"/>
         <w:rPr/>
       </w:pPr>
       <w:r>
@@ -72,7 +72,7 @@
     </w:p>
     <w:p>
       <w:pPr>
-        <w:pStyle w:val="LO-normal"/>
+        <w:pStyle w:val="LOnormal"/>
         <w:rPr/>
       </w:pPr>
       <w:r>
@@ -82,7 +82,7 @@
     </w:p>
     <w:p>
       <w:pPr>
-        <w:pStyle w:val="LO-normal"/>
+        <w:pStyle w:val="LOnormal"/>
         <w:rPr>
           <w:color w:val="B7B7B7"/>
         </w:rPr>
@@ -102,8 +102,9 @@
     </w:p>
     <w:p>
       <w:pPr>
-        <w:pStyle w:val="LO-normal"/>
-        <w:rPr>
+        <w:pStyle w:val="LOnormal"/>
+        <w:rPr>
+          <w:b/>
           <w:b/>
         </w:rPr>
       </w:pPr>
@@ -119,7 +120,6 @@
         <w:tblW w:w="9029" w:type="dxa"/>
         <w:jc w:val="left"/>
         <w:tblInd w:w="0" w:type="dxa"/>
-        <w:tblLayout w:type="fixed"/>
         <w:tblCellMar>
           <w:top w:w="100" w:type="dxa"/>
           <w:left w:w="100" w:type="dxa"/>
@@ -146,10 +146,11 @@
           </w:tcPr>
           <w:p>
             <w:pPr>
-              <w:pStyle w:val="LO-normal"/>
+              <w:pStyle w:val="LOnormal"/>
               <w:widowControl w:val="false"/>
               <w:spacing w:lineRule="auto" w:line="240"/>
               <w:rPr>
+                <w:b/>
                 <w:b/>
                 <w:color w:val="FFFFFF"/>
               </w:rPr>
@@ -179,7 +180,7 @@
           </w:tcPr>
           <w:p>
             <w:pPr>
-              <w:pStyle w:val="LO-normal"/>
+              <w:pStyle w:val="LOnormal"/>
               <w:widowControl w:val="false"/>
               <w:spacing w:lineRule="auto" w:line="240"/>
               <w:rPr>
@@ -200,7 +201,7 @@
     </w:tbl>
     <w:p>
       <w:pPr>
-        <w:pStyle w:val="LO-normal"/>
+        <w:pStyle w:val="LOnormal"/>
         <w:rPr>
           <w:color w:val="B7B7B7"/>
         </w:rPr>
@@ -225,7 +226,7 @@
     </w:p>
     <w:p>
       <w:pPr>
-        <w:pStyle w:val="LO-normal"/>
+        <w:pStyle w:val="LOnormal"/>
         <w:pageBreakBefore w:val="false"/>
         <w:rPr>
           <w:sz w:val="22"/>
@@ -254,7 +255,7 @@
     </w:p>
     <w:p>
       <w:pPr>
-        <w:pStyle w:val="LO-normal"/>
+        <w:pStyle w:val="LOnormal"/>
         <w:rPr>
           <w:sz w:val="20"/>
           <w:szCs w:val="20"/>
@@ -265,7 +266,7 @@
           <w:sz w:val="22"/>
           <w:szCs w:val="22"/>
         </w:rPr>
-        <w:t>The independent variables (i.e., the variables manipulated during the experiment) are the following: the style of the composed identifiers and the length of the identifiers.</w:t>
+        <w:t>The independent variable (i.e., the variable manipulated during the experiment) is the style of the composed identifiers .</w:t>
       </w:r>
     </w:p>
     <w:tbl>
@@ -274,7 +275,6 @@
         <w:tblW w:w="9029" w:type="dxa"/>
         <w:jc w:val="left"/>
         <w:tblInd w:w="0" w:type="dxa"/>
-        <w:tblLayout w:type="fixed"/>
         <w:tblCellMar>
           <w:top w:w="100" w:type="dxa"/>
           <w:left w:w="100" w:type="dxa"/>
@@ -304,10 +304,11 @@
           </w:tcPr>
           <w:p>
             <w:pPr>
-              <w:pStyle w:val="LO-normal"/>
+              <w:pStyle w:val="LOnormal"/>
               <w:widowControl w:val="false"/>
               <w:spacing w:lineRule="auto" w:line="240"/>
               <w:rPr>
+                <w:b/>
                 <w:b/>
                 <w:color w:val="FFFFFF"/>
               </w:rPr>
@@ -334,10 +335,11 @@
           </w:tcPr>
           <w:p>
             <w:pPr>
-              <w:pStyle w:val="LO-normal"/>
+              <w:pStyle w:val="LOnormal"/>
               <w:widowControl w:val="false"/>
               <w:spacing w:lineRule="auto" w:line="240"/>
               <w:rPr>
+                <w:b/>
                 <w:b/>
                 <w:color w:val="FFFFFF"/>
               </w:rPr>
@@ -369,7 +371,7 @@
           </w:tcPr>
           <w:p>
             <w:pPr>
-              <w:pStyle w:val="LO-normal"/>
+              <w:pStyle w:val="LOnormal"/>
               <w:widowControl w:val="false"/>
               <w:spacing w:lineRule="auto" w:line="240"/>
               <w:rPr>
@@ -382,7 +384,7 @@
                 <w:sz w:val="22"/>
                 <w:szCs w:val="22"/>
               </w:rPr>
-              <w:t>Composed identifiers style</w:t>
+              <w:t>Style</w:t>
             </w:r>
           </w:p>
         </w:tc>
@@ -399,7 +401,7 @@
           </w:tcPr>
           <w:p>
             <w:pPr>
-              <w:pStyle w:val="LO-normal"/>
+              <w:pStyle w:val="LOnormal"/>
               <w:widowControl w:val="false"/>
               <w:spacing w:lineRule="auto" w:line="240"/>
               <w:rPr>
@@ -415,96 +417,6 @@
                 <w:szCs w:val="22"/>
               </w:rPr>
               <w:t>CamelCase or kebab-case.</w:t>
-            </w:r>
-          </w:p>
-        </w:tc>
-      </w:tr>
-      <w:tr>
-        <w:trPr>
-          <w:trHeight w:val="420" w:hRule="atLeast"/>
-        </w:trPr>
-        <w:tc>
-          <w:tcPr>
-            <w:tcW w:w="3009" w:type="dxa"/>
-            <w:tcBorders>
-              <w:left w:val="single" w:sz="8" w:space="0" w:color="000000"/>
-              <w:bottom w:val="single" w:sz="8" w:space="0" w:color="000000"/>
-              <w:right w:val="single" w:sz="8" w:space="0" w:color="000000"/>
-            </w:tcBorders>
-            <w:shd w:fill="auto" w:val="clear"/>
-          </w:tcPr>
-          <w:p>
-            <w:pPr>
-              <w:pStyle w:val="LO-normal"/>
-              <w:widowControl w:val="false"/>
-              <w:spacing w:lineRule="auto" w:line="240"/>
-              <w:rPr>
-                <w:sz w:val="22"/>
-                <w:szCs w:val="22"/>
-              </w:rPr>
-            </w:pPr>
-            <w:r>
-              <w:rPr/>
-              <w:t>Identifier length</w:t>
-            </w:r>
-          </w:p>
-        </w:tc>
-        <w:tc>
-          <w:tcPr>
-            <w:tcW w:w="6019" w:type="dxa"/>
-            <w:tcBorders>
-              <w:left w:val="single" w:sz="8" w:space="0" w:color="000000"/>
-              <w:bottom w:val="single" w:sz="8" w:space="0" w:color="000000"/>
-              <w:right w:val="single" w:sz="8" w:space="0" w:color="000000"/>
-            </w:tcBorders>
-            <w:shd w:fill="auto" w:val="clear"/>
-          </w:tcPr>
-          <w:p>
-            <w:pPr>
-              <w:pStyle w:val="LO-normal"/>
-              <w:widowControl w:val="false"/>
-              <w:spacing w:lineRule="auto" w:line="240"/>
-              <w:rPr>
-                <w:color w:val="B7B7B7"/>
-                <w:sz w:val="22"/>
-                <w:szCs w:val="22"/>
-              </w:rPr>
-            </w:pPr>
-            <w:r>
-              <w:rPr/>
-              <w:t>Short: 2 words</w:t>
-            </w:r>
-          </w:p>
-          <w:p>
-            <w:pPr>
-              <w:pStyle w:val="LO-normal"/>
-              <w:widowControl w:val="false"/>
-              <w:spacing w:lineRule="auto" w:line="240"/>
-              <w:rPr>
-                <w:color w:val="B7B7B7"/>
-                <w:sz w:val="22"/>
-                <w:szCs w:val="22"/>
-              </w:rPr>
-            </w:pPr>
-            <w:r>
-              <w:rPr/>
-              <w:t>Medium: 3 words</w:t>
-            </w:r>
-          </w:p>
-          <w:p>
-            <w:pPr>
-              <w:pStyle w:val="LO-normal"/>
-              <w:widowControl w:val="false"/>
-              <w:spacing w:lineRule="auto" w:line="240"/>
-              <w:rPr>
-                <w:color w:val="B7B7B7"/>
-                <w:sz w:val="22"/>
-                <w:szCs w:val="22"/>
-              </w:rPr>
-            </w:pPr>
-            <w:r>
-              <w:rPr/>
-              <w:t>Long: 4 words.</w:t>
             </w:r>
           </w:p>
         </w:tc>
@@ -512,35 +424,38 @@
     </w:tbl>
     <w:p>
       <w:pPr>
-        <w:pStyle w:val="LO-normal"/>
+        <w:pStyle w:val="LOnormal"/>
         <w:rPr>
           <w:b/>
-        </w:rPr>
-      </w:pPr>
-      <w:r>
-        <w:rPr>
           <w:b/>
         </w:rPr>
-      </w:r>
-    </w:p>
-    <w:p>
-      <w:pPr>
-        <w:pStyle w:val="LO-normal"/>
+      </w:pPr>
+      <w:r>
         <w:rPr>
           <w:b/>
         </w:rPr>
-      </w:pPr>
-      <w:r>
+      </w:r>
+    </w:p>
+    <w:p>
+      <w:pPr>
+        <w:pStyle w:val="LOnormal"/>
         <w:rPr>
           <w:b/>
-        </w:rPr>
-      </w:r>
-    </w:p>
-    <w:p>
-      <w:pPr>
-        <w:pStyle w:val="LO-normal"/>
+          <w:b/>
+        </w:rPr>
+      </w:pPr>
+      <w:r>
+        <w:rPr>
+          <w:b/>
+        </w:rPr>
+      </w:r>
+    </w:p>
+    <w:p>
+      <w:pPr>
+        <w:pStyle w:val="LOnormal"/>
         <w:pageBreakBefore w:val="false"/>
         <w:rPr>
+          <w:b/>
           <w:b/>
           <w:bCs/>
         </w:rPr>
@@ -563,7 +478,6 @@
         <w:tblW w:w="9029" w:type="dxa"/>
         <w:jc w:val="left"/>
         <w:tblInd w:w="0" w:type="dxa"/>
-        <w:tblLayout w:type="fixed"/>
         <w:tblCellMar>
           <w:top w:w="100" w:type="dxa"/>
           <w:left w:w="100" w:type="dxa"/>
@@ -593,10 +507,11 @@
           </w:tcPr>
           <w:p>
             <w:pPr>
-              <w:pStyle w:val="LO-normal"/>
+              <w:pStyle w:val="LOnormal"/>
               <w:widowControl w:val="false"/>
               <w:spacing w:lineRule="auto" w:line="240"/>
               <w:rPr>
+                <w:b/>
                 <w:b/>
                 <w:color w:val="FFFFFF"/>
               </w:rPr>
@@ -623,10 +538,11 @@
           </w:tcPr>
           <w:p>
             <w:pPr>
-              <w:pStyle w:val="LO-normal"/>
+              <w:pStyle w:val="LOnormal"/>
               <w:widowControl w:val="false"/>
               <w:spacing w:lineRule="auto" w:line="240"/>
               <w:rPr>
+                <w:b/>
                 <w:b/>
                 <w:color w:val="FFFFFF"/>
               </w:rPr>
@@ -658,7 +574,7 @@
           </w:tcPr>
           <w:p>
             <w:pPr>
-              <w:pStyle w:val="LO-normal"/>
+              <w:pStyle w:val="LOnormal"/>
               <w:widowControl w:val="false"/>
               <w:spacing w:lineRule="auto" w:line="240"/>
               <w:rPr>
@@ -671,7 +587,7 @@
                 <w:sz w:val="22"/>
                 <w:szCs w:val="22"/>
               </w:rPr>
-              <w:t>time taken to select the matching identifier</w:t>
+              <w:t>Time</w:t>
             </w:r>
           </w:p>
         </w:tc>
@@ -688,7 +604,7 @@
           </w:tcPr>
           <w:p>
             <w:pPr>
-              <w:pStyle w:val="LO-normal"/>
+              <w:pStyle w:val="LOnormal"/>
               <w:widowControl w:val="false"/>
               <w:spacing w:lineRule="auto" w:line="240"/>
               <w:rPr>
@@ -711,22 +627,23 @@
     </w:tbl>
     <w:p>
       <w:pPr>
-        <w:pStyle w:val="LO-normal"/>
-        <w:rPr>
-          <w:color w:val="B7B7B7"/>
-        </w:rPr>
-      </w:pPr>
-      <w:r>
-        <w:rPr>
-          <w:color w:val="B7B7B7"/>
-        </w:rPr>
-      </w:r>
-    </w:p>
-    <w:p>
-      <w:pPr>
-        <w:pStyle w:val="LO-normal"/>
+        <w:pStyle w:val="LOnormal"/>
+        <w:rPr>
+          <w:color w:val="B7B7B7"/>
+        </w:rPr>
+      </w:pPr>
+      <w:r>
+        <w:rPr>
+          <w:color w:val="B7B7B7"/>
+        </w:rPr>
+      </w:r>
+    </w:p>
+    <w:p>
+      <w:pPr>
+        <w:pStyle w:val="LOnormal"/>
         <w:pageBreakBefore w:val="false"/>
         <w:rPr>
+          <w:b/>
           <w:b/>
           <w:bCs/>
         </w:rPr>
@@ -741,8 +658,9 @@
     </w:p>
     <w:p>
       <w:pPr>
-        <w:pStyle w:val="LO-normal"/>
-        <w:rPr>
+        <w:pStyle w:val="LOnormal"/>
+        <w:rPr>
+          <w:b/>
           <w:b/>
           <w:bCs/>
         </w:rPr>
@@ -765,7 +683,6 @@
         <w:tblW w:w="9029" w:type="dxa"/>
         <w:jc w:val="left"/>
         <w:tblInd w:w="0" w:type="dxa"/>
-        <w:tblLayout w:type="fixed"/>
         <w:tblCellMar>
           <w:top w:w="100" w:type="dxa"/>
           <w:left w:w="100" w:type="dxa"/>
@@ -795,10 +712,11 @@
           </w:tcPr>
           <w:p>
             <w:pPr>
-              <w:pStyle w:val="LO-normal"/>
+              <w:pStyle w:val="LOnormal"/>
               <w:widowControl w:val="false"/>
               <w:spacing w:lineRule="auto" w:line="240"/>
               <w:rPr>
+                <w:b/>
                 <w:b/>
                 <w:color w:val="FFFFFF"/>
               </w:rPr>
@@ -825,10 +743,11 @@
           </w:tcPr>
           <w:p>
             <w:pPr>
-              <w:pStyle w:val="LO-normal"/>
+              <w:pStyle w:val="LOnormal"/>
               <w:widowControl w:val="false"/>
               <w:spacing w:lineRule="auto" w:line="240"/>
               <w:rPr>
+                <w:b/>
                 <w:b/>
                 <w:color w:val="FFFFFF"/>
               </w:rPr>
@@ -860,7 +779,7 @@
           </w:tcPr>
           <w:p>
             <w:pPr>
-              <w:pStyle w:val="LO-normal"/>
+              <w:pStyle w:val="LOnormal"/>
               <w:widowControl w:val="false"/>
               <w:spacing w:lineRule="auto" w:line="240"/>
               <w:rPr>
@@ -890,7 +809,7 @@
           </w:tcPr>
           <w:p>
             <w:pPr>
-              <w:pStyle w:val="LO-normal"/>
+              <w:pStyle w:val="LOnormal"/>
               <w:widowControl w:val="false"/>
               <w:spacing w:lineRule="auto" w:line="240"/>
               <w:rPr>
@@ -922,7 +841,7 @@
           </w:tcPr>
           <w:p>
             <w:pPr>
-              <w:pStyle w:val="LO-normal"/>
+              <w:pStyle w:val="LOnormal"/>
               <w:widowControl w:val="false"/>
               <w:spacing w:lineRule="auto" w:line="240"/>
               <w:rPr>
@@ -935,7 +854,7 @@
                 <w:sz w:val="22"/>
                 <w:szCs w:val="22"/>
               </w:rPr>
-              <w:t>Distractor identifiers per task</w:t>
+              <w:t>Distractors</w:t>
             </w:r>
           </w:p>
         </w:tc>
@@ -951,7 +870,7 @@
           </w:tcPr>
           <w:p>
             <w:pPr>
-              <w:pStyle w:val="LO-normal"/>
+              <w:pStyle w:val="LOnormal"/>
               <w:widowControl w:val="false"/>
               <w:spacing w:lineRule="auto" w:line="240"/>
               <w:rPr>
@@ -983,7 +902,7 @@
           </w:tcPr>
           <w:p>
             <w:pPr>
-              <w:pStyle w:val="LO-normal"/>
+              <w:pStyle w:val="LOnormal"/>
               <w:widowControl w:val="false"/>
               <w:spacing w:lineRule="auto" w:line="240"/>
               <w:rPr>
@@ -996,7 +915,7 @@
                 <w:sz w:val="22"/>
                 <w:szCs w:val="22"/>
               </w:rPr>
-              <w:t>Environment of the experiment</w:t>
+              <w:t>Environment</w:t>
             </w:r>
           </w:p>
         </w:tc>
@@ -1012,7 +931,7 @@
           </w:tcPr>
           <w:p>
             <w:pPr>
-              <w:pStyle w:val="LO-normal"/>
+              <w:pStyle w:val="LOnormal"/>
               <w:widowControl w:val="false"/>
               <w:spacing w:lineRule="auto" w:line="240"/>
               <w:rPr>
@@ -1031,33 +950,35 @@
     </w:tbl>
     <w:p>
       <w:pPr>
-        <w:pStyle w:val="LO-normal"/>
+        <w:pStyle w:val="LOnormal"/>
         <w:rPr>
           <w:b/>
-        </w:rPr>
-      </w:pPr>
-      <w:r>
-        <w:rPr>
           <w:b/>
         </w:rPr>
-      </w:r>
-    </w:p>
-    <w:p>
-      <w:pPr>
-        <w:pStyle w:val="LO-normal"/>
+      </w:pPr>
+      <w:r>
         <w:rPr>
           <w:b/>
         </w:rPr>
-      </w:pPr>
-      <w:r>
+      </w:r>
+    </w:p>
+    <w:p>
+      <w:pPr>
+        <w:pStyle w:val="LOnormal"/>
         <w:rPr>
           <w:b/>
-        </w:rPr>
-      </w:r>
-    </w:p>
-    <w:p>
-      <w:pPr>
-        <w:pStyle w:val="LO-normal"/>
+          <w:b/>
+        </w:rPr>
+      </w:pPr>
+      <w:r>
+        <w:rPr>
+          <w:b/>
+        </w:rPr>
+      </w:r>
+    </w:p>
+    <w:p>
+      <w:pPr>
+        <w:pStyle w:val="LOnormal"/>
         <w:rPr>
           <w:sz w:val="22"/>
           <w:szCs w:val="22"/>
@@ -1073,7 +994,7 @@
     </w:p>
     <w:p>
       <w:pPr>
-        <w:pStyle w:val="LO-normal"/>
+        <w:pStyle w:val="LOnormal"/>
         <w:rPr>
           <w:sz w:val="22"/>
           <w:szCs w:val="22"/>
@@ -1089,8 +1010,9 @@
     </w:p>
     <w:p>
       <w:pPr>
-        <w:pStyle w:val="LO-normal"/>
-        <w:rPr>
+        <w:pStyle w:val="LOnormal"/>
+        <w:rPr>
+          <w:b/>
           <w:b/>
         </w:rPr>
       </w:pPr>
@@ -1106,7 +1028,6 @@
         <w:tblW w:w="9029" w:type="dxa"/>
         <w:jc w:val="left"/>
         <w:tblInd w:w="0" w:type="dxa"/>
-        <w:tblLayout w:type="fixed"/>
         <w:tblCellMar>
           <w:top w:w="100" w:type="dxa"/>
           <w:left w:w="100" w:type="dxa"/>
@@ -1136,10 +1057,11 @@
           </w:tcPr>
           <w:p>
             <w:pPr>
-              <w:pStyle w:val="LO-normal"/>
+              <w:pStyle w:val="LOnormal"/>
               <w:widowControl w:val="false"/>
               <w:spacing w:lineRule="auto" w:line="240"/>
               <w:rPr>
+                <w:b/>
                 <w:b/>
                 <w:color w:val="FFFFFF"/>
               </w:rPr>
@@ -1166,10 +1088,11 @@
           </w:tcPr>
           <w:p>
             <w:pPr>
-              <w:pStyle w:val="LO-normal"/>
+              <w:pStyle w:val="LOnormal"/>
               <w:widowControl w:val="false"/>
               <w:spacing w:lineRule="auto" w:line="240"/>
               <w:rPr>
+                <w:b/>
                 <w:b/>
                 <w:color w:val="FFFFFF"/>
               </w:rPr>
@@ -1201,7 +1124,7 @@
           </w:tcPr>
           <w:p>
             <w:pPr>
-              <w:pStyle w:val="LO-normal"/>
+              <w:pStyle w:val="LOnormal"/>
               <w:widowControl w:val="false"/>
               <w:spacing w:lineRule="auto" w:line="240"/>
               <w:rPr>
@@ -1231,7 +1154,7 @@
           </w:tcPr>
           <w:p>
             <w:pPr>
-              <w:pStyle w:val="LO-normal"/>
+              <w:pStyle w:val="LOnormal"/>
               <w:widowControl w:val="false"/>
               <w:spacing w:lineRule="auto" w:line="240"/>
               <w:rPr>
@@ -1247,7 +1170,7 @@
           </w:p>
           <w:p>
             <w:pPr>
-              <w:pStyle w:val="LO-normal"/>
+              <w:pStyle w:val="LOnormal"/>
               <w:widowControl w:val="false"/>
               <w:spacing w:lineRule="auto" w:line="240"/>
               <w:rPr>
@@ -1279,7 +1202,7 @@
           </w:tcPr>
           <w:p>
             <w:pPr>
-              <w:pStyle w:val="LO-normal"/>
+              <w:pStyle w:val="LOnormal"/>
               <w:widowControl w:val="false"/>
               <w:spacing w:lineRule="auto" w:line="240"/>
               <w:rPr>
@@ -1308,7 +1231,7 @@
           </w:tcPr>
           <w:p>
             <w:pPr>
-              <w:pStyle w:val="LO-normal"/>
+              <w:pStyle w:val="LOnormal"/>
               <w:widowControl w:val="false"/>
               <w:spacing w:lineRule="auto" w:line="240"/>
               <w:rPr>
@@ -1324,7 +1247,7 @@
           </w:p>
           <w:p>
             <w:pPr>
-              <w:pStyle w:val="LO-normal"/>
+              <w:pStyle w:val="LOnormal"/>
               <w:widowControl w:val="false"/>
               <w:spacing w:lineRule="auto" w:line="240"/>
               <w:rPr>
@@ -1343,7 +1266,7 @@
     </w:tbl>
     <w:p>
       <w:pPr>
-        <w:pStyle w:val="LO-normal"/>
+        <w:pStyle w:val="LOnormal"/>
         <w:rPr/>
       </w:pPr>
       <w:r>
@@ -1364,30 +1287,29 @@
     </w:p>
     <w:p>
       <w:pPr>
-        <w:pStyle w:val="LO-normal"/>
-        <w:rPr>
-          <w:color w:val="B7B7B7"/>
-        </w:rPr>
-      </w:pPr>
-      <w:r>
-        <w:rPr>
-          <w:color w:val="B7B7B7"/>
-        </w:rPr>
-        <w:t>Check off the characteristics of your experimental design:</w:t>
-      </w:r>
-    </w:p>
-    <w:p>
-      <w:pPr>
-        <w:pStyle w:val="LO-normal"/>
-        <w:rPr/>
-      </w:pPr>
-      <w:r>
-        <w:rPr/>
-      </w:r>
-    </w:p>
-    <w:p>
-      <w:pPr>
-        <w:pStyle w:val="LO-normal"/>
+        <w:pStyle w:val="LOnormal"/>
+        <w:rPr>
+          <w:color w:val="B7B7B7"/>
+        </w:rPr>
+      </w:pPr>
+      <w:r>
+        <w:rPr>
+          <w:color w:val="B7B7B7"/>
+        </w:rPr>
+      </w:r>
+    </w:p>
+    <w:p>
+      <w:pPr>
+        <w:pStyle w:val="LOnormal"/>
+        <w:rPr/>
+      </w:pPr>
+      <w:r>
+        <w:rPr/>
+      </w:r>
+    </w:p>
+    <w:p>
+      <w:pPr>
+        <w:pStyle w:val="LOnormal"/>
         <w:rPr/>
       </w:pPr>
       <w:r>
@@ -1407,7 +1329,6 @@
         <w:tblW w:w="9029" w:type="dxa"/>
         <w:jc w:val="left"/>
         <w:tblInd w:w="0" w:type="dxa"/>
-        <w:tblLayout w:type="fixed"/>
         <w:tblCellMar>
           <w:top w:w="100" w:type="dxa"/>
           <w:left w:w="100" w:type="dxa"/>
@@ -1435,10 +1356,11 @@
           </w:tcPr>
           <w:p>
             <w:pPr>
-              <w:pStyle w:val="LO-normal"/>
+              <w:pStyle w:val="LOnormal"/>
               <w:widowControl w:val="false"/>
               <w:spacing w:lineRule="auto" w:line="240"/>
               <w:rPr>
+                <w:b/>
                 <w:b/>
               </w:rPr>
             </w:pPr>
@@ -1474,10 +1396,11 @@
           </w:tcPr>
           <w:p>
             <w:pPr>
-              <w:pStyle w:val="LO-normal"/>
+              <w:pStyle w:val="LOnormal"/>
               <w:widowControl w:val="false"/>
               <w:spacing w:lineRule="auto" w:line="240"/>
               <w:rPr>
+                <w:b/>
                 <w:b/>
               </w:rPr>
             </w:pPr>
@@ -1507,7 +1430,7 @@
           </w:tcPr>
           <w:p>
             <w:pPr>
-              <w:pStyle w:val="LO-normal"/>
+              <w:pStyle w:val="LOnormal"/>
               <w:widowControl w:val="false"/>
               <w:spacing w:lineRule="auto" w:line="240"/>
               <w:rPr/>
@@ -1537,16 +1460,16 @@
     </w:tbl>
     <w:p>
       <w:pPr>
-        <w:pStyle w:val="LO-normal"/>
-        <w:rPr/>
-      </w:pPr>
-      <w:r>
-        <w:rPr/>
-      </w:r>
-    </w:p>
-    <w:p>
-      <w:pPr>
-        <w:pStyle w:val="LO-normal"/>
+        <w:pStyle w:val="LOnormal"/>
+        <w:rPr/>
+      </w:pPr>
+      <w:r>
+        <w:rPr/>
+      </w:r>
+    </w:p>
+    <w:p>
+      <w:pPr>
+        <w:pStyle w:val="LOnormal"/>
         <w:rPr/>
       </w:pPr>
       <w:r>
@@ -1566,7 +1489,6 @@
         <w:tblW w:w="9029" w:type="dxa"/>
         <w:jc w:val="left"/>
         <w:tblInd w:w="0" w:type="dxa"/>
-        <w:tblLayout w:type="fixed"/>
         <w:tblCellMar>
           <w:top w:w="100" w:type="dxa"/>
           <w:left w:w="100" w:type="dxa"/>
@@ -1594,24 +1516,33 @@
           </w:tcPr>
           <w:p>
             <w:pPr>
-              <w:pStyle w:val="LO-normal"/>
+              <w:pStyle w:val="LOnormal"/>
               <w:widowControl w:val="false"/>
               <w:spacing w:lineRule="auto" w:line="240"/>
               <w:rPr>
                 <w:b/>
+                <w:b/>
               </w:rPr>
             </w:pPr>
             <w:r>
               <w:rPr>
                 <w:rFonts w:eastAsia="Arial Unicode MS" w:cs="Arial Unicode MS" w:ascii="Arial Unicode MS" w:hAnsi="Arial Unicode MS"/>
+                <w:highlight w:val="yellow"/>
               </w:rPr>
               <w:t>⃞</w:t>
             </w:r>
             <w:r>
               <w:rPr>
                 <w:b/>
-              </w:rPr>
-              <w:t xml:space="preserve">   </w:t>
+                <w:highlight w:val="yellow"/>
+              </w:rPr>
+              <w:t xml:space="preserve">  </w:t>
+            </w:r>
+            <w:r>
+              <w:rPr>
+                <w:b/>
+              </w:rPr>
+              <w:t xml:space="preserve"> </w:t>
             </w:r>
             <w:r>
               <w:rPr>
@@ -1633,25 +1564,19 @@
           </w:tcPr>
           <w:p>
             <w:pPr>
-              <w:pStyle w:val="LO-normal"/>
+              <w:pStyle w:val="LOnormal"/>
               <w:widowControl w:val="false"/>
               <w:spacing w:lineRule="auto" w:line="240"/>
               <w:rPr>
                 <w:b/>
+                <w:b/>
               </w:rPr>
             </w:pPr>
             <w:r>
               <w:rPr>
                 <w:rFonts w:eastAsia="Arial Unicode MS" w:cs="Arial Unicode MS" w:ascii="Arial Unicode MS" w:hAnsi="Arial Unicode MS"/>
-                <w:highlight w:val="yellow"/>
-              </w:rPr>
-              <w:t xml:space="preserve">⃞ </w:t>
-            </w:r>
-            <w:r>
-              <w:rPr>
-                <w:rFonts w:eastAsia="Arial Unicode MS" w:cs="Arial Unicode MS" w:ascii="Arial Unicode MS" w:hAnsi="Arial Unicode MS"/>
-              </w:rPr>
-              <w:t xml:space="preserve">  </w:t>
+              </w:rPr>
+              <w:t xml:space="preserve">⃞  </w:t>
             </w:r>
             <w:r>
               <w:rPr>
@@ -1673,7 +1598,7 @@
           </w:tcPr>
           <w:p>
             <w:pPr>
-              <w:pStyle w:val="LO-normal"/>
+              <w:pStyle w:val="LOnormal"/>
               <w:widowControl w:val="false"/>
               <w:spacing w:lineRule="auto" w:line="240"/>
               <w:rPr/>
@@ -1696,16 +1621,16 @@
     </w:tbl>
     <w:p>
       <w:pPr>
-        <w:pStyle w:val="LO-normal"/>
-        <w:rPr/>
-      </w:pPr>
-      <w:r>
-        <w:rPr/>
-      </w:r>
-    </w:p>
-    <w:p>
-      <w:pPr>
-        <w:pStyle w:val="LO-normal"/>
+        <w:pStyle w:val="LOnormal"/>
+        <w:rPr/>
+      </w:pPr>
+      <w:r>
+        <w:rPr/>
+      </w:r>
+    </w:p>
+    <w:p>
+      <w:pPr>
+        <w:pStyle w:val="LOnormal"/>
         <w:rPr>
           <w:color w:val="B7B7B7"/>
         </w:rPr>
@@ -1733,7 +1658,6 @@
         <w:tblW w:w="9029" w:type="dxa"/>
         <w:jc w:val="left"/>
         <w:tblInd w:w="0" w:type="dxa"/>
-        <w:tblLayout w:type="fixed"/>
         <w:tblCellMar>
           <w:top w:w="100" w:type="dxa"/>
           <w:left w:w="100" w:type="dxa"/>
@@ -1761,7 +1685,7 @@
           </w:tcPr>
           <w:p>
             <w:pPr>
-              <w:pStyle w:val="LO-normal"/>
+              <w:pStyle w:val="LOnormal"/>
               <w:widowControl w:val="false"/>
               <w:spacing w:lineRule="auto" w:line="240"/>
               <w:rPr/>
@@ -1797,7 +1721,7 @@
           </w:tcPr>
           <w:p>
             <w:pPr>
-              <w:pStyle w:val="LO-normal"/>
+              <w:pStyle w:val="LOnormal"/>
               <w:widowControl w:val="false"/>
               <w:spacing w:lineRule="auto" w:line="240"/>
               <w:rPr/>
@@ -1839,7 +1763,7 @@
           </w:tcPr>
           <w:p>
             <w:pPr>
-              <w:pStyle w:val="LO-normal"/>
+              <w:pStyle w:val="LOnormal"/>
               <w:widowControl w:val="false"/>
               <w:spacing w:lineRule="auto" w:line="240"/>
               <w:rPr/>
@@ -1862,16 +1786,16 @@
     </w:tbl>
     <w:p>
       <w:pPr>
-        <w:pStyle w:val="LO-normal"/>
-        <w:rPr/>
-      </w:pPr>
-      <w:r>
-        <w:rPr/>
-      </w:r>
-    </w:p>
-    <w:p>
-      <w:pPr>
-        <w:pStyle w:val="LO-normal"/>
+        <w:pStyle w:val="LOnormal"/>
+        <w:rPr/>
+      </w:pPr>
+      <w:r>
+        <w:rPr/>
+      </w:r>
+    </w:p>
+    <w:p>
+      <w:pPr>
+        <w:pStyle w:val="LOnormal"/>
         <w:pageBreakBefore w:val="false"/>
         <w:rPr>
           <w:color w:val="auto"/>
@@ -1886,7 +1810,7 @@
     </w:p>
     <w:p>
       <w:pPr>
-        <w:pStyle w:val="LO-normal"/>
+        <w:pStyle w:val="LOnormal"/>
         <w:rPr>
           <w:color w:val="auto"/>
         </w:rPr>
@@ -1895,12 +1819,12 @@
         <w:rPr>
           <w:color w:val="auto"/>
         </w:rPr>
-        <w:t>Moreover, the  study employs a Multi-Factorial Design, as it includes more than one independent variable, and a Within Subject Design, since each participant is exposed to</w:t>
-      </w:r>
-    </w:p>
-    <w:p>
-      <w:pPr>
-        <w:pStyle w:val="LO-normal"/>
+        <w:t>Moreover, the study employs a Single-Factorial Design, as it includes one independent variable, and a Within Subject Design, since each participant is exposed to</w:t>
+      </w:r>
+    </w:p>
+    <w:p>
+      <w:pPr>
+        <w:pStyle w:val="LOnormal"/>
         <w:rPr>
           <w:color w:val="auto"/>
         </w:rPr>
@@ -1928,7 +1852,7 @@
     </w:p>
     <w:p>
       <w:pPr>
-        <w:pStyle w:val="LO-normal"/>
+        <w:pStyle w:val="LOnormal"/>
         <w:rPr/>
       </w:pPr>
       <w:r>
@@ -1936,12 +1860,12 @@
           <w:sz w:val="22"/>
           <w:szCs w:val="22"/>
         </w:rPr>
-        <w:t>The participants in the experiment consisted of 30 individuals (15 males and 15 females) with an average age of 32 years (range: 20–50 years) and diverse professional backgrounds.</w:t>
-      </w:r>
-    </w:p>
-    <w:p>
-      <w:pPr>
-        <w:pStyle w:val="LO-normal"/>
+        <w:t>The participants in the experiment consisted of 24 individuals  with an average age of 36 years (range: 19–68 years) and diverse professional backgrounds.</w:t>
+      </w:r>
+    </w:p>
+    <w:p>
+      <w:pPr>
+        <w:pStyle w:val="LOnormal"/>
         <w:rPr/>
       </w:pPr>
       <w:r>
@@ -1949,12 +1873,12 @@
           <w:sz w:val="22"/>
           <w:szCs w:val="22"/>
         </w:rPr>
-        <w:t>The participants were categorized into groups based on two key criteria: programming experience and age. Regarding programming experience, participants were divided into two groups: those with low experience (no prior programming experience) and those with high experience (two or more years of programming experience). Similarly, participants were also categorized by age into two groups: low age (under 40 years old) and high age (40 years or older).</w:t>
-      </w:r>
-    </w:p>
-    <w:p>
-      <w:pPr>
-        <w:pStyle w:val="LO-normal"/>
+        <w:t>The participants were categorized into groups based on two key criteria: programming experience and age. Regarding programming experience, participants were divided into two groups: those with low experience (beginner) and those with high experience (intermidiate or advanced). Similarly, participants were also categorized by age into two groups: low age (under 40 years old) and high age (40 years or older).</w:t>
+      </w:r>
+    </w:p>
+    <w:p>
+      <w:pPr>
+        <w:pStyle w:val="LOnormal"/>
         <w:rPr/>
       </w:pPr>
       <w:r>
@@ -1967,7 +1891,7 @@
     </w:p>
     <w:p>
       <w:pPr>
-        <w:pStyle w:val="BodyText"/>
+        <w:pStyle w:val="TextBody"/>
         <w:rPr/>
       </w:pPr>
       <w:r>
@@ -1977,7 +1901,7 @@
     </w:p>
     <w:p>
       <w:pPr>
-        <w:pStyle w:val="LO-normal"/>
+        <w:pStyle w:val="LOnormal"/>
         <w:rPr>
           <w:sz w:val="22"/>
           <w:szCs w:val="22"/>
@@ -1992,20 +1916,6 @@
     </w:p>
     <w:p>
       <w:pPr>
-        <w:pStyle w:val="LO-normal"/>
-        <w:rPr>
-          <w:color w:val="B7B7B7"/>
-        </w:rPr>
-      </w:pPr>
-      <w:r>
-        <w:rPr>
-          <w:color w:val="B7B7B7"/>
-        </w:rPr>
-        <w:t>Describe who will take / took part in your experiment. Provide descriptive/summative statistics of their gender, age, professional backgrounds, and any other characteristics that may be relevant to your experiment. Also explain how you will recruit / recruited them (volunteers recruited through email, classmates who were asked to do this, etc) and how you will allocate / allocated them into the different study conditions, i.e., control group vs experimental group(s).</w:t>
-      </w:r>
-    </w:p>
-    <w:p>
-      <w:pPr>
         <w:pStyle w:val="Heading2"/>
         <w:rPr/>
       </w:pPr>
@@ -2018,7 +1928,7 @@
     </w:p>
     <w:p>
       <w:pPr>
-        <w:pStyle w:val="BodyText"/>
+        <w:pStyle w:val="TextBody"/>
         <w:pageBreakBefore w:val="false"/>
         <w:rPr>
           <w:color w:val="auto"/>
@@ -2031,7 +1941,7 @@
     </w:p>
     <w:p>
       <w:pPr>
-        <w:pStyle w:val="BodyText"/>
+        <w:pStyle w:val="TextBody"/>
         <w:rPr/>
       </w:pPr>
       <w:r>
@@ -2041,7 +1951,7 @@
     </w:p>
     <w:p>
       <w:pPr>
-        <w:pStyle w:val="BodyText"/>
+        <w:pStyle w:val="TextBody"/>
         <w:rPr>
           <w:color w:val="auto"/>
         </w:rPr>
@@ -2063,7 +1973,7 @@
     </w:p>
     <w:p>
       <w:pPr>
-        <w:pStyle w:val="BodyText"/>
+        <w:pStyle w:val="TextBody"/>
         <w:rPr>
           <w:color w:val="auto"/>
         </w:rPr>
@@ -2075,7 +1985,7 @@
     </w:p>
     <w:p>
       <w:pPr>
-        <w:pStyle w:val="LO-normal"/>
+        <w:pStyle w:val="TextBody"/>
         <w:rPr>
           <w:color w:val="auto"/>
         </w:rPr>
@@ -2084,33 +1994,6 @@
         <w:rPr>
           <w:color w:val="auto"/>
         </w:rPr>
-      </w:r>
-    </w:p>
-    <w:p>
-      <w:pPr>
-        <w:pStyle w:val="LO-normal"/>
-        <w:rPr>
-          <w:color w:val="auto"/>
-        </w:rPr>
-      </w:pPr>
-      <w:r>
-        <w:rPr>
-          <w:color w:val="auto"/>
-        </w:rPr>
-      </w:r>
-    </w:p>
-    <w:p>
-      <w:pPr>
-        <w:pStyle w:val="LO-normal"/>
-        <w:rPr>
-          <w:color w:val="B7B7B7"/>
-        </w:rPr>
-      </w:pPr>
-      <w:r>
-        <w:rPr>
-          <w:color w:val="B7B7B7"/>
-        </w:rPr>
-        <w:t>Describe in sufficient detail any relevant “props” that you used in your experiment. This could be the computer you used (exact model and specification), the software used (URL, version numbers), the way you measured, e.g., time (A stopwatch? A background process on the computer that got automatically triggered?). Omit needless detail (e.g., think whether details like the size of the table the laptop was placed on, or the hard disk size, might have affected your results or not).</w:t>
       </w:r>
     </w:p>
     <w:p>
@@ -2127,16 +2010,16 @@
     </w:p>
     <w:p>
       <w:pPr>
-        <w:pStyle w:val="LO-normal"/>
-        <w:rPr/>
-      </w:pPr>
-      <w:r>
-        <w:rPr/>
-      </w:r>
-    </w:p>
-    <w:p>
-      <w:pPr>
-        <w:pStyle w:val="BodyText"/>
+        <w:pStyle w:val="LOnormal"/>
+        <w:rPr/>
+      </w:pPr>
+      <w:r>
+        <w:rPr/>
+      </w:r>
+    </w:p>
+    <w:p>
+      <w:pPr>
+        <w:pStyle w:val="TextBody"/>
         <w:rPr/>
       </w:pPr>
       <w:r>
@@ -2146,7 +2029,7 @@
     </w:p>
     <w:p>
       <w:pPr>
-        <w:pStyle w:val="BodyText"/>
+        <w:pStyle w:val="TextBody"/>
         <w:rPr/>
       </w:pPr>
       <w:r>
@@ -2156,17 +2039,17 @@
     </w:p>
     <w:p>
       <w:pPr>
-        <w:pStyle w:val="BodyText"/>
-        <w:rPr/>
-      </w:pPr>
-      <w:r>
-        <w:rPr/>
-        <w:t xml:space="preserve">After reading the instructions, the participant completes a short form to provide demographic information, including age, gender, and years of programming experience. </w:t>
-      </w:r>
-    </w:p>
-    <w:p>
-      <w:pPr>
-        <w:pStyle w:val="BodyText"/>
+        <w:pStyle w:val="TextBody"/>
+        <w:rPr/>
+      </w:pPr>
+      <w:r>
+        <w:rPr/>
+        <w:t xml:space="preserve">After reading the instructions, the participant completes a short form to provide demographic information, including age and years of programming experience. </w:t>
+      </w:r>
+    </w:p>
+    <w:p>
+      <w:pPr>
+        <w:pStyle w:val="TextBody"/>
         <w:rPr/>
       </w:pPr>
       <w:r>
@@ -2176,33 +2059,14 @@
     </w:p>
     <w:p>
       <w:pPr>
-        <w:pStyle w:val="BodyText"/>
-        <w:rPr/>
+        <w:pStyle w:val="TextBody"/>
+        <w:rPr>
+          <w:color w:val="B7B7B7"/>
+        </w:rPr>
       </w:pPr>
       <w:r>
         <w:rPr/>
         <w:t>The tool automatically records the time taken by the participant to make each correct selection, measured in milliseconds. Once all 20 tasks are completed, the tool displays a completion message to the participant. The results, including task performance data and demographic information, are stored in a CSV file for later analysis.</w:t>
-      </w:r>
-    </w:p>
-    <w:p>
-      <w:pPr>
-        <w:pStyle w:val="LO-normal"/>
-        <w:rPr/>
-      </w:pPr>
-      <w:r>
-        <w:rPr/>
-      </w:r>
-    </w:p>
-    <w:p>
-      <w:pPr>
-        <w:pStyle w:val="LO-normal"/>
-        <w:rPr/>
-      </w:pPr>
-      <w:r>
-        <w:rPr>
-          <w:color w:val="B7B7B7"/>
-        </w:rPr>
-        <w:t>Describe how you used your props and the participants to perform your actual experiment, i.e., how you actually carried out a single experimental run. What was done to the participants? What did they have to do? How long did each session take (unless this is an actual dependent variable)? If you did not have participants, explain, e.g., what software was started by whom in what order.</w:t>
       </w:r>
     </w:p>
     <w:p>
@@ -2231,7 +2095,7 @@
     </w:p>
     <w:p>
       <w:pPr>
-        <w:pStyle w:val="BodyText"/>
+        <w:pStyle w:val="TextBody"/>
         <w:rPr>
           <w:color w:val="B7B7B7"/>
         </w:rPr>
@@ -2263,7 +2127,7 @@
     </w:p>
     <w:p>
       <w:pPr>
-        <w:pStyle w:val="BodyText"/>
+        <w:pStyle w:val="TextBody"/>
         <w:rPr>
           <w:color w:val="B7B7B7"/>
         </w:rPr>
@@ -2275,14 +2139,14 @@
     </w:p>
     <w:p>
       <w:pPr>
-        <w:pStyle w:val="BodyText"/>
+        <w:pStyle w:val="TextBody"/>
         <w:rPr>
           <w:color w:val="B7B7B7"/>
         </w:rPr>
       </w:pPr>
       <w:r>
         <w:drawing>
-          <wp:anchor behindDoc="0" distT="0" distB="0" distL="0" distR="0" simplePos="0" locked="0" layoutInCell="0" allowOverlap="1" relativeHeight="2">
+          <wp:anchor behindDoc="0" distT="0" distB="0" distL="0" distR="0" simplePos="0" locked="0" layoutInCell="1" allowOverlap="1" relativeHeight="2">
             <wp:simplePos x="0" y="0"/>
             <wp:positionH relativeFrom="column">
               <wp:posOffset>65405</wp:posOffset>
@@ -2327,7 +2191,7 @@
           </wp:anchor>
         </w:drawing>
         <w:drawing>
-          <wp:anchor behindDoc="0" distT="0" distB="0" distL="0" distR="0" simplePos="0" locked="0" layoutInCell="0" allowOverlap="1" relativeHeight="3">
+          <wp:anchor behindDoc="0" distT="0" distB="0" distL="0" distR="0" simplePos="0" locked="0" layoutInCell="1" allowOverlap="1" relativeHeight="3">
             <wp:simplePos x="0" y="0"/>
             <wp:positionH relativeFrom="column">
               <wp:posOffset>2179320</wp:posOffset>
@@ -2376,7 +2240,13 @@
         <w:rPr>
           <w:rStyle w:val="StrongEmphasis"/>
         </w:rPr>
-        <w:t>Figure 1</w:t>
+        <w:t>F</w:t>
+      </w:r>
+      <w:r>
+        <w:rPr>
+          <w:rStyle w:val="StrongEmphasis"/>
+        </w:rPr>
+        <w:t>igure 1</w:t>
       </w:r>
       <w:r>
         <w:rPr/>
@@ -2405,47 +2275,53 @@
     </w:p>
     <w:p>
       <w:pPr>
-        <w:pStyle w:val="BodyText"/>
-        <w:rPr>
-          <w:color w:val="B7B7B7"/>
-        </w:rPr>
-      </w:pPr>
-      <w:r>
-        <w:rPr/>
-      </w:r>
-    </w:p>
-    <w:p>
-      <w:pPr>
-        <w:pStyle w:val="BodyText"/>
-        <w:rPr>
-          <w:color w:val="B7B7B7"/>
-        </w:rPr>
-      </w:pPr>
-      <w:r>
-        <w:rPr/>
-      </w:r>
-    </w:p>
-    <w:p>
-      <w:pPr>
-        <w:pStyle w:val="BodyText"/>
-        <w:rPr>
-          <w:color w:val="B7B7B7"/>
-        </w:rPr>
-      </w:pPr>
-      <w:r>
-        <w:rPr/>
-      </w:r>
-    </w:p>
-    <w:p>
-      <w:pPr>
-        <w:pStyle w:val="BodyText"/>
+        <w:pStyle w:val="TextBody"/>
+        <w:rPr>
+          <w:color w:val="B7B7B7"/>
+        </w:rPr>
+      </w:pPr>
+      <w:r>
+        <w:rPr>
+          <w:color w:val="B7B7B7"/>
+        </w:rPr>
+      </w:r>
+    </w:p>
+    <w:p>
+      <w:pPr>
+        <w:pStyle w:val="TextBody"/>
+        <w:rPr>
+          <w:color w:val="B7B7B7"/>
+        </w:rPr>
+      </w:pPr>
+      <w:r>
+        <w:rPr>
+          <w:color w:val="B7B7B7"/>
+        </w:rPr>
+      </w:r>
+    </w:p>
+    <w:p>
+      <w:pPr>
+        <w:pStyle w:val="TextBody"/>
+        <w:rPr>
+          <w:color w:val="B7B7B7"/>
+        </w:rPr>
+      </w:pPr>
+      <w:r>
+        <w:rPr>
+          <w:color w:val="B7B7B7"/>
+        </w:rPr>
+      </w:r>
+    </w:p>
+    <w:p>
+      <w:pPr>
+        <w:pStyle w:val="TextBody"/>
         <w:rPr>
           <w:color w:val="B7B7B7"/>
         </w:rPr>
       </w:pPr>
       <w:r>
         <w:drawing>
-          <wp:anchor behindDoc="0" distT="0" distB="0" distL="0" distR="0" simplePos="0" locked="0" layoutInCell="0" allowOverlap="1" relativeHeight="4">
+          <wp:anchor behindDoc="0" distT="0" distB="0" distL="0" distR="0" simplePos="0" locked="0" layoutInCell="1" allowOverlap="1" relativeHeight="4">
             <wp:simplePos x="0" y="0"/>
             <wp:positionH relativeFrom="column">
               <wp:posOffset>37465</wp:posOffset>
@@ -2490,7 +2366,7 @@
           </wp:anchor>
         </w:drawing>
         <w:drawing>
-          <wp:anchor behindDoc="0" distT="0" distB="0" distL="0" distR="0" simplePos="0" locked="0" layoutInCell="0" allowOverlap="1" relativeHeight="5">
+          <wp:anchor behindDoc="0" distT="0" distB="0" distL="0" distR="0" simplePos="0" locked="0" layoutInCell="1" allowOverlap="1" relativeHeight="5">
             <wp:simplePos x="0" y="0"/>
             <wp:positionH relativeFrom="column">
               <wp:posOffset>2169795</wp:posOffset>
@@ -2539,7 +2415,13 @@
         <w:rPr>
           <w:rStyle w:val="StrongEmphasis"/>
         </w:rPr>
-        <w:t>Figure 2</w:t>
+        <w:t>F</w:t>
+      </w:r>
+      <w:r>
+        <w:rPr>
+          <w:rStyle w:val="StrongEmphasis"/>
+        </w:rPr>
+        <w:t>igure 2</w:t>
       </w:r>
       <w:r>
         <w:rPr/>
@@ -2568,7 +2450,7 @@
     </w:p>
     <w:p>
       <w:pPr>
-        <w:pStyle w:val="BodyText"/>
+        <w:pStyle w:val="TextBody"/>
         <w:rPr>
           <w:color w:val="B7B7B7"/>
         </w:rPr>
@@ -2578,7 +2460,7 @@
           <w:rStyle w:val="StrongEmphasis"/>
         </w:rPr>
         <w:drawing>
-          <wp:anchor behindDoc="0" distT="0" distB="0" distL="0" distR="0" simplePos="0" locked="0" layoutInCell="0" allowOverlap="1" relativeHeight="6">
+          <wp:anchor behindDoc="0" distT="0" distB="0" distL="0" distR="0" simplePos="0" locked="0" layoutInCell="1" allowOverlap="1" relativeHeight="6">
             <wp:simplePos x="0" y="0"/>
             <wp:positionH relativeFrom="column">
               <wp:posOffset>2323465</wp:posOffset>
@@ -2622,7 +2504,13 @@
             </a:graphic>
           </wp:anchor>
         </w:drawing>
-        <w:t>Figure 3</w:t>
+        <w:t>F</w:t>
+      </w:r>
+      <w:r>
+        <w:rPr>
+          <w:rStyle w:val="StrongEmphasis"/>
+        </w:rPr>
+        <w:t>igure 3</w:t>
       </w:r>
       <w:r>
         <w:rPr/>
@@ -2650,7 +2538,7 @@
       </w:r>
       <w:r>
         <w:drawing>
-          <wp:anchor behindDoc="0" distT="0" distB="0" distL="0" distR="0" simplePos="0" locked="0" layoutInCell="0" allowOverlap="1" relativeHeight="17">
+          <wp:anchor behindDoc="0" distT="0" distB="0" distL="0" distR="0" simplePos="0" locked="0" layoutInCell="1" allowOverlap="1" relativeHeight="17">
             <wp:simplePos x="0" y="0"/>
             <wp:positionH relativeFrom="column">
               <wp:posOffset>53975</wp:posOffset>
@@ -2697,58 +2585,62 @@
       </w:r>
       <w:r>
         <w:rPr/>
-        <w:t>with low programming experience.</w:t>
-      </w:r>
-    </w:p>
-    <w:p>
-      <w:pPr>
-        <w:pStyle w:val="BodyText"/>
-        <w:rPr>
-          <w:color w:val="B7B7B7"/>
-        </w:rPr>
-      </w:pPr>
-      <w:r>
-        <w:rPr>
-          <w:color w:val="B7B7B7"/>
-        </w:rPr>
-      </w:r>
-    </w:p>
-    <w:p>
-      <w:pPr>
-        <w:pStyle w:val="BodyText"/>
-        <w:rPr>
-          <w:color w:val="B7B7B7"/>
-        </w:rPr>
-      </w:pPr>
-      <w:r>
-        <w:rPr>
-          <w:color w:val="B7B7B7"/>
-        </w:rPr>
-      </w:r>
-    </w:p>
-    <w:p>
-      <w:pPr>
-        <w:pStyle w:val="BodyText"/>
-        <w:rPr>
-          <w:color w:val="B7B7B7"/>
-        </w:rPr>
-      </w:pPr>
-      <w:r>
-        <w:rPr>
-          <w:color w:val="B7B7B7"/>
-        </w:rPr>
-      </w:r>
-    </w:p>
-    <w:p>
-      <w:pPr>
-        <w:pStyle w:val="BodyText"/>
+        <w:t>w</w:t>
+      </w:r>
+      <w:r>
+        <w:rPr/>
+        <w:t>ith low programming experience.</w:t>
+      </w:r>
+    </w:p>
+    <w:p>
+      <w:pPr>
+        <w:pStyle w:val="TextBody"/>
+        <w:rPr>
+          <w:color w:val="B7B7B7"/>
+        </w:rPr>
+      </w:pPr>
+      <w:r>
+        <w:rPr>
+          <w:color w:val="B7B7B7"/>
+        </w:rPr>
+      </w:r>
+    </w:p>
+    <w:p>
+      <w:pPr>
+        <w:pStyle w:val="TextBody"/>
+        <w:rPr>
+          <w:color w:val="B7B7B7"/>
+        </w:rPr>
+      </w:pPr>
+      <w:r>
+        <w:rPr>
+          <w:color w:val="B7B7B7"/>
+        </w:rPr>
+      </w:r>
+    </w:p>
+    <w:p>
+      <w:pPr>
+        <w:pStyle w:val="TextBody"/>
+        <w:rPr>
+          <w:color w:val="B7B7B7"/>
+        </w:rPr>
+      </w:pPr>
+      <w:r>
+        <w:rPr>
+          <w:color w:val="B7B7B7"/>
+        </w:rPr>
+      </w:r>
+    </w:p>
+    <w:p>
+      <w:pPr>
+        <w:pStyle w:val="TextBody"/>
         <w:rPr>
           <w:color w:val="B7B7B7"/>
         </w:rPr>
       </w:pPr>
       <w:r>
         <w:drawing>
-          <wp:anchor behindDoc="0" distT="0" distB="0" distL="0" distR="0" simplePos="0" locked="0" layoutInCell="0" allowOverlap="1" relativeHeight="7">
+          <wp:anchor behindDoc="0" distT="0" distB="0" distL="0" distR="0" simplePos="0" locked="0" layoutInCell="1" allowOverlap="1" relativeHeight="7">
             <wp:simplePos x="0" y="0"/>
             <wp:positionH relativeFrom="column">
               <wp:posOffset>12065</wp:posOffset>
@@ -2793,7 +2685,7 @@
           </wp:anchor>
         </w:drawing>
         <w:drawing>
-          <wp:anchor behindDoc="0" distT="0" distB="0" distL="0" distR="0" simplePos="0" locked="0" layoutInCell="0" allowOverlap="1" relativeHeight="8">
+          <wp:anchor behindDoc="0" distT="0" distB="0" distL="0" distR="0" simplePos="0" locked="0" layoutInCell="1" allowOverlap="1" relativeHeight="8">
             <wp:simplePos x="0" y="0"/>
             <wp:positionH relativeFrom="column">
               <wp:posOffset>2079625</wp:posOffset>
@@ -2842,7 +2734,13 @@
         <w:rPr>
           <w:rStyle w:val="StrongEmphasis"/>
         </w:rPr>
-        <w:t>Figure 4</w:t>
+        <w:t>F</w:t>
+      </w:r>
+      <w:r>
+        <w:rPr>
+          <w:rStyle w:val="StrongEmphasis"/>
+        </w:rPr>
+        <w:t>igure 4</w:t>
       </w:r>
       <w:r>
         <w:rPr/>
@@ -2871,33 +2769,33 @@
     </w:p>
     <w:p>
       <w:pPr>
-        <w:pStyle w:val="BodyText"/>
-        <w:rPr>
-          <w:color w:val="B7B7B7"/>
-        </w:rPr>
-      </w:pPr>
-      <w:r>
-        <w:rPr>
-          <w:color w:val="B7B7B7"/>
-        </w:rPr>
-      </w:r>
-    </w:p>
-    <w:p>
-      <w:pPr>
-        <w:pStyle w:val="BodyText"/>
-        <w:rPr>
-          <w:color w:val="B7B7B7"/>
-        </w:rPr>
-      </w:pPr>
-      <w:r>
-        <w:rPr>
-          <w:color w:val="B7B7B7"/>
-        </w:rPr>
-      </w:r>
-    </w:p>
-    <w:p>
-      <w:pPr>
-        <w:pStyle w:val="BodyText"/>
+        <w:pStyle w:val="TextBody"/>
+        <w:rPr>
+          <w:color w:val="B7B7B7"/>
+        </w:rPr>
+      </w:pPr>
+      <w:r>
+        <w:rPr>
+          <w:color w:val="B7B7B7"/>
+        </w:rPr>
+      </w:r>
+    </w:p>
+    <w:p>
+      <w:pPr>
+        <w:pStyle w:val="TextBody"/>
+        <w:rPr>
+          <w:color w:val="B7B7B7"/>
+        </w:rPr>
+      </w:pPr>
+      <w:r>
+        <w:rPr>
+          <w:color w:val="B7B7B7"/>
+        </w:rPr>
+      </w:r>
+    </w:p>
+    <w:p>
+      <w:pPr>
+        <w:pStyle w:val="TextBody"/>
         <w:rPr>
           <w:color w:val="B7B7B7"/>
         </w:rPr>
@@ -2907,7 +2805,7 @@
           <w:color w:val="B7B7B7"/>
         </w:rPr>
         <w:drawing>
-          <wp:anchor behindDoc="0" distT="0" distB="0" distL="0" distR="0" simplePos="0" locked="0" layoutInCell="0" allowOverlap="1" relativeHeight="9">
+          <wp:anchor behindDoc="0" distT="0" distB="0" distL="0" distR="0" simplePos="0" locked="0" layoutInCell="1" allowOverlap="1" relativeHeight="9">
             <wp:simplePos x="0" y="0"/>
             <wp:positionH relativeFrom="column">
               <wp:posOffset>-10795</wp:posOffset>
@@ -2952,7 +2850,7 @@
           </wp:anchor>
         </w:drawing>
         <w:drawing>
-          <wp:anchor behindDoc="0" distT="0" distB="0" distL="0" distR="0" simplePos="0" locked="0" layoutInCell="0" allowOverlap="1" relativeHeight="10">
+          <wp:anchor behindDoc="0" distT="0" distB="0" distL="0" distR="0" simplePos="0" locked="0" layoutInCell="1" allowOverlap="1" relativeHeight="10">
             <wp:simplePos x="0" y="0"/>
             <wp:positionH relativeFrom="column">
               <wp:posOffset>2199005</wp:posOffset>
@@ -3000,7 +2898,7 @@
     </w:p>
     <w:p>
       <w:pPr>
-        <w:pStyle w:val="BodyText"/>
+        <w:pStyle w:val="TextBody"/>
         <w:rPr>
           <w:color w:val="B7B7B7"/>
         </w:rPr>
@@ -3034,125 +2932,6 @@
       <w:r>
         <w:rPr/>
         <w:t xml:space="preserve"> performance among participants aged 40 and above (high age).</w:t>
-      </w:r>
-    </w:p>
-    <w:p>
-      <w:pPr>
-        <w:pStyle w:val="BodyText"/>
-        <w:rPr>
-          <w:color w:val="B7B7B7"/>
-        </w:rPr>
-      </w:pPr>
-      <w:r>
-        <w:rPr>
-          <w:color w:val="B7B7B7"/>
-        </w:rPr>
-      </w:r>
-    </w:p>
-    <w:p>
-      <w:pPr>
-        <w:pStyle w:val="LO-normal"/>
-        <w:rPr>
-          <w:color w:val="B7B7B7"/>
-        </w:rPr>
-      </w:pPr>
-      <w:r>
-        <w:rPr>
-          <w:color w:val="B7B7B7"/>
-        </w:rPr>
-        <w:t>Provide an insightful overview of the data you collected. This requires some engineering from your part, to find a good degree of summarization: On one end of the spectrum, you don't summarize, and report hundreds of raw measurement values in a block of text. On the other end of the spectrum, you report a single number (like a mean value). Both approaches are bad.</w:t>
-      </w:r>
-    </w:p>
-    <w:p>
-      <w:pPr>
-        <w:pStyle w:val="LO-normal"/>
-        <w:rPr>
-          <w:color w:val="B7B7B7"/>
-        </w:rPr>
-      </w:pPr>
-      <w:r>
-        <w:rPr>
-          <w:color w:val="B7B7B7"/>
-        </w:rPr>
-      </w:r>
-    </w:p>
-    <w:p>
-      <w:pPr>
-        <w:pStyle w:val="LO-normal"/>
-        <w:rPr>
-          <w:color w:val="B7B7B7"/>
-        </w:rPr>
-      </w:pPr>
-      <w:r>
-        <w:rPr>
-          <w:color w:val="B7B7B7"/>
-        </w:rPr>
-        <w:t xml:space="preserve">Instead, use appropriate visual summaries (such as </w:t>
-      </w:r>
-      <w:r>
-        <w:rPr>
-          <w:b/>
-          <w:color w:val="B7B7B7"/>
-        </w:rPr>
-        <w:t>scatter plots</w:t>
-      </w:r>
-      <w:r>
-        <w:rPr>
-          <w:color w:val="B7B7B7"/>
-        </w:rPr>
-        <w:t xml:space="preserve">, </w:t>
-      </w:r>
-      <w:r>
-        <w:rPr>
-          <w:b/>
-          <w:color w:val="B7B7B7"/>
-        </w:rPr>
-        <w:t>histograms</w:t>
-      </w:r>
-      <w:r>
-        <w:rPr>
-          <w:color w:val="B7B7B7"/>
-        </w:rPr>
-        <w:t xml:space="preserve">, </w:t>
-      </w:r>
-      <w:r>
-        <w:rPr>
-          <w:b/>
-          <w:color w:val="B7B7B7"/>
-        </w:rPr>
-        <w:t>box plots</w:t>
-      </w:r>
-      <w:r>
-        <w:rPr>
-          <w:color w:val="B7B7B7"/>
-        </w:rPr>
-        <w:t xml:space="preserve">, or </w:t>
-      </w:r>
-      <w:r>
-        <w:rPr>
-          <w:b/>
-          <w:color w:val="B7B7B7"/>
-        </w:rPr>
-        <w:t>empirical cumulative distribution functions</w:t>
-      </w:r>
-      <w:r>
-        <w:rPr>
-          <w:color w:val="B7B7B7"/>
-        </w:rPr>
-        <w:t xml:space="preserve">) to show the distribution of your data. If you have a very small number of measurement values, then report all of them in a </w:t>
-      </w:r>
-      <w:r>
-        <w:rPr>
-          <w:b/>
-          <w:color w:val="B7B7B7"/>
-        </w:rPr>
-        <w:t>well organized table</w:t>
-      </w:r>
-      <w:r>
-        <w:rPr>
-          <w:color w:val="B7B7B7"/>
-        </w:rPr>
-        <w:t xml:space="preserve"> (where rows and/or columns correspond to different levels of different factors).</w:t>
       </w:r>
     </w:p>
     <w:p>
@@ -3169,17 +2948,18 @@
     </w:p>
     <w:p>
       <w:pPr>
-        <w:pStyle w:val="LO-normal"/>
-        <w:rPr/>
-      </w:pPr>
-      <w:r>
-        <w:rPr/>
-      </w:r>
-    </w:p>
-    <w:p>
-      <w:pPr>
-        <w:pStyle w:val="LO-normal"/>
-        <w:rPr>
+        <w:pStyle w:val="LOnormal"/>
+        <w:rPr/>
+      </w:pPr>
+      <w:r>
+        <w:rPr/>
+      </w:r>
+    </w:p>
+    <w:p>
+      <w:pPr>
+        <w:pStyle w:val="LOnormal"/>
+        <w:rPr>
+          <w:b w:val="false"/>
           <w:b w:val="false"/>
           <w:bCs w:val="false"/>
         </w:rPr>
@@ -3194,8 +2974,9 @@
     </w:p>
     <w:p>
       <w:pPr>
-        <w:pStyle w:val="LO-normal"/>
-        <w:rPr>
+        <w:pStyle w:val="LOnormal"/>
+        <w:rPr>
+          <w:b w:val="false"/>
           <w:b w:val="false"/>
           <w:bCs w:val="false"/>
         </w:rPr>
@@ -3210,8 +2991,9 @@
     </w:p>
     <w:p>
       <w:pPr>
-        <w:pStyle w:val="LO-normal"/>
-        <w:rPr>
+        <w:pStyle w:val="LOnormal"/>
+        <w:rPr>
+          <w:b w:val="false"/>
           <w:b w:val="false"/>
           <w:bCs w:val="false"/>
         </w:rPr>
@@ -3226,8 +3008,9 @@
     </w:p>
     <w:p>
       <w:pPr>
-        <w:pStyle w:val="LO-normal"/>
-        <w:rPr>
+        <w:pStyle w:val="LOnormal"/>
+        <w:rPr>
+          <w:b w:val="false"/>
           <w:b w:val="false"/>
           <w:bCs w:val="false"/>
         </w:rPr>
@@ -3242,31 +3025,39 @@
     </w:p>
     <w:p>
       <w:pPr>
-        <w:pStyle w:val="LO-normal"/>
-        <w:rPr>
+        <w:pStyle w:val="LOnormal"/>
+        <w:rPr>
+          <w:b w:val="false"/>
           <w:b w:val="false"/>
           <w:bCs w:val="false"/>
         </w:rPr>
       </w:pPr>
       <w:r>
-        <w:rPr/>
-      </w:r>
-    </w:p>
-    <w:p>
-      <w:pPr>
-        <w:pStyle w:val="LO-normal"/>
         <w:rPr>
           <w:b w:val="false"/>
           <w:bCs w:val="false"/>
         </w:rPr>
-      </w:pPr>
-      <w:r>
-        <w:rPr/>
-      </w:r>
-    </w:p>
-    <w:p>
-      <w:pPr>
-        <w:pStyle w:val="BodyText"/>
+      </w:r>
+    </w:p>
+    <w:p>
+      <w:pPr>
+        <w:pStyle w:val="LOnormal"/>
+        <w:rPr>
+          <w:b w:val="false"/>
+          <w:b w:val="false"/>
+          <w:bCs w:val="false"/>
+        </w:rPr>
+      </w:pPr>
+      <w:r>
+        <w:rPr>
+          <w:b w:val="false"/>
+          <w:bCs w:val="false"/>
+        </w:rPr>
+      </w:r>
+    </w:p>
+    <w:p>
+      <w:pPr>
+        <w:pStyle w:val="TextBody"/>
         <w:spacing w:before="0" w:after="0"/>
         <w:rPr>
           <w:color w:val="B7B7B7"/>
@@ -3274,7 +3065,7 @@
       </w:pPr>
       <w:r>
         <w:drawing>
-          <wp:anchor behindDoc="0" distT="0" distB="0" distL="0" distR="0" simplePos="0" locked="0" layoutInCell="0" allowOverlap="1" relativeHeight="12">
+          <wp:anchor behindDoc="0" distT="0" distB="0" distL="0" distR="0" simplePos="0" locked="0" layoutInCell="1" allowOverlap="1" relativeHeight="12">
             <wp:simplePos x="0" y="0"/>
             <wp:positionH relativeFrom="column">
               <wp:align>center</wp:align>
@@ -3323,7 +3114,13 @@
         <w:rPr>
           <w:rStyle w:val="StrongEmphasis"/>
         </w:rPr>
-        <w:t>Table 1</w:t>
+        <w:t>T</w:t>
+      </w:r>
+      <w:r>
+        <w:rPr>
+          <w:rStyle w:val="StrongEmphasis"/>
+        </w:rPr>
+        <w:t>able 1</w:t>
       </w:r>
       <w:r>
         <w:rPr>
@@ -3360,14 +3157,12 @@
           <w:b w:val="false"/>
           <w:bCs w:val="false"/>
         </w:rPr>
-        <w:t xml:space="preserve"> performance across </w:t>
-        <w:tab/>
-        <w:t>all participants.</w:t>
-      </w:r>
-    </w:p>
-    <w:p>
-      <w:pPr>
-        <w:pStyle w:val="BodyText"/>
+        <w:t xml:space="preserve"> performance across all participants.</w:t>
+      </w:r>
+    </w:p>
+    <w:p>
+      <w:pPr>
+        <w:pStyle w:val="TextBody"/>
         <w:spacing w:before="0" w:after="0"/>
         <w:rPr>
           <w:color w:val="B7B7B7"/>
@@ -3381,7 +3176,7 @@
     </w:p>
     <w:p>
       <w:pPr>
-        <w:pStyle w:val="BodyText"/>
+        <w:pStyle w:val="TextBody"/>
         <w:spacing w:before="0" w:after="0"/>
         <w:rPr>
           <w:color w:val="B7B7B7"/>
@@ -3395,7 +3190,7 @@
     </w:p>
     <w:p>
       <w:pPr>
-        <w:pStyle w:val="BodyText"/>
+        <w:pStyle w:val="TextBody"/>
         <w:spacing w:before="0" w:after="0"/>
         <w:rPr>
           <w:color w:val="B7B7B7"/>
@@ -3409,7 +3204,7 @@
     </w:p>
     <w:p>
       <w:pPr>
-        <w:pStyle w:val="BodyText"/>
+        <w:pStyle w:val="TextBody"/>
         <w:spacing w:before="0" w:after="0"/>
         <w:rPr>
           <w:color w:val="B7B7B7"/>
@@ -3417,7 +3212,7 @@
       </w:pPr>
       <w:r>
         <w:drawing>
-          <wp:anchor behindDoc="0" distT="0" distB="0" distL="0" distR="0" simplePos="0" locked="0" layoutInCell="0" allowOverlap="1" relativeHeight="13">
+          <wp:anchor behindDoc="0" distT="0" distB="0" distL="0" distR="0" simplePos="0" locked="0" layoutInCell="1" allowOverlap="1" relativeHeight="13">
             <wp:simplePos x="0" y="0"/>
             <wp:positionH relativeFrom="column">
               <wp:posOffset>1532255</wp:posOffset>
@@ -3466,7 +3261,13 @@
         <w:rPr>
           <w:rStyle w:val="StrongEmphasis"/>
         </w:rPr>
-        <w:t>Table 2</w:t>
+        <w:t>T</w:t>
+      </w:r>
+      <w:r>
+        <w:rPr>
+          <w:rStyle w:val="StrongEmphasis"/>
+        </w:rPr>
+        <w:t>able 2</w:t>
       </w:r>
       <w:r>
         <w:rPr/>
@@ -3506,7 +3307,7 @@
     </w:p>
     <w:p>
       <w:pPr>
-        <w:pStyle w:val="BodyText"/>
+        <w:pStyle w:val="TextBody"/>
         <w:spacing w:before="0" w:after="0"/>
         <w:rPr>
           <w:color w:val="B7B7B7"/>
@@ -3520,7 +3321,7 @@
     </w:p>
     <w:p>
       <w:pPr>
-        <w:pStyle w:val="BodyText"/>
+        <w:pStyle w:val="TextBody"/>
         <w:spacing w:before="0" w:after="0"/>
         <w:rPr>
           <w:color w:val="B7B7B7"/>
@@ -3534,7 +3335,7 @@
     </w:p>
     <w:p>
       <w:pPr>
-        <w:pStyle w:val="BodyText"/>
+        <w:pStyle w:val="TextBody"/>
         <w:spacing w:before="0" w:after="0"/>
         <w:rPr>
           <w:color w:val="B7B7B7"/>
@@ -3545,7 +3346,7 @@
           <w:color w:val="B7B7B7"/>
         </w:rPr>
         <w:drawing>
-          <wp:anchor behindDoc="0" distT="0" distB="0" distL="0" distR="0" simplePos="0" locked="0" layoutInCell="0" allowOverlap="1" relativeHeight="14">
+          <wp:anchor behindDoc="0" distT="0" distB="0" distL="0" distR="0" simplePos="0" locked="0" layoutInCell="1" allowOverlap="1" relativeHeight="14">
             <wp:simplePos x="0" y="0"/>
             <wp:positionH relativeFrom="column">
               <wp:posOffset>1515745</wp:posOffset>
@@ -3593,7 +3394,7 @@
     </w:p>
     <w:p>
       <w:pPr>
-        <w:pStyle w:val="BodyText"/>
+        <w:pStyle w:val="TextBody"/>
         <w:spacing w:before="0" w:after="0"/>
         <w:rPr>
           <w:color w:val="B7B7B7"/>
@@ -3643,7 +3444,7 @@
     </w:p>
     <w:p>
       <w:pPr>
-        <w:pStyle w:val="BodyText"/>
+        <w:pStyle w:val="TextBody"/>
         <w:spacing w:before="0" w:after="0"/>
         <w:rPr>
           <w:color w:val="B7B7B7"/>
@@ -3657,7 +3458,7 @@
     </w:p>
     <w:p>
       <w:pPr>
-        <w:pStyle w:val="BodyText"/>
+        <w:pStyle w:val="TextBody"/>
         <w:spacing w:before="0" w:after="0"/>
         <w:rPr>
           <w:color w:val="B7B7B7"/>
@@ -3671,7 +3472,7 @@
     </w:p>
     <w:p>
       <w:pPr>
-        <w:pStyle w:val="BodyText"/>
+        <w:pStyle w:val="TextBody"/>
         <w:spacing w:before="0" w:after="0"/>
         <w:rPr>
           <w:color w:val="B7B7B7"/>
@@ -3685,7 +3486,7 @@
     </w:p>
     <w:p>
       <w:pPr>
-        <w:pStyle w:val="BodyText"/>
+        <w:pStyle w:val="TextBody"/>
         <w:spacing w:before="0" w:after="0"/>
         <w:rPr>
           <w:color w:val="B7B7B7"/>
@@ -3693,7 +3494,7 @@
       </w:pPr>
       <w:r>
         <w:drawing>
-          <wp:anchor behindDoc="0" distT="0" distB="0" distL="0" distR="0" simplePos="0" locked="0" layoutInCell="0" allowOverlap="1" relativeHeight="15">
+          <wp:anchor behindDoc="0" distT="0" distB="0" distL="0" distR="0" simplePos="0" locked="0" layoutInCell="1" allowOverlap="1" relativeHeight="15">
             <wp:simplePos x="0" y="0"/>
             <wp:positionH relativeFrom="column">
               <wp:posOffset>1451610</wp:posOffset>
@@ -3742,7 +3543,13 @@
         <w:rPr>
           <w:rStyle w:val="StrongEmphasis"/>
         </w:rPr>
-        <w:t>Table 4</w:t>
+        <w:t>T</w:t>
+      </w:r>
+      <w:r>
+        <w:rPr>
+          <w:rStyle w:val="StrongEmphasis"/>
+        </w:rPr>
+        <w:t>able 4</w:t>
       </w:r>
       <w:r>
         <w:rPr/>
@@ -3782,7 +3589,7 @@
     </w:p>
     <w:p>
       <w:pPr>
-        <w:pStyle w:val="BodyText"/>
+        <w:pStyle w:val="TextBody"/>
         <w:spacing w:before="0" w:after="0"/>
         <w:rPr>
           <w:color w:val="B7B7B7"/>
@@ -3796,7 +3603,7 @@
     </w:p>
     <w:p>
       <w:pPr>
-        <w:pStyle w:val="BodyText"/>
+        <w:pStyle w:val="TextBody"/>
         <w:spacing w:before="0" w:after="0"/>
         <w:rPr>
           <w:color w:val="B7B7B7"/>
@@ -3804,7 +3611,7 @@
       </w:pPr>
       <w:r>
         <w:drawing>
-          <wp:anchor behindDoc="0" distT="0" distB="0" distL="0" distR="0" simplePos="0" locked="0" layoutInCell="0" allowOverlap="1" relativeHeight="16">
+          <wp:anchor behindDoc="0" distT="0" distB="0" distL="0" distR="0" simplePos="0" locked="0" layoutInCell="1" allowOverlap="1" relativeHeight="16">
             <wp:simplePos x="0" y="0"/>
             <wp:positionH relativeFrom="column">
               <wp:posOffset>1456055</wp:posOffset>
@@ -3853,7 +3660,13 @@
         <w:rPr>
           <w:rStyle w:val="StrongEmphasis"/>
         </w:rPr>
-        <w:t>Table 5</w:t>
+        <w:t>T</w:t>
+      </w:r>
+      <w:r>
+        <w:rPr>
+          <w:rStyle w:val="StrongEmphasis"/>
+        </w:rPr>
+        <w:t>able 5</w:t>
       </w:r>
       <w:r>
         <w:rPr/>
@@ -3893,8 +3706,9 @@
     </w:p>
     <w:p>
       <w:pPr>
-        <w:pStyle w:val="LO-normal"/>
-        <w:rPr>
+        <w:pStyle w:val="LOnormal"/>
+        <w:rPr>
+          <w:b w:val="false"/>
           <w:b w:val="false"/>
           <w:bCs w:val="false"/>
         </w:rPr>
@@ -3908,165 +3722,6 @@
     </w:p>
     <w:p>
       <w:pPr>
-        <w:pStyle w:val="LO-normal"/>
-        <w:rPr>
-          <w:color w:val="B7B7B7"/>
-        </w:rPr>
-      </w:pPr>
-      <w:r>
-        <w:rPr>
-          <w:color w:val="B7B7B7"/>
-        </w:rPr>
-        <w:t xml:space="preserve">For each group or condition, summarize the set of measured values with a "five-number summary": </w:t>
-      </w:r>
-      <w:r>
-        <w:rPr>
-          <w:b/>
-          <w:color w:val="B7B7B7"/>
-        </w:rPr>
-        <w:t>minimum</w:t>
-      </w:r>
-      <w:r>
-        <w:rPr>
-          <w:color w:val="B7B7B7"/>
-        </w:rPr>
-        <w:t xml:space="preserve">, </w:t>
-      </w:r>
-      <w:r>
-        <w:rPr>
-          <w:b/>
-          <w:color w:val="B7B7B7"/>
-        </w:rPr>
-        <w:t>first quartile</w:t>
-      </w:r>
-      <w:r>
-        <w:rPr>
-          <w:color w:val="B7B7B7"/>
-        </w:rPr>
-        <w:t xml:space="preserve">, </w:t>
-      </w:r>
-      <w:r>
-        <w:rPr>
-          <w:b/>
-          <w:color w:val="B7B7B7"/>
-        </w:rPr>
-        <w:t>median</w:t>
-      </w:r>
-      <w:r>
-        <w:rPr>
-          <w:color w:val="B7B7B7"/>
-        </w:rPr>
-        <w:t xml:space="preserve">, </w:t>
-      </w:r>
-      <w:r>
-        <w:rPr>
-          <w:b/>
-          <w:color w:val="B7B7B7"/>
-        </w:rPr>
-        <w:t>third quartile</w:t>
-      </w:r>
-      <w:r>
-        <w:rPr>
-          <w:color w:val="B7B7B7"/>
-        </w:rPr>
-        <w:t xml:space="preserve">, and </w:t>
-      </w:r>
-      <w:r>
-        <w:rPr>
-          <w:b/>
-          <w:color w:val="B7B7B7"/>
-        </w:rPr>
-        <w:t>maximum</w:t>
-      </w:r>
-      <w:r>
-        <w:rPr>
-          <w:color w:val="B7B7B7"/>
-        </w:rPr>
-        <w:t xml:space="preserve"> (note: these are the statistics underlying a box plot). </w:t>
-      </w:r>
-    </w:p>
-    <w:p>
-      <w:pPr>
-        <w:pStyle w:val="LO-normal"/>
-        <w:rPr>
-          <w:color w:val="B7B7B7"/>
-        </w:rPr>
-      </w:pPr>
-      <w:r>
-        <w:rPr>
-          <w:color w:val="B7B7B7"/>
-        </w:rPr>
-      </w:r>
-    </w:p>
-    <w:p>
-      <w:pPr>
-        <w:pStyle w:val="LO-normal"/>
-        <w:rPr>
-          <w:color w:val="B7B7B7"/>
-        </w:rPr>
-      </w:pPr>
-      <w:r>
-        <w:rPr>
-          <w:color w:val="B7B7B7"/>
-        </w:rPr>
-        <w:t xml:space="preserve">Moreover, report the </w:t>
-      </w:r>
-      <w:r>
-        <w:rPr>
-          <w:b/>
-          <w:color w:val="B7B7B7"/>
-        </w:rPr>
-        <w:t>mean</w:t>
-      </w:r>
-      <w:r>
-        <w:rPr>
-          <w:color w:val="B7B7B7"/>
-        </w:rPr>
-        <w:t xml:space="preserve"> and </w:t>
-      </w:r>
-      <w:r>
-        <w:rPr>
-          <w:b/>
-          <w:color w:val="B7B7B7"/>
-        </w:rPr>
-        <w:t>standard deviation</w:t>
-      </w:r>
-      <w:r>
-        <w:rPr>
-          <w:color w:val="B7B7B7"/>
-        </w:rPr>
-        <w:t xml:space="preserve"> (note: for data that is not normally distributed, e.g., for multi-modal data, these two statistics may be less meaningful).</w:t>
-      </w:r>
-    </w:p>
-    <w:p>
-      <w:pPr>
-        <w:pStyle w:val="LO-normal"/>
-        <w:rPr>
-          <w:color w:val="B7B7B7"/>
-        </w:rPr>
-      </w:pPr>
-      <w:r>
-        <w:rPr>
-          <w:color w:val="B7B7B7"/>
-        </w:rPr>
-      </w:r>
-    </w:p>
-    <w:p>
-      <w:pPr>
-        <w:pStyle w:val="LO-normal"/>
-        <w:rPr>
-          <w:color w:val="B7B7B7"/>
-        </w:rPr>
-      </w:pPr>
-      <w:r>
-        <w:rPr>
-          <w:color w:val="B7B7B7"/>
-        </w:rPr>
-        <w:t>Make sure you explain – in your words – what these statistics mean “in plain English”, but don’t yet interpret them (this is for the Discussion section).</w:t>
-      </w:r>
-    </w:p>
-    <w:p>
-      <w:pPr>
         <w:pStyle w:val="Heading2"/>
         <w:rPr>
           <w:color w:val="B7B7B7"/>
@@ -4081,7 +3736,7 @@
     </w:p>
     <w:p>
       <w:pPr>
-        <w:pStyle w:val="LO-normal"/>
+        <w:pStyle w:val="LOnormal"/>
         <w:rPr>
           <w:color w:val="B7B7B7"/>
         </w:rPr>
@@ -4096,20 +3751,20 @@
     </w:p>
     <w:p>
       <w:pPr>
-        <w:pStyle w:val="LO-normal"/>
-        <w:rPr>
-          <w:color w:val="B7B7B7"/>
-        </w:rPr>
-      </w:pPr>
-      <w:r>
-        <w:rPr>
-          <w:color w:val="B7B7B7"/>
-        </w:rPr>
-      </w:r>
-    </w:p>
-    <w:p>
-      <w:pPr>
-        <w:pStyle w:val="BodyText"/>
+        <w:pStyle w:val="LOnormal"/>
+        <w:rPr>
+          <w:color w:val="B7B7B7"/>
+        </w:rPr>
+      </w:pPr>
+      <w:r>
+        <w:rPr>
+          <w:color w:val="B7B7B7"/>
+        </w:rPr>
+      </w:r>
+    </w:p>
+    <w:p>
+      <w:pPr>
+        <w:pStyle w:val="TextBody"/>
         <w:rPr>
           <w:color w:val="B7B7B7"/>
         </w:rPr>
@@ -4124,7 +3779,7 @@
     </w:p>
     <w:p>
       <w:pPr>
-        <w:pStyle w:val="BodyText"/>
+        <w:pStyle w:val="TextBody"/>
         <w:rPr>
           <w:color w:val="B7B7B7"/>
         </w:rPr>
@@ -4136,8 +3791,9 @@
     </w:p>
     <w:p>
       <w:pPr>
-        <w:pStyle w:val="LO-normal"/>
-        <w:rPr>
+        <w:pStyle w:val="LOnormal"/>
+        <w:rPr>
+          <w:b w:val="false"/>
           <w:b w:val="false"/>
           <w:bCs w:val="false"/>
         </w:rPr>
@@ -4152,8 +3808,9 @@
     </w:p>
     <w:p>
       <w:pPr>
-        <w:pStyle w:val="LO-normal"/>
-        <w:rPr>
+        <w:pStyle w:val="LOnormal"/>
+        <w:rPr>
+          <w:b w:val="false"/>
           <w:b w:val="false"/>
           <w:bCs w:val="false"/>
         </w:rPr>
@@ -4167,7 +3824,7 @@
     </w:p>
     <w:p>
       <w:pPr>
-        <w:pStyle w:val="BodyText"/>
+        <w:pStyle w:val="TextBody"/>
         <w:spacing w:before="0" w:after="0"/>
         <w:rPr>
           <w:color w:val="B7B7B7"/>
@@ -4175,7 +3832,7 @@
       </w:pPr>
       <w:r>
         <w:drawing>
-          <wp:anchor behindDoc="0" distT="0" distB="0" distL="0" distR="0" simplePos="0" locked="0" layoutInCell="0" allowOverlap="1" relativeHeight="11">
+          <wp:anchor behindDoc="0" distT="0" distB="0" distL="0" distR="0" simplePos="0" locked="0" layoutInCell="1" allowOverlap="1" relativeHeight="11">
             <wp:simplePos x="0" y="0"/>
             <wp:positionH relativeFrom="column">
               <wp:align>center</wp:align>
@@ -4224,7 +3881,13 @@
         <w:rPr>
           <w:rStyle w:val="StrongEmphasis"/>
         </w:rPr>
-        <w:t>Table 1</w:t>
+        <w:t>T</w:t>
+      </w:r>
+      <w:r>
+        <w:rPr>
+          <w:rStyle w:val="StrongEmphasis"/>
+        </w:rPr>
+        <w:t>able 1</w:t>
       </w:r>
       <w:r>
         <w:rPr>
@@ -4266,82 +3929,15 @@
     </w:p>
     <w:p>
       <w:pPr>
-        <w:pStyle w:val="LO-normal"/>
-        <w:rPr>
-          <w:color w:val="B7B7B7"/>
-        </w:rPr>
-      </w:pPr>
-      <w:r>
-        <w:rPr>
-          <w:color w:val="B7B7B7"/>
-        </w:rPr>
-      </w:r>
-    </w:p>
-    <w:p>
-      <w:pPr>
-        <w:pStyle w:val="LO-normal"/>
-        <w:rPr>
-          <w:color w:val="B7B7B7"/>
-        </w:rPr>
-      </w:pPr>
-      <w:r>
-        <w:rPr>
-          <w:color w:val="B7B7B7"/>
-        </w:rPr>
-      </w:r>
-    </w:p>
-    <w:p>
-      <w:pPr>
-        <w:pStyle w:val="LO-normal"/>
-        <w:rPr>
-          <w:color w:val="B7B7B7"/>
-        </w:rPr>
-      </w:pPr>
-      <w:r>
-        <w:rPr>
-          <w:color w:val="B7B7B7"/>
-        </w:rPr>
-        <w:t xml:space="preserve">If applicable, you then follow these up with inferential statistics – i.e., the </w:t>
-      </w:r>
-      <w:r>
-        <w:rPr>
-          <w:b/>
-          <w:color w:val="B7B7B7"/>
-        </w:rPr>
-        <w:t>results of statistical tests</w:t>
-      </w:r>
-      <w:r>
-        <w:rPr>
-          <w:color w:val="B7B7B7"/>
-        </w:rPr>
-        <w:t xml:space="preserve"> that you did in order to decide whether there were any “real” (i.e., not by chance) differences between the conditions/groups. You should also explain what statistical test you used, and, if not immediately obvious, why.</w:t>
-      </w:r>
-    </w:p>
-    <w:p>
-      <w:pPr>
-        <w:pStyle w:val="LO-normal"/>
-        <w:rPr>
-          <w:color w:val="B7B7B7"/>
-        </w:rPr>
-      </w:pPr>
-      <w:r>
-        <w:rPr>
-          <w:color w:val="B7B7B7"/>
-        </w:rPr>
-      </w:r>
-    </w:p>
-    <w:p>
-      <w:pPr>
-        <w:pStyle w:val="LO-normal"/>
-        <w:rPr>
-          <w:color w:val="B7B7B7"/>
-        </w:rPr>
-      </w:pPr>
-      <w:r>
-        <w:rPr>
-          <w:color w:val="B7B7B7"/>
-        </w:rPr>
-        <w:t>Make sure you explain – in your words – what these statistics mean “in plain English”, but don’t yet interpret them (this is for the Discussion section).</w:t>
+        <w:pStyle w:val="LOnormal"/>
+        <w:rPr>
+          <w:color w:val="B7B7B7"/>
+        </w:rPr>
+      </w:pPr>
+      <w:r>
+        <w:rPr>
+          <w:color w:val="B7B7B7"/>
+        </w:rPr>
       </w:r>
     </w:p>
     <w:p>
@@ -4370,16 +3966,16 @@
     </w:p>
     <w:p>
       <w:pPr>
-        <w:pStyle w:val="LO-normal"/>
-        <w:rPr/>
-      </w:pPr>
-      <w:r>
-        <w:rPr/>
-      </w:r>
-    </w:p>
-    <w:p>
-      <w:pPr>
-        <w:pStyle w:val="BodyText"/>
+        <w:pStyle w:val="LOnormal"/>
+        <w:rPr/>
+      </w:pPr>
+      <w:r>
+        <w:rPr/>
+      </w:r>
+    </w:p>
+    <w:p>
+      <w:pPr>
+        <w:pStyle w:val="TextBody"/>
         <w:rPr/>
       </w:pPr>
       <w:r>
@@ -4389,7 +3985,7 @@
     </w:p>
     <w:p>
       <w:pPr>
-        <w:pStyle w:val="BodyText"/>
+        <w:pStyle w:val="TextBody"/>
         <w:rPr/>
       </w:pPr>
       <w:r>
@@ -4399,7 +3995,7 @@
     </w:p>
     <w:p>
       <w:pPr>
-        <w:pStyle w:val="BodyText"/>
+        <w:pStyle w:val="TextBody"/>
         <w:rPr/>
       </w:pPr>
       <w:r>
@@ -4409,7 +4005,7 @@
     </w:p>
     <w:p>
       <w:pPr>
-        <w:pStyle w:val="BodyText"/>
+        <w:pStyle w:val="TextBody"/>
         <w:rPr/>
       </w:pPr>
       <w:r>
@@ -4419,52 +4015,15 @@
     </w:p>
     <w:p>
       <w:pPr>
-        <w:pStyle w:val="LO-normal"/>
-        <w:rPr/>
-      </w:pPr>
-      <w:r>
-        <w:rPr/>
-      </w:r>
-    </w:p>
-    <w:p>
-      <w:pPr>
-        <w:pStyle w:val="LO-normal"/>
-        <w:rPr>
-          <w:color w:val="B7B7B7"/>
-        </w:rPr>
-      </w:pPr>
-      <w:r>
-        <w:rPr>
-          <w:color w:val="B7B7B7"/>
-        </w:rPr>
-        <w:t>Provide a brief restatement of the main results from the previous section, and if (or if not) these support your research hypothesis.</w:t>
-      </w:r>
-    </w:p>
-    <w:p>
-      <w:pPr>
-        <w:pStyle w:val="LO-normal"/>
-        <w:rPr>
-          <w:color w:val="B7B7B7"/>
-        </w:rPr>
-      </w:pPr>
-      <w:r>
-        <w:rPr>
-          <w:color w:val="B7B7B7"/>
-        </w:rPr>
-      </w:r>
-    </w:p>
-    <w:p>
-      <w:pPr>
-        <w:pStyle w:val="LO-normal"/>
-        <w:rPr>
-          <w:color w:val="B7B7B7"/>
-        </w:rPr>
-      </w:pPr>
-      <w:r>
-        <w:rPr>
-          <w:color w:val="B7B7B7"/>
-        </w:rPr>
-        <w:t xml:space="preserve">If there is a discrepancy between your hypothesis and the results of your experiment, speculate about why you were unable to find evidence to support your hypothesis. </w:t>
+        <w:pStyle w:val="LOnormal"/>
+        <w:rPr>
+          <w:color w:val="B7B7B7"/>
+        </w:rPr>
+      </w:pPr>
+      <w:r>
+        <w:rPr>
+          <w:color w:val="B7B7B7"/>
+        </w:rPr>
       </w:r>
     </w:p>
     <w:p>
@@ -4481,16 +4040,54 @@
     </w:p>
     <w:p>
       <w:pPr>
-        <w:pStyle w:val="LO-normal"/>
-        <w:rPr>
-          <w:color w:val="B7B7B7"/>
-        </w:rPr>
-      </w:pPr>
-      <w:r>
-        <w:rPr>
-          <w:color w:val="B7B7B7"/>
-        </w:rPr>
-        <w:t>Acknowledge any limitations and threats to validity of your study, and how seriously these affect your results. How could these be remedied in future work?</w:t>
+        <w:pStyle w:val="TextBody"/>
+        <w:rPr/>
+      </w:pPr>
+      <w:r>
+        <w:rPr/>
+        <w:t xml:space="preserve">While the findings of this study provide useful insights, several limitations and potential threats to validity must be acknowledged. Internal validity could have been influenced by task familiarity, as participants might have improved their performance due to learning effects over the course of the 20 tasks. Despite randomizing the task order, this learning effect may still have played a role. Additionally, the time measurements, recorded using the JavaScript </w:t>
+      </w:r>
+      <w:r>
+        <w:rPr>
+          <w:rStyle w:val="SourceText"/>
+        </w:rPr>
+        <w:t>Date.now()</w:t>
+      </w:r>
+      <w:r>
+        <w:rPr/>
+        <w:t xml:space="preserve"> function, might have been affected by system performance or browser processing variations, introducing potential inaccuracies. Furthermore, even though participants were given detailed instructions, there remains the possibility that they did not fully understand the tasks or the importance of prioritizing accuracy over speed, which could have skewed the results.</w:t>
+      </w:r>
+    </w:p>
+    <w:p>
+      <w:pPr>
+        <w:pStyle w:val="TextBody"/>
+        <w:rPr/>
+      </w:pPr>
+      <w:r>
+        <w:rPr/>
+        <w:t>External validity is also a concern due to the sample demographics. The participant pool consisted of only 24 individuals with diverse but non-representative backgrounds, making it difficult to generalize the findings to larger or more specific populations, such as professional developers. The categorization of participants into two broad experience groups may have oversimplified the complexity of programming expertise, potentially masking subtler differences.</w:t>
+      </w:r>
+    </w:p>
+    <w:p>
+      <w:pPr>
+        <w:pStyle w:val="TextBody"/>
+        <w:rPr/>
+      </w:pPr>
+      <w:r>
+        <w:rPr/>
+        <w:t xml:space="preserve">Construct validity raises additional concerns. The experiment assumed that reading speed for composed identifiers in a controlled environment accurately reflects real-world programming scenarios. However, developers typically encounter identifiers within broader contexts that could influence their interpretation and performance. </w:t>
+      </w:r>
+    </w:p>
+    <w:p>
+      <w:pPr>
+        <w:pStyle w:val="TextBody"/>
+        <w:rPr>
+          <w:color w:val="B7B7B7"/>
+        </w:rPr>
+      </w:pPr>
+      <w:r>
+        <w:rPr/>
+        <w:t xml:space="preserve">To address these limitations, future studies should consider increasing the sample size and ensuring the participant pool is more representative. Timing mechanisms with greater accuracy and reliability could minimize the risk of system-induced delays. Tasks could be designed to better reflect real-world programming scenarios, incorporating contextual cues. Expanding the range of programming expertise categories would capture finer granularity and provide a more nuanced understanding of participant performance. </w:t>
       </w:r>
     </w:p>
     <w:p>
@@ -4507,34 +4104,70 @@
     </w:p>
     <w:p>
       <w:pPr>
-        <w:pStyle w:val="LO-normal"/>
-        <w:rPr>
-          <w:color w:val="B7B7B7"/>
-        </w:rPr>
-      </w:pPr>
-      <w:r>
-        <w:rPr>
-          <w:color w:val="B7B7B7"/>
-        </w:rPr>
-        <w:t>End with the main conclusions that can be drawn from your study.</w:t>
-      </w:r>
-    </w:p>
-    <w:p>
-      <w:pPr>
-        <w:pStyle w:val="LO-normal"/>
-        <w:rPr>
-          <w:color w:val="B7B7B7"/>
-        </w:rPr>
-      </w:pPr>
-      <w:r>
-        <w:rPr>
-          <w:color w:val="B7B7B7"/>
-        </w:rPr>
-      </w:r>
-    </w:p>
-    <w:p>
-      <w:pPr>
-        <w:pStyle w:val="LO-normal"/>
+        <w:pStyle w:val="TextBody"/>
+        <w:rPr>
+          <w:color w:val="B7B7B7"/>
+        </w:rPr>
+      </w:pPr>
+      <w:r>
+        <w:rPr/>
+        <w:t>The results support the null hypothesis, indicating no statistically significant differences in reading speed between camelCase and kebab-case styles. This suggests that the choice of identifier format does not systematically affect readability, regardless of the reader's programming experience or age.</w:t>
+      </w:r>
+    </w:p>
+    <w:p>
+      <w:pPr>
+        <w:pStyle w:val="TextBody"/>
+        <w:rPr>
+          <w:color w:val="B7B7B7"/>
+        </w:rPr>
+      </w:pPr>
+      <w:r>
+        <w:rPr/>
+        <w:t>While the descriptive statistics hint at a slight advantage for kebab-case, the inferential statistics confirm that this difference is not statistically significant, reinforcing the conclusion that neither format offers a meaningful performance advantage.</w:t>
+      </w:r>
+    </w:p>
+    <w:p>
+      <w:pPr>
+        <w:pStyle w:val="LOnormal"/>
+        <w:rPr>
+          <w:color w:val="B7B7B7"/>
+        </w:rPr>
+      </w:pPr>
+      <w:r>
+        <w:rPr>
+          <w:color w:val="B7B7B7"/>
+        </w:rPr>
+      </w:r>
+    </w:p>
+    <w:p>
+      <w:pPr>
+        <w:pStyle w:val="LOnormal"/>
+        <w:rPr>
+          <w:color w:val="B7B7B7"/>
+        </w:rPr>
+      </w:pPr>
+      <w:r>
+        <w:rPr>
+          <w:color w:val="B7B7B7"/>
+        </w:rPr>
+      </w:r>
+    </w:p>
+    <w:p>
+      <w:pPr>
+        <w:pStyle w:val="LOnormal"/>
+        <w:rPr>
+          <w:color w:val="B7B7B7"/>
+        </w:rPr>
+      </w:pPr>
+      <w:r>
+        <w:rPr>
+          <w:color w:val="B7B7B7"/>
+        </w:rPr>
+      </w:r>
+    </w:p>
+    <w:p>
+      <w:pPr>
+        <w:pStyle w:val="LOnormal"/>
         <w:rPr>
           <w:color w:val="B7B7B7"/>
         </w:rPr>
@@ -4559,7 +4192,7 @@
     </w:p>
     <w:p>
       <w:pPr>
-        <w:pStyle w:val="LO-normal"/>
+        <w:pStyle w:val="LOnormal"/>
         <w:pageBreakBefore w:val="false"/>
         <w:spacing w:before="0" w:afterAutospacing="0" w:after="120"/>
         <w:rPr/>
@@ -4571,7 +4204,7 @@
       <w:hyperlink r:id="rId18">
         <w:r>
           <w:rPr>
-            <w:rStyle w:val="Hyperlink"/>
+            <w:rStyle w:val="InternetLink"/>
           </w:rPr>
           <w:t>GitHub repository</w:t>
         </w:r>
@@ -4584,7 +4217,7 @@
     <w:sectPr>
       <w:type w:val="nextPage"/>
       <w:pgSz w:w="11906" w:h="16838"/>
-      <w:pgMar w:left="1440" w:right="1440" w:gutter="0" w:header="0" w:top="1440" w:footer="0" w:bottom="1440"/>
+      <w:pgMar w:left="1440" w:right="1440" w:header="0" w:top="1440" w:footer="0" w:bottom="1440" w:gutter="0"/>
       <w:pgNumType w:start="1" w:fmt="decimal"/>
       <w:formProt w:val="false"/>
       <w:textDirection w:val="lrTb"/>
@@ -4631,8 +4264,8 @@
   </w:style>
   <w:style w:type="paragraph" w:styleId="Heading1">
     <w:name w:val="Heading 1"/>
-    <w:basedOn w:val="LO-normal"/>
-    <w:next w:val="LO-normal"/>
+    <w:basedOn w:val="LOnormal"/>
+    <w:next w:val="LOnormal"/>
     <w:qFormat/>
     <w:pPr>
       <w:keepNext w:val="true"/>
@@ -4647,8 +4280,8 @@
   </w:style>
   <w:style w:type="paragraph" w:styleId="Heading2">
     <w:name w:val="Heading 2"/>
-    <w:basedOn w:val="LO-normal"/>
-    <w:next w:val="LO-normal"/>
+    <w:basedOn w:val="LOnormal"/>
+    <w:next w:val="LOnormal"/>
     <w:qFormat/>
     <w:pPr>
       <w:keepNext w:val="true"/>
@@ -4664,8 +4297,8 @@
   </w:style>
   <w:style w:type="paragraph" w:styleId="Heading3">
     <w:name w:val="Heading 3"/>
-    <w:basedOn w:val="LO-normal"/>
-    <w:next w:val="LO-normal"/>
+    <w:basedOn w:val="LOnormal"/>
+    <w:next w:val="LOnormal"/>
     <w:qFormat/>
     <w:pPr>
       <w:keepNext w:val="true"/>
@@ -4682,8 +4315,8 @@
   </w:style>
   <w:style w:type="paragraph" w:styleId="Heading4">
     <w:name w:val="Heading 4"/>
-    <w:basedOn w:val="LO-normal"/>
-    <w:next w:val="LO-normal"/>
+    <w:basedOn w:val="LOnormal"/>
+    <w:next w:val="LOnormal"/>
     <w:qFormat/>
     <w:pPr>
       <w:keepNext w:val="true"/>
@@ -4699,8 +4332,8 @@
   </w:style>
   <w:style w:type="paragraph" w:styleId="Heading5">
     <w:name w:val="Heading 5"/>
-    <w:basedOn w:val="LO-normal"/>
-    <w:next w:val="LO-normal"/>
+    <w:basedOn w:val="LOnormal"/>
+    <w:next w:val="LOnormal"/>
     <w:qFormat/>
     <w:pPr>
       <w:keepNext w:val="true"/>
@@ -4716,8 +4349,8 @@
   </w:style>
   <w:style w:type="paragraph" w:styleId="Heading6">
     <w:name w:val="Heading 6"/>
-    <w:basedOn w:val="LO-normal"/>
-    <w:next w:val="LO-normal"/>
+    <w:basedOn w:val="LOnormal"/>
+    <w:next w:val="LOnormal"/>
     <w:qFormat/>
     <w:pPr>
       <w:keepNext w:val="true"/>
@@ -4759,18 +4392,18 @@
     <w:qFormat/>
     <w:rPr/>
   </w:style>
-  <w:style w:type="character" w:styleId="Hyperlink">
+  <w:style w:type="character" w:styleId="InternetLink">
     <w:name w:val="Hyperlink"/>
     <w:basedOn w:val="DefaultParagraphFont"/>
     <w:rPr>
-      <w:color w:themeColor="hyperlink" w:val="0563C1"/>
+      <w:color w:val="0563C1" w:themeColor="hyperlink"/>
       <w:u w:val="single"/>
     </w:rPr>
   </w:style>
   <w:style w:type="paragraph" w:styleId="Heading">
     <w:name w:val="Heading"/>
     <w:basedOn w:val="Normal"/>
-    <w:next w:val="BodyText"/>
+    <w:next w:val="TextBody"/>
     <w:qFormat/>
     <w:pPr>
       <w:keepNext w:val="true"/>
@@ -4782,7 +4415,7 @@
       <w:szCs w:val="28"/>
     </w:rPr>
   </w:style>
-  <w:style w:type="paragraph" w:styleId="BodyText">
+  <w:style w:type="paragraph" w:styleId="TextBody">
     <w:name w:val="Body Text"/>
     <w:basedOn w:val="Normal"/>
     <w:pPr>
@@ -4793,7 +4426,7 @@
   </w:style>
   <w:style w:type="paragraph" w:styleId="List">
     <w:name w:val="List"/>
-    <w:basedOn w:val="BodyText"/>
+    <w:basedOn w:val="TextBody"/>
     <w:pPr/>
     <w:rPr>
       <w:rFonts w:cs="Lohit Devanagari"/>
@@ -4826,7 +4459,7 @@
       <w:rFonts w:cs="Lohit Devanagari"/>
     </w:rPr>
   </w:style>
-  <w:style w:type="paragraph" w:styleId="LO-normal" w:default="1">
+  <w:style w:type="paragraph" w:styleId="LOnormal" w:default="1">
     <w:name w:val="LO-normal"/>
     <w:qFormat/>
     <w:pPr>
@@ -4847,8 +4480,8 @@
   </w:style>
   <w:style w:type="paragraph" w:styleId="Title">
     <w:name w:val="Title"/>
-    <w:basedOn w:val="LO-normal"/>
-    <w:next w:val="LO-normal"/>
+    <w:basedOn w:val="LOnormal"/>
+    <w:next w:val="LOnormal"/>
     <w:qFormat/>
     <w:pPr>
       <w:keepNext w:val="true"/>
@@ -4863,8 +4496,8 @@
   </w:style>
   <w:style w:type="paragraph" w:styleId="Subtitle">
     <w:name w:val="Subtitle"/>
-    <w:basedOn w:val="LO-normal"/>
-    <w:next w:val="LO-normal"/>
+    <w:basedOn w:val="LOnormal"/>
+    <w:next w:val="LOnormal"/>
     <w:qFormat/>
     <w:pPr>
       <w:keepNext w:val="true"/>

</xml_diff>